<commit_message>
add to week4 docs
</commit_message>
<xml_diff>
--- a/Documentation/Weekly Report/week4/CMSC-4920-Week4Report-Group2.docx
+++ b/Documentation/Weekly Report/week4/CMSC-4920-Week4Report-Group2.docx
@@ -83,7 +83,7 @@
                     <pic:cNvPicPr/>
                   </pic:nvPicPr>
                   <pic:blipFill>
-                    <a:blip r:embed="rId4"/>
+                    <a:blip r:embed="rId5"/>
                     <a:stretch>
                       <a:fillRect/>
                     </a:stretch>
@@ -135,7 +135,13 @@
         <w:rPr>
           <w:rFonts w:ascii="Times New Roman" w:hAnsi="Times New Roman" w:cs="Times New Roman"/>
         </w:rPr>
-        <w:t>Week 3</w:t>
+        <w:t xml:space="preserve">Week </w:t>
+      </w:r>
+      <w:r>
+        <w:rPr>
+          <w:rFonts w:ascii="Times New Roman" w:hAnsi="Times New Roman" w:cs="Times New Roman"/>
+        </w:rPr>
+        <w:t>4</w:t>
       </w:r>
     </w:p>
     <w:p>
@@ -322,13 +328,7 @@
         <w:rPr>
           <w:rFonts w:ascii="Times New Roman" w:hAnsi="Times New Roman" w:cs="Times New Roman"/>
         </w:rPr>
-        <w:t xml:space="preserve">To complete the proposed goals in previous week’s report, our team followed a strict schedule of daily progress and communication. Our team had 5 main goals to complete, </w:t>
-      </w:r>
-      <w:r>
-        <w:rPr>
-          <w:rFonts w:ascii="Times New Roman" w:hAnsi="Times New Roman" w:cs="Times New Roman"/>
-        </w:rPr>
-        <w:t>leaderboard page set up, club page set up,</w:t>
+        <w:t>To complete the proposed goals in previous week’s report, our team followed a strict schedule of daily progress and communication. Our team had 5 main goals to complete, leaderboard page set up, club page set up,</w:t>
       </w:r>
       <w:r>
         <w:rPr>
@@ -486,12 +486,63 @@
           <w:bCs/>
         </w:rPr>
       </w:pPr>
-      <w:r>
-        <w:rPr>
-          <w:rFonts w:ascii="Times New Roman" w:hAnsi="Times New Roman" w:cs="Times New Roman"/>
-          <w:b/>
-          <w:bCs/>
-        </w:rPr>
+    </w:p>
+    <w:p>
+      <w:pPr>
+        <w:spacing w:line="480" w:lineRule="auto"/>
+        <w:rPr>
+          <w:rFonts w:ascii="Times New Roman" w:hAnsi="Times New Roman" w:cs="Times New Roman"/>
+          <w:b/>
+          <w:bCs/>
+        </w:rPr>
+      </w:pPr>
+    </w:p>
+    <w:p>
+      <w:pPr>
+        <w:spacing w:line="480" w:lineRule="auto"/>
+        <w:rPr>
+          <w:rFonts w:ascii="Times New Roman" w:hAnsi="Times New Roman" w:cs="Times New Roman"/>
+          <w:b/>
+          <w:bCs/>
+        </w:rPr>
+      </w:pPr>
+    </w:p>
+    <w:p>
+      <w:pPr>
+        <w:spacing w:line="480" w:lineRule="auto"/>
+        <w:rPr>
+          <w:rFonts w:ascii="Times New Roman" w:hAnsi="Times New Roman" w:cs="Times New Roman"/>
+          <w:b/>
+          <w:bCs/>
+        </w:rPr>
+      </w:pPr>
+    </w:p>
+    <w:p>
+      <w:pPr>
+        <w:spacing w:line="480" w:lineRule="auto"/>
+        <w:rPr>
+          <w:rFonts w:ascii="Times New Roman" w:hAnsi="Times New Roman" w:cs="Times New Roman"/>
+          <w:b/>
+          <w:bCs/>
+        </w:rPr>
+      </w:pPr>
+    </w:p>
+    <w:p>
+      <w:pPr>
+        <w:spacing w:line="480" w:lineRule="auto"/>
+        <w:rPr>
+          <w:rFonts w:ascii="Times New Roman" w:hAnsi="Times New Roman" w:cs="Times New Roman"/>
+          <w:b/>
+          <w:bCs/>
+        </w:rPr>
+      </w:pPr>
+      <w:r>
+        <w:rPr>
+          <w:rFonts w:ascii="Times New Roman" w:hAnsi="Times New Roman" w:cs="Times New Roman"/>
+          <w:b/>
+          <w:bCs/>
+        </w:rPr>
+        <w:lastRenderedPageBreak/>
         <w:t>Gan</w:t>
       </w:r>
       <w:r>
@@ -510,6 +561,80 @@
         </w:rPr>
         <w:t>t Chart</w:t>
       </w:r>
+      <w:r>
+        <w:rPr>
+          <w:rFonts w:ascii="Times New Roman" w:hAnsi="Times New Roman" w:cs="Times New Roman"/>
+          <w:b/>
+          <w:bCs/>
+        </w:rPr>
+        <w:t>:</w:t>
+      </w:r>
+    </w:p>
+    <w:p>
+      <w:pPr>
+        <w:spacing w:line="480" w:lineRule="auto"/>
+        <w:rPr>
+          <w:rFonts w:ascii="Times New Roman" w:hAnsi="Times New Roman" w:cs="Times New Roman"/>
+          <w:b/>
+          <w:bCs/>
+        </w:rPr>
+      </w:pPr>
+      <w:r>
+        <w:rPr>
+          <w:rFonts w:ascii="Times New Roman" w:hAnsi="Times New Roman" w:cs="Times New Roman"/>
+          <w:noProof/>
+        </w:rPr>
+        <w:drawing>
+          <wp:inline distT="0" distB="0" distL="0" distR="0" wp14:anchorId="221540AF" wp14:editId="245F4F12">
+            <wp:extent cx="5630884" cy="2414049"/>
+            <wp:effectExtent l="19050" t="19050" r="27305" b="24765"/>
+            <wp:docPr id="1929395394" name="Picture 1"/>
+            <wp:cNvGraphicFramePr>
+              <a:graphicFrameLocks xmlns:a="http://schemas.openxmlformats.org/drawingml/2006/main" noChangeAspect="1"/>
+            </wp:cNvGraphicFramePr>
+            <a:graphic xmlns:a="http://schemas.openxmlformats.org/drawingml/2006/main">
+              <a:graphicData uri="http://schemas.openxmlformats.org/drawingml/2006/picture">
+                <pic:pic xmlns:pic="http://schemas.openxmlformats.org/drawingml/2006/picture">
+                  <pic:nvPicPr>
+                    <pic:cNvPr id="1929395394" name=""/>
+                    <pic:cNvPicPr/>
+                  </pic:nvPicPr>
+                  <pic:blipFill>
+                    <a:blip r:embed="rId6"/>
+                    <a:stretch>
+                      <a:fillRect/>
+                    </a:stretch>
+                  </pic:blipFill>
+                  <pic:spPr>
+                    <a:xfrm>
+                      <a:off x="0" y="0"/>
+                      <a:ext cx="5653180" cy="2423608"/>
+                    </a:xfrm>
+                    <a:prstGeom prst="rect">
+                      <a:avLst/>
+                    </a:prstGeom>
+                    <a:ln>
+                      <a:solidFill>
+                        <a:schemeClr val="tx1"/>
+                      </a:solidFill>
+                    </a:ln>
+                  </pic:spPr>
+                </pic:pic>
+              </a:graphicData>
+            </a:graphic>
+          </wp:inline>
+        </w:drawing>
+      </w:r>
+    </w:p>
+    <w:p>
+      <w:pPr>
+        <w:spacing w:line="480" w:lineRule="auto"/>
+        <w:rPr>
+          <w:rFonts w:ascii="Times New Roman" w:hAnsi="Times New Roman" w:cs="Times New Roman"/>
+          <w:b/>
+          <w:bCs/>
+        </w:rPr>
+      </w:pPr>
     </w:p>
     <w:p>
       <w:pPr>
@@ -534,15 +659,7 @@
           <w:b/>
           <w:bCs/>
         </w:rPr>
-        <w:t xml:space="preserve"> </w:t>
-      </w:r>
-      <w:r>
-        <w:rPr>
-          <w:rFonts w:ascii="Times New Roman" w:hAnsi="Times New Roman" w:cs="Times New Roman"/>
-          <w:b/>
-          <w:bCs/>
-        </w:rPr>
-        <w:t>5</w:t>
+        <w:t xml:space="preserve"> 5</w:t>
       </w:r>
       <w:r>
         <w:rPr>
@@ -579,16 +696,548 @@
       <w:r>
         <w:br w:type="page"/>
       </w:r>
+    </w:p>
+    <w:p>
+      <w:pPr>
+        <w:spacing w:line="480" w:lineRule="auto"/>
+        <w:jc w:val="center"/>
+        <w:rPr>
+          <w:rFonts w:ascii="Times New Roman" w:hAnsi="Times New Roman" w:cs="Times New Roman"/>
+          <w:b/>
+          <w:bCs/>
+        </w:rPr>
+      </w:pPr>
+      <w:r>
+        <w:rPr>
+          <w:rFonts w:ascii="Times New Roman" w:hAnsi="Times New Roman" w:cs="Times New Roman"/>
+          <w:b/>
+          <w:bCs/>
+        </w:rPr>
+        <w:lastRenderedPageBreak/>
+        <w:t>Member Contribution:</w:t>
+      </w:r>
+    </w:p>
+    <w:p>
+      <w:pPr>
+        <w:spacing w:line="480" w:lineRule="auto"/>
+        <w:rPr>
+          <w:rFonts w:ascii="Times New Roman" w:hAnsi="Times New Roman" w:cs="Times New Roman"/>
+        </w:rPr>
+      </w:pPr>
+      <w:r>
+        <w:rPr>
+          <w:rFonts w:ascii="Times New Roman" w:hAnsi="Times New Roman" w:cs="Times New Roman"/>
+        </w:rPr>
+        <w:t>Margo Bonal:</w:t>
+      </w:r>
+    </w:p>
+    <w:p>
+      <w:pPr>
+        <w:pStyle w:val="ListParagraph"/>
+        <w:numPr>
+          <w:ilvl w:val="0"/>
+          <w:numId w:val="1"/>
+        </w:numPr>
+        <w:spacing w:line="480" w:lineRule="auto"/>
+        <w:rPr>
+          <w:rFonts w:ascii="Times New Roman" w:hAnsi="Times New Roman" w:cs="Times New Roman"/>
+        </w:rPr>
+      </w:pPr>
+      <w:r>
+        <w:rPr>
+          <w:rFonts w:ascii="Times New Roman" w:hAnsi="Times New Roman" w:cs="Times New Roman"/>
+        </w:rPr>
+        <w:t xml:space="preserve">Team meetings, </w:t>
+      </w:r>
+      <w:r>
+        <w:rPr>
+          <w:rFonts w:ascii="Times New Roman" w:hAnsi="Times New Roman" w:cs="Times New Roman"/>
+        </w:rPr>
+        <w:t xml:space="preserve">Week 3 Report </w:t>
+      </w:r>
+      <w:r>
+        <w:rPr>
+          <w:rFonts w:ascii="Times New Roman" w:hAnsi="Times New Roman" w:cs="Times New Roman"/>
+        </w:rPr>
+        <w:t>&amp;</w:t>
+      </w:r>
+      <w:r>
+        <w:rPr>
+          <w:rFonts w:ascii="Times New Roman" w:hAnsi="Times New Roman" w:cs="Times New Roman"/>
+        </w:rPr>
+        <w:t xml:space="preserve"> Slides</w:t>
+      </w:r>
+    </w:p>
+    <w:p>
+      <w:pPr>
+        <w:spacing w:line="480" w:lineRule="auto"/>
+        <w:rPr>
+          <w:rFonts w:ascii="Times New Roman" w:hAnsi="Times New Roman" w:cs="Times New Roman"/>
+        </w:rPr>
+      </w:pPr>
+      <w:r>
+        <w:rPr>
+          <w:rFonts w:ascii="Times New Roman" w:hAnsi="Times New Roman" w:cs="Times New Roman"/>
+        </w:rPr>
+        <w:t>John Gerega:</w:t>
+      </w:r>
+    </w:p>
+    <w:p>
+      <w:pPr>
+        <w:pStyle w:val="ListParagraph"/>
+        <w:numPr>
+          <w:ilvl w:val="0"/>
+          <w:numId w:val="2"/>
+        </w:numPr>
+        <w:spacing w:line="480" w:lineRule="auto"/>
+        <w:rPr>
+          <w:rFonts w:ascii="Times New Roman" w:hAnsi="Times New Roman" w:cs="Times New Roman"/>
+        </w:rPr>
+      </w:pPr>
+      <w:r>
+        <w:rPr>
+          <w:rFonts w:ascii="Times New Roman" w:hAnsi="Times New Roman" w:cs="Times New Roman"/>
+        </w:rPr>
+        <w:t xml:space="preserve">Team meetings, </w:t>
+      </w:r>
+      <w:r>
+        <w:rPr>
+          <w:rFonts w:ascii="Times New Roman" w:hAnsi="Times New Roman" w:cs="Times New Roman"/>
+        </w:rPr>
+        <w:t xml:space="preserve">Week 3 Report </w:t>
+      </w:r>
+      <w:r>
+        <w:rPr>
+          <w:rFonts w:ascii="Times New Roman" w:hAnsi="Times New Roman" w:cs="Times New Roman"/>
+        </w:rPr>
+        <w:t>&amp;</w:t>
+      </w:r>
+      <w:r>
+        <w:rPr>
+          <w:rFonts w:ascii="Times New Roman" w:hAnsi="Times New Roman" w:cs="Times New Roman"/>
+        </w:rPr>
+        <w:t xml:space="preserve"> Slides</w:t>
+      </w:r>
+    </w:p>
+    <w:p>
+      <w:pPr>
+        <w:spacing w:line="480" w:lineRule="auto"/>
+        <w:rPr>
+          <w:rFonts w:ascii="Times New Roman" w:hAnsi="Times New Roman" w:cs="Times New Roman"/>
+        </w:rPr>
+      </w:pPr>
+      <w:r>
+        <w:rPr>
+          <w:rFonts w:ascii="Times New Roman" w:hAnsi="Times New Roman" w:cs="Times New Roman"/>
+        </w:rPr>
+        <w:t>Luke Ruffing:</w:t>
+      </w:r>
+    </w:p>
+    <w:p>
+      <w:pPr>
+        <w:pStyle w:val="ListParagraph"/>
+        <w:numPr>
+          <w:ilvl w:val="0"/>
+          <w:numId w:val="3"/>
+        </w:numPr>
+        <w:spacing w:line="480" w:lineRule="auto"/>
+        <w:rPr>
+          <w:rFonts w:ascii="Times New Roman" w:hAnsi="Times New Roman" w:cs="Times New Roman"/>
+        </w:rPr>
+      </w:pPr>
+      <w:r>
+        <w:rPr>
+          <w:rFonts w:ascii="Times New Roman" w:hAnsi="Times New Roman" w:cs="Times New Roman"/>
+        </w:rPr>
+        <w:t>Team meeting</w:t>
+      </w:r>
+    </w:p>
+    <w:p>
+      <w:pPr>
+        <w:spacing w:line="480" w:lineRule="auto"/>
+        <w:rPr>
+          <w:rFonts w:ascii="Times New Roman" w:hAnsi="Times New Roman" w:cs="Times New Roman"/>
+          <w:b/>
+          <w:bCs/>
+        </w:rPr>
+      </w:pPr>
+    </w:p>
+    <w:p>
+      <w:pPr>
+        <w:spacing w:line="480" w:lineRule="auto"/>
+        <w:rPr>
+          <w:rFonts w:ascii="Times New Roman" w:hAnsi="Times New Roman" w:cs="Times New Roman"/>
+        </w:rPr>
+      </w:pPr>
     </w:p>
     <w:p/>
     <w:sectPr>
       <w:pgSz w:w="12240" w:h="15840"/>
       <w:pgMar w:top="1440" w:right="1440" w:bottom="1440" w:left="1440" w:header="720" w:footer="720" w:gutter="0"/>
+      <w:pgBorders w:display="firstPage" w:offsetFrom="page">
+        <w:top w:val="double" w:sz="6" w:space="24" w:color="auto"/>
+        <w:left w:val="double" w:sz="6" w:space="24" w:color="auto"/>
+        <w:bottom w:val="double" w:sz="6" w:space="24" w:color="auto"/>
+        <w:right w:val="double" w:sz="6" w:space="24" w:color="auto"/>
+      </w:pgBorders>
       <w:cols w:space="720"/>
       <w:docGrid w:linePitch="360"/>
     </w:sectPr>
   </w:body>
 </w:document>
+</file>
+
+<file path=word/numbering.xml><?xml version="1.0" encoding="utf-8"?>
+<w:numbering xmlns:wpc="http://schemas.microsoft.com/office/word/2010/wordprocessingCanvas" xmlns:cx="http://schemas.microsoft.com/office/drawing/2014/chartex" xmlns:cx1="http://schemas.microsoft.com/office/drawing/2015/9/8/chartex" xmlns:cx2="http://schemas.microsoft.com/office/drawing/2015/10/21/chartex" xmlns:cx3="http://schemas.microsoft.com/office/drawing/2016/5/9/chartex" xmlns:cx4="http://schemas.microsoft.com/office/drawing/2016/5/10/chartex" xmlns:cx5="http://schemas.microsoft.com/office/drawing/2016/5/11/chartex" xmlns:cx6="http://schemas.microsoft.com/office/drawing/2016/5/12/chartex" xmlns:cx7="http://schemas.microsoft.com/office/drawing/2016/5/13/chartex" xmlns:cx8="http://schemas.microsoft.com/office/drawing/2016/5/14/chartex" xmlns:mc="http://schemas.openxmlformats.org/markup-compatibility/2006" xmlns:aink="http://schemas.microsoft.com/office/drawing/2016/ink" xmlns:am3d="http://schemas.microsoft.com/office/drawing/2017/model3d" xmlns:o="urn:schemas-microsoft-com:office:office" xmlns:oel="http://schemas.microsoft.com/office/2019/extlst" xmlns:r="http://schemas.openxmlformats.org/officeDocument/2006/relationships" xmlns:m="http://schemas.openxmlformats.org/officeDocument/2006/math" xmlns:v="urn:schemas-microsoft-com:vml" xmlns:wp14="http://schemas.microsoft.com/office/word/2010/wordprocessingDrawing" xmlns:wp="http://schemas.openxmlformats.org/drawingml/2006/wordprocessingDrawing" xmlns:w10="urn:schemas-microsoft-com:office:word" xmlns:w="http://schemas.openxmlformats.org/wordprocessingml/2006/main" xmlns:w14="http://schemas.microsoft.com/office/word/2010/wordml" xmlns:w15="http://schemas.microsoft.com/office/word/2012/wordml" xmlns:w16cex="http://schemas.microsoft.com/office/word/2018/wordml/cex" xmlns:w16cid="http://schemas.microsoft.com/office/word/2016/wordml/cid" xmlns:w16="http://schemas.microsoft.com/office/word/2018/wordml" xmlns:w16du="http://schemas.microsoft.com/office/word/2023/wordml/word16du" xmlns:w16sdtdh="http://schemas.microsoft.com/office/word/2020/wordml/sdtdatahash" xmlns:w16sdtfl="http://schemas.microsoft.com/office/word/2024/wordml/sdtformatlock" xmlns:w16se="http://schemas.microsoft.com/office/word/2015/wordml/symex" xmlns:wpg="http://schemas.microsoft.com/office/word/2010/wordprocessingGroup" xmlns:wpi="http://schemas.microsoft.com/office/word/2010/wordprocessingInk" xmlns:wne="http://schemas.microsoft.com/office/word/2006/wordml" xmlns:wps="http://schemas.microsoft.com/office/word/2010/wordprocessingShape" mc:Ignorable="w14 w15 w16se w16cid w16 w16cex w16sdtdh w16sdtfl w16du wp14">
+  <w:abstractNum w:abstractNumId="0" w15:restartNumberingAfterBreak="0">
+    <w:nsid w:val="15A646B3"/>
+    <w:multiLevelType w:val="hybridMultilevel"/>
+    <w:tmpl w:val="247616AE"/>
+    <w:lvl w:ilvl="0" w:tplc="04090001">
+      <w:start w:val="1"/>
+      <w:numFmt w:val="bullet"/>
+      <w:lvlText w:val=""/>
+      <w:lvlJc w:val="left"/>
+      <w:pPr>
+        <w:ind w:left="720" w:hanging="360"/>
+      </w:pPr>
+      <w:rPr>
+        <w:rFonts w:ascii="Symbol" w:hAnsi="Symbol" w:hint="default"/>
+      </w:rPr>
+    </w:lvl>
+    <w:lvl w:ilvl="1" w:tplc="04090003" w:tentative="1">
+      <w:start w:val="1"/>
+      <w:numFmt w:val="bullet"/>
+      <w:lvlText w:val="o"/>
+      <w:lvlJc w:val="left"/>
+      <w:pPr>
+        <w:ind w:left="1440" w:hanging="360"/>
+      </w:pPr>
+      <w:rPr>
+        <w:rFonts w:ascii="Courier New" w:hAnsi="Courier New" w:cs="Courier New" w:hint="default"/>
+      </w:rPr>
+    </w:lvl>
+    <w:lvl w:ilvl="2" w:tplc="04090005" w:tentative="1">
+      <w:start w:val="1"/>
+      <w:numFmt w:val="bullet"/>
+      <w:lvlText w:val=""/>
+      <w:lvlJc w:val="left"/>
+      <w:pPr>
+        <w:ind w:left="2160" w:hanging="360"/>
+      </w:pPr>
+      <w:rPr>
+        <w:rFonts w:ascii="Wingdings" w:hAnsi="Wingdings" w:hint="default"/>
+      </w:rPr>
+    </w:lvl>
+    <w:lvl w:ilvl="3" w:tplc="04090001" w:tentative="1">
+      <w:start w:val="1"/>
+      <w:numFmt w:val="bullet"/>
+      <w:lvlText w:val=""/>
+      <w:lvlJc w:val="left"/>
+      <w:pPr>
+        <w:ind w:left="2880" w:hanging="360"/>
+      </w:pPr>
+      <w:rPr>
+        <w:rFonts w:ascii="Symbol" w:hAnsi="Symbol" w:hint="default"/>
+      </w:rPr>
+    </w:lvl>
+    <w:lvl w:ilvl="4" w:tplc="04090003" w:tentative="1">
+      <w:start w:val="1"/>
+      <w:numFmt w:val="bullet"/>
+      <w:lvlText w:val="o"/>
+      <w:lvlJc w:val="left"/>
+      <w:pPr>
+        <w:ind w:left="3600" w:hanging="360"/>
+      </w:pPr>
+      <w:rPr>
+        <w:rFonts w:ascii="Courier New" w:hAnsi="Courier New" w:cs="Courier New" w:hint="default"/>
+      </w:rPr>
+    </w:lvl>
+    <w:lvl w:ilvl="5" w:tplc="04090005" w:tentative="1">
+      <w:start w:val="1"/>
+      <w:numFmt w:val="bullet"/>
+      <w:lvlText w:val=""/>
+      <w:lvlJc w:val="left"/>
+      <w:pPr>
+        <w:ind w:left="4320" w:hanging="360"/>
+      </w:pPr>
+      <w:rPr>
+        <w:rFonts w:ascii="Wingdings" w:hAnsi="Wingdings" w:hint="default"/>
+      </w:rPr>
+    </w:lvl>
+    <w:lvl w:ilvl="6" w:tplc="04090001" w:tentative="1">
+      <w:start w:val="1"/>
+      <w:numFmt w:val="bullet"/>
+      <w:lvlText w:val=""/>
+      <w:lvlJc w:val="left"/>
+      <w:pPr>
+        <w:ind w:left="5040" w:hanging="360"/>
+      </w:pPr>
+      <w:rPr>
+        <w:rFonts w:ascii="Symbol" w:hAnsi="Symbol" w:hint="default"/>
+      </w:rPr>
+    </w:lvl>
+    <w:lvl w:ilvl="7" w:tplc="04090003" w:tentative="1">
+      <w:start w:val="1"/>
+      <w:numFmt w:val="bullet"/>
+      <w:lvlText w:val="o"/>
+      <w:lvlJc w:val="left"/>
+      <w:pPr>
+        <w:ind w:left="5760" w:hanging="360"/>
+      </w:pPr>
+      <w:rPr>
+        <w:rFonts w:ascii="Courier New" w:hAnsi="Courier New" w:cs="Courier New" w:hint="default"/>
+      </w:rPr>
+    </w:lvl>
+    <w:lvl w:ilvl="8" w:tplc="04090005" w:tentative="1">
+      <w:start w:val="1"/>
+      <w:numFmt w:val="bullet"/>
+      <w:lvlText w:val=""/>
+      <w:lvlJc w:val="left"/>
+      <w:pPr>
+        <w:ind w:left="6480" w:hanging="360"/>
+      </w:pPr>
+      <w:rPr>
+        <w:rFonts w:ascii="Wingdings" w:hAnsi="Wingdings" w:hint="default"/>
+      </w:rPr>
+    </w:lvl>
+  </w:abstractNum>
+  <w:abstractNum w:abstractNumId="1" w15:restartNumberingAfterBreak="0">
+    <w:nsid w:val="2195170A"/>
+    <w:multiLevelType w:val="hybridMultilevel"/>
+    <w:tmpl w:val="31C23E86"/>
+    <w:lvl w:ilvl="0" w:tplc="04090001">
+      <w:start w:val="1"/>
+      <w:numFmt w:val="bullet"/>
+      <w:lvlText w:val=""/>
+      <w:lvlJc w:val="left"/>
+      <w:pPr>
+        <w:ind w:left="720" w:hanging="360"/>
+      </w:pPr>
+      <w:rPr>
+        <w:rFonts w:ascii="Symbol" w:hAnsi="Symbol" w:hint="default"/>
+      </w:rPr>
+    </w:lvl>
+    <w:lvl w:ilvl="1" w:tplc="04090003" w:tentative="1">
+      <w:start w:val="1"/>
+      <w:numFmt w:val="bullet"/>
+      <w:lvlText w:val="o"/>
+      <w:lvlJc w:val="left"/>
+      <w:pPr>
+        <w:ind w:left="1440" w:hanging="360"/>
+      </w:pPr>
+      <w:rPr>
+        <w:rFonts w:ascii="Courier New" w:hAnsi="Courier New" w:cs="Courier New" w:hint="default"/>
+      </w:rPr>
+    </w:lvl>
+    <w:lvl w:ilvl="2" w:tplc="04090005" w:tentative="1">
+      <w:start w:val="1"/>
+      <w:numFmt w:val="bullet"/>
+      <w:lvlText w:val=""/>
+      <w:lvlJc w:val="left"/>
+      <w:pPr>
+        <w:ind w:left="2160" w:hanging="360"/>
+      </w:pPr>
+      <w:rPr>
+        <w:rFonts w:ascii="Wingdings" w:hAnsi="Wingdings" w:hint="default"/>
+      </w:rPr>
+    </w:lvl>
+    <w:lvl w:ilvl="3" w:tplc="04090001" w:tentative="1">
+      <w:start w:val="1"/>
+      <w:numFmt w:val="bullet"/>
+      <w:lvlText w:val=""/>
+      <w:lvlJc w:val="left"/>
+      <w:pPr>
+        <w:ind w:left="2880" w:hanging="360"/>
+      </w:pPr>
+      <w:rPr>
+        <w:rFonts w:ascii="Symbol" w:hAnsi="Symbol" w:hint="default"/>
+      </w:rPr>
+    </w:lvl>
+    <w:lvl w:ilvl="4" w:tplc="04090003" w:tentative="1">
+      <w:start w:val="1"/>
+      <w:numFmt w:val="bullet"/>
+      <w:lvlText w:val="o"/>
+      <w:lvlJc w:val="left"/>
+      <w:pPr>
+        <w:ind w:left="3600" w:hanging="360"/>
+      </w:pPr>
+      <w:rPr>
+        <w:rFonts w:ascii="Courier New" w:hAnsi="Courier New" w:cs="Courier New" w:hint="default"/>
+      </w:rPr>
+    </w:lvl>
+    <w:lvl w:ilvl="5" w:tplc="04090005" w:tentative="1">
+      <w:start w:val="1"/>
+      <w:numFmt w:val="bullet"/>
+      <w:lvlText w:val=""/>
+      <w:lvlJc w:val="left"/>
+      <w:pPr>
+        <w:ind w:left="4320" w:hanging="360"/>
+      </w:pPr>
+      <w:rPr>
+        <w:rFonts w:ascii="Wingdings" w:hAnsi="Wingdings" w:hint="default"/>
+      </w:rPr>
+    </w:lvl>
+    <w:lvl w:ilvl="6" w:tplc="04090001" w:tentative="1">
+      <w:start w:val="1"/>
+      <w:numFmt w:val="bullet"/>
+      <w:lvlText w:val=""/>
+      <w:lvlJc w:val="left"/>
+      <w:pPr>
+        <w:ind w:left="5040" w:hanging="360"/>
+      </w:pPr>
+      <w:rPr>
+        <w:rFonts w:ascii="Symbol" w:hAnsi="Symbol" w:hint="default"/>
+      </w:rPr>
+    </w:lvl>
+    <w:lvl w:ilvl="7" w:tplc="04090003" w:tentative="1">
+      <w:start w:val="1"/>
+      <w:numFmt w:val="bullet"/>
+      <w:lvlText w:val="o"/>
+      <w:lvlJc w:val="left"/>
+      <w:pPr>
+        <w:ind w:left="5760" w:hanging="360"/>
+      </w:pPr>
+      <w:rPr>
+        <w:rFonts w:ascii="Courier New" w:hAnsi="Courier New" w:cs="Courier New" w:hint="default"/>
+      </w:rPr>
+    </w:lvl>
+    <w:lvl w:ilvl="8" w:tplc="04090005" w:tentative="1">
+      <w:start w:val="1"/>
+      <w:numFmt w:val="bullet"/>
+      <w:lvlText w:val=""/>
+      <w:lvlJc w:val="left"/>
+      <w:pPr>
+        <w:ind w:left="6480" w:hanging="360"/>
+      </w:pPr>
+      <w:rPr>
+        <w:rFonts w:ascii="Wingdings" w:hAnsi="Wingdings" w:hint="default"/>
+      </w:rPr>
+    </w:lvl>
+  </w:abstractNum>
+  <w:abstractNum w:abstractNumId="2" w15:restartNumberingAfterBreak="0">
+    <w:nsid w:val="76AC7E6C"/>
+    <w:multiLevelType w:val="hybridMultilevel"/>
+    <w:tmpl w:val="A40AA83A"/>
+    <w:lvl w:ilvl="0" w:tplc="04090001">
+      <w:start w:val="1"/>
+      <w:numFmt w:val="bullet"/>
+      <w:lvlText w:val=""/>
+      <w:lvlJc w:val="left"/>
+      <w:pPr>
+        <w:ind w:left="720" w:hanging="360"/>
+      </w:pPr>
+      <w:rPr>
+        <w:rFonts w:ascii="Symbol" w:hAnsi="Symbol" w:hint="default"/>
+      </w:rPr>
+    </w:lvl>
+    <w:lvl w:ilvl="1" w:tplc="04090003" w:tentative="1">
+      <w:start w:val="1"/>
+      <w:numFmt w:val="bullet"/>
+      <w:lvlText w:val="o"/>
+      <w:lvlJc w:val="left"/>
+      <w:pPr>
+        <w:ind w:left="1440" w:hanging="360"/>
+      </w:pPr>
+      <w:rPr>
+        <w:rFonts w:ascii="Courier New" w:hAnsi="Courier New" w:cs="Courier New" w:hint="default"/>
+      </w:rPr>
+    </w:lvl>
+    <w:lvl w:ilvl="2" w:tplc="04090005" w:tentative="1">
+      <w:start w:val="1"/>
+      <w:numFmt w:val="bullet"/>
+      <w:lvlText w:val=""/>
+      <w:lvlJc w:val="left"/>
+      <w:pPr>
+        <w:ind w:left="2160" w:hanging="360"/>
+      </w:pPr>
+      <w:rPr>
+        <w:rFonts w:ascii="Wingdings" w:hAnsi="Wingdings" w:hint="default"/>
+      </w:rPr>
+    </w:lvl>
+    <w:lvl w:ilvl="3" w:tplc="04090001" w:tentative="1">
+      <w:start w:val="1"/>
+      <w:numFmt w:val="bullet"/>
+      <w:lvlText w:val=""/>
+      <w:lvlJc w:val="left"/>
+      <w:pPr>
+        <w:ind w:left="2880" w:hanging="360"/>
+      </w:pPr>
+      <w:rPr>
+        <w:rFonts w:ascii="Symbol" w:hAnsi="Symbol" w:hint="default"/>
+      </w:rPr>
+    </w:lvl>
+    <w:lvl w:ilvl="4" w:tplc="04090003" w:tentative="1">
+      <w:start w:val="1"/>
+      <w:numFmt w:val="bullet"/>
+      <w:lvlText w:val="o"/>
+      <w:lvlJc w:val="left"/>
+      <w:pPr>
+        <w:ind w:left="3600" w:hanging="360"/>
+      </w:pPr>
+      <w:rPr>
+        <w:rFonts w:ascii="Courier New" w:hAnsi="Courier New" w:cs="Courier New" w:hint="default"/>
+      </w:rPr>
+    </w:lvl>
+    <w:lvl w:ilvl="5" w:tplc="04090005" w:tentative="1">
+      <w:start w:val="1"/>
+      <w:numFmt w:val="bullet"/>
+      <w:lvlText w:val=""/>
+      <w:lvlJc w:val="left"/>
+      <w:pPr>
+        <w:ind w:left="4320" w:hanging="360"/>
+      </w:pPr>
+      <w:rPr>
+        <w:rFonts w:ascii="Wingdings" w:hAnsi="Wingdings" w:hint="default"/>
+      </w:rPr>
+    </w:lvl>
+    <w:lvl w:ilvl="6" w:tplc="04090001" w:tentative="1">
+      <w:start w:val="1"/>
+      <w:numFmt w:val="bullet"/>
+      <w:lvlText w:val=""/>
+      <w:lvlJc w:val="left"/>
+      <w:pPr>
+        <w:ind w:left="5040" w:hanging="360"/>
+      </w:pPr>
+      <w:rPr>
+        <w:rFonts w:ascii="Symbol" w:hAnsi="Symbol" w:hint="default"/>
+      </w:rPr>
+    </w:lvl>
+    <w:lvl w:ilvl="7" w:tplc="04090003" w:tentative="1">
+      <w:start w:val="1"/>
+      <w:numFmt w:val="bullet"/>
+      <w:lvlText w:val="o"/>
+      <w:lvlJc w:val="left"/>
+      <w:pPr>
+        <w:ind w:left="5760" w:hanging="360"/>
+      </w:pPr>
+      <w:rPr>
+        <w:rFonts w:ascii="Courier New" w:hAnsi="Courier New" w:cs="Courier New" w:hint="default"/>
+      </w:rPr>
+    </w:lvl>
+    <w:lvl w:ilvl="8" w:tplc="04090005" w:tentative="1">
+      <w:start w:val="1"/>
+      <w:numFmt w:val="bullet"/>
+      <w:lvlText w:val=""/>
+      <w:lvlJc w:val="left"/>
+      <w:pPr>
+        <w:ind w:left="6480" w:hanging="360"/>
+      </w:pPr>
+      <w:rPr>
+        <w:rFonts w:ascii="Wingdings" w:hAnsi="Wingdings" w:hint="default"/>
+      </w:rPr>
+    </w:lvl>
+  </w:abstractNum>
+  <w:num w:numId="1" w16cid:durableId="1506746357">
+    <w:abstractNumId w:val="1"/>
+  </w:num>
+  <w:num w:numId="2" w16cid:durableId="1339843216">
+    <w:abstractNumId w:val="2"/>
+  </w:num>
+  <w:num w:numId="3" w16cid:durableId="89549674">
+    <w:abstractNumId w:val="0"/>
+  </w:num>
+</w:numbering>
 </file>
 
 <file path=word/styles.xml><?xml version="1.0" encoding="utf-8"?>
@@ -1194,6 +1843,7 @@
   <w:style w:type="character" w:default="1" w:styleId="DefaultParagraphFont">
     <w:name w:val="Default Paragraph Font"/>
     <w:uiPriority w:val="1"/>
+    <w:semiHidden/>
     <w:unhideWhenUsed/>
   </w:style>
   <w:style w:type="table" w:default="1" w:styleId="TableNormal">

</xml_diff>

<commit_message>
worked on report and updated site
</commit_message>
<xml_diff>
--- a/Documentation/Weekly Report/week4/CMSC-4920-Week4Report-Group2.docx
+++ b/Documentation/Weekly Report/week4/CMSC-4920-Week4Report-Group2.docx
@@ -328,13 +328,31 @@
         <w:rPr>
           <w:rFonts w:ascii="Times New Roman" w:hAnsi="Times New Roman" w:cs="Times New Roman"/>
         </w:rPr>
-        <w:t>To complete the proposed goals in previous week’s report, our team followed a strict schedule of daily progress and communication. Our team had 5 main goals to complete, leaderboard page set up, club page set up,</w:t>
-      </w:r>
-      <w:r>
-        <w:rPr>
-          <w:rFonts w:ascii="Times New Roman" w:hAnsi="Times New Roman" w:cs="Times New Roman"/>
-        </w:rPr>
-        <w:t xml:space="preserve"> continuing progress on the dashboard, and more data validation and filtering</w:t>
+        <w:t xml:space="preserve">To complete the proposed goals in previous week’s report, our team followed a strict schedule of daily progress and communication. Our team had </w:t>
+      </w:r>
+      <w:r>
+        <w:rPr>
+          <w:rFonts w:ascii="Times New Roman" w:hAnsi="Times New Roman" w:cs="Times New Roman"/>
+        </w:rPr>
+        <w:t>4</w:t>
+      </w:r>
+      <w:r>
+        <w:rPr>
+          <w:rFonts w:ascii="Times New Roman" w:hAnsi="Times New Roman" w:cs="Times New Roman"/>
+        </w:rPr>
+        <w:t xml:space="preserve"> main goals to complete, leaderboard page set up, club page set up,</w:t>
+      </w:r>
+      <w:r>
+        <w:rPr>
+          <w:rFonts w:ascii="Times New Roman" w:hAnsi="Times New Roman" w:cs="Times New Roman"/>
+        </w:rPr>
+        <w:t xml:space="preserve"> continuing progress on the dashboard</w:t>
+      </w:r>
+      <w:r>
+        <w:rPr>
+          <w:rFonts w:ascii="Times New Roman" w:hAnsi="Times New Roman" w:cs="Times New Roman"/>
+        </w:rPr>
+        <w:t>, and improvements to data filtering and validation</w:t>
       </w:r>
       <w:r>
         <w:rPr>
@@ -440,7 +458,21 @@
         <w:rPr>
           <w:rFonts w:ascii="Times New Roman" w:hAnsi="Times New Roman" w:cs="Times New Roman"/>
         </w:rPr>
-        <w:t xml:space="preserve"> setup of the leaderboard page. The leaderboard page</w:t>
+        <w:t xml:space="preserve"> </w:t>
+      </w:r>
+      <w:proofErr w:type="gramStart"/>
+      <w:r>
+        <w:rPr>
+          <w:rFonts w:ascii="Times New Roman" w:hAnsi="Times New Roman" w:cs="Times New Roman"/>
+        </w:rPr>
+        <w:t>setup</w:t>
+      </w:r>
+      <w:proofErr w:type="gramEnd"/>
+      <w:r>
+        <w:rPr>
+          <w:rFonts w:ascii="Times New Roman" w:hAnsi="Times New Roman" w:cs="Times New Roman"/>
+        </w:rPr>
+        <w:t xml:space="preserve"> of the leaderboard page. The leaderboard page</w:t>
       </w:r>
       <w:r>
         <w:rPr>
@@ -452,7 +484,21 @@
         <w:rPr>
           <w:rFonts w:ascii="Times New Roman" w:hAnsi="Times New Roman" w:cs="Times New Roman"/>
         </w:rPr>
-        <w:t xml:space="preserve"> to extract users </w:t>
+        <w:t xml:space="preserve"> to extract </w:t>
+      </w:r>
+      <w:proofErr w:type="gramStart"/>
+      <w:r>
+        <w:rPr>
+          <w:rFonts w:ascii="Times New Roman" w:hAnsi="Times New Roman" w:cs="Times New Roman"/>
+        </w:rPr>
+        <w:t>users</w:t>
+      </w:r>
+      <w:proofErr w:type="gramEnd"/>
+      <w:r>
+        <w:rPr>
+          <w:rFonts w:ascii="Times New Roman" w:hAnsi="Times New Roman" w:cs="Times New Roman"/>
+        </w:rPr>
+        <w:t xml:space="preserve"> </w:t>
       </w:r>
       <w:r>
         <w:rPr>
@@ -478,11 +524,19 @@
         </w:rPr>
         <w:t xml:space="preserve">ty data users submit to the database. This </w:t>
       </w:r>
-      <w:r>
-        <w:rPr>
-          <w:rFonts w:ascii="Times New Roman" w:hAnsi="Times New Roman" w:cs="Times New Roman"/>
-        </w:rPr>
-        <w:t>allow public activity data to be pulled from the database and filtered</w:t>
+      <w:proofErr w:type="gramStart"/>
+      <w:r>
+        <w:rPr>
+          <w:rFonts w:ascii="Times New Roman" w:hAnsi="Times New Roman" w:cs="Times New Roman"/>
+        </w:rPr>
+        <w:t>allow</w:t>
+      </w:r>
+      <w:proofErr w:type="gramEnd"/>
+      <w:r>
+        <w:rPr>
+          <w:rFonts w:ascii="Times New Roman" w:hAnsi="Times New Roman" w:cs="Times New Roman"/>
+        </w:rPr>
+        <w:t xml:space="preserve"> public activity data to be pulled from the database and filtered</w:t>
       </w:r>
       <w:r>
         <w:rPr>
@@ -500,7 +554,21 @@
         <w:rPr>
           <w:rFonts w:ascii="Times New Roman" w:hAnsi="Times New Roman" w:cs="Times New Roman"/>
         </w:rPr>
-        <w:t>page is still unfinished the progress made this week</w:t>
+        <w:t xml:space="preserve">page is still </w:t>
+      </w:r>
+      <w:proofErr w:type="gramStart"/>
+      <w:r>
+        <w:rPr>
+          <w:rFonts w:ascii="Times New Roman" w:hAnsi="Times New Roman" w:cs="Times New Roman"/>
+        </w:rPr>
+        <w:t>unfinished</w:t>
+      </w:r>
+      <w:proofErr w:type="gramEnd"/>
+      <w:r>
+        <w:rPr>
+          <w:rFonts w:ascii="Times New Roman" w:hAnsi="Times New Roman" w:cs="Times New Roman"/>
+        </w:rPr>
+        <w:t xml:space="preserve"> the progress made this week</w:t>
       </w:r>
       <w:r>
         <w:rPr>
@@ -527,13 +595,41 @@
         <w:rPr>
           <w:rFonts w:ascii="Times New Roman" w:hAnsi="Times New Roman" w:cs="Times New Roman"/>
         </w:rPr>
-        <w:t>initial development and setup of the clubs page.</w:t>
-      </w:r>
-      <w:r>
-        <w:rPr>
-          <w:rFonts w:ascii="Times New Roman" w:hAnsi="Times New Roman" w:cs="Times New Roman"/>
-        </w:rPr>
-        <w:t xml:space="preserve"> The clubs page</w:t>
+        <w:t xml:space="preserve">initial development and setup of the </w:t>
+      </w:r>
+      <w:proofErr w:type="gramStart"/>
+      <w:r>
+        <w:rPr>
+          <w:rFonts w:ascii="Times New Roman" w:hAnsi="Times New Roman" w:cs="Times New Roman"/>
+        </w:rPr>
+        <w:t>clubs</w:t>
+      </w:r>
+      <w:proofErr w:type="gramEnd"/>
+      <w:r>
+        <w:rPr>
+          <w:rFonts w:ascii="Times New Roman" w:hAnsi="Times New Roman" w:cs="Times New Roman"/>
+        </w:rPr>
+        <w:t xml:space="preserve"> page.</w:t>
+      </w:r>
+      <w:r>
+        <w:rPr>
+          <w:rFonts w:ascii="Times New Roman" w:hAnsi="Times New Roman" w:cs="Times New Roman"/>
+        </w:rPr>
+        <w:t xml:space="preserve"> The </w:t>
+      </w:r>
+      <w:proofErr w:type="gramStart"/>
+      <w:r>
+        <w:rPr>
+          <w:rFonts w:ascii="Times New Roman" w:hAnsi="Times New Roman" w:cs="Times New Roman"/>
+        </w:rPr>
+        <w:t>clubs</w:t>
+      </w:r>
+      <w:proofErr w:type="gramEnd"/>
+      <w:r>
+        <w:rPr>
+          <w:rFonts w:ascii="Times New Roman" w:hAnsi="Times New Roman" w:cs="Times New Roman"/>
+        </w:rPr>
+        <w:t xml:space="preserve"> page</w:t>
       </w:r>
       <w:r>
         <w:rPr>
@@ -605,13 +701,41 @@
         <w:rPr>
           <w:rFonts w:ascii="Times New Roman" w:hAnsi="Times New Roman" w:cs="Times New Roman"/>
         </w:rPr>
-        <w:t xml:space="preserve"> or is a member of</w:t>
-      </w:r>
-      <w:r>
-        <w:rPr>
-          <w:rFonts w:ascii="Times New Roman" w:hAnsi="Times New Roman" w:cs="Times New Roman"/>
-        </w:rPr>
-        <w:t>, the second list holds all the club the user</w:t>
+        <w:t xml:space="preserve"> or is a member </w:t>
+      </w:r>
+      <w:proofErr w:type="gramStart"/>
+      <w:r>
+        <w:rPr>
+          <w:rFonts w:ascii="Times New Roman" w:hAnsi="Times New Roman" w:cs="Times New Roman"/>
+        </w:rPr>
+        <w:t>of</w:t>
+      </w:r>
+      <w:r>
+        <w:rPr>
+          <w:rFonts w:ascii="Times New Roman" w:hAnsi="Times New Roman" w:cs="Times New Roman"/>
+        </w:rPr>
+        <w:t>,</w:t>
+      </w:r>
+      <w:proofErr w:type="gramEnd"/>
+      <w:r>
+        <w:rPr>
+          <w:rFonts w:ascii="Times New Roman" w:hAnsi="Times New Roman" w:cs="Times New Roman"/>
+        </w:rPr>
+        <w:t xml:space="preserve"> the second list holds all the </w:t>
+      </w:r>
+      <w:proofErr w:type="gramStart"/>
+      <w:r>
+        <w:rPr>
+          <w:rFonts w:ascii="Times New Roman" w:hAnsi="Times New Roman" w:cs="Times New Roman"/>
+        </w:rPr>
+        <w:t>club</w:t>
+      </w:r>
+      <w:proofErr w:type="gramEnd"/>
+      <w:r>
+        <w:rPr>
+          <w:rFonts w:ascii="Times New Roman" w:hAnsi="Times New Roman" w:cs="Times New Roman"/>
+        </w:rPr>
+        <w:t xml:space="preserve"> the user</w:t>
       </w:r>
       <w:r>
         <w:rPr>
@@ -672,7 +796,13 @@
         <w:rPr>
           <w:rFonts w:ascii="Times New Roman" w:hAnsi="Times New Roman" w:cs="Times New Roman"/>
         </w:rPr>
-        <w:t>create a table in the data base</w:t>
+        <w:t xml:space="preserve">create a table in the </w:t>
+      </w:r>
+      <w:r>
+        <w:rPr>
+          <w:rFonts w:ascii="Times New Roman" w:hAnsi="Times New Roman" w:cs="Times New Roman"/>
+        </w:rPr>
+        <w:t>database</w:t>
       </w:r>
       <w:r>
         <w:rPr>
@@ -728,16 +858,39 @@
         <w:rPr>
           <w:rFonts w:ascii="Times New Roman" w:hAnsi="Times New Roman" w:cs="Times New Roman"/>
         </w:rPr>
-        <w:t>More progress was made on dashboard(Expand on this later)</w:t>
-      </w:r>
-    </w:p>
-    <w:p>
-      <w:pPr>
-        <w:spacing w:line="480" w:lineRule="auto"/>
-        <w:rPr>
-          <w:rFonts w:ascii="Times New Roman" w:hAnsi="Times New Roman" w:cs="Times New Roman"/>
-        </w:rPr>
-      </w:pPr>
+        <w:tab/>
+        <w:t xml:space="preserve">Our third </w:t>
+      </w:r>
+      <w:r>
+        <w:rPr>
+          <w:rFonts w:ascii="Times New Roman" w:hAnsi="Times New Roman" w:cs="Times New Roman"/>
+        </w:rPr>
+        <w:t xml:space="preserve">goal </w:t>
+      </w:r>
+      <w:r>
+        <w:rPr>
+          <w:rFonts w:ascii="Times New Roman" w:hAnsi="Times New Roman" w:cs="Times New Roman"/>
+        </w:rPr>
+        <w:t xml:space="preserve">of this week was to continue the development of the dashboard page of the activity tracker. </w:t>
+      </w:r>
+      <w:r>
+        <w:rPr>
+          <w:rFonts w:ascii="Times New Roman" w:hAnsi="Times New Roman" w:cs="Times New Roman"/>
+        </w:rPr>
+        <w:t xml:space="preserve">During this week our efforts to work on the dashboard have proven successful, as the dashboard is now able to display user activity data as a clean list. The activity data being successfully displayed represents the first of many </w:t>
+      </w:r>
+      <w:r>
+        <w:rPr>
+          <w:rFonts w:ascii="Times New Roman" w:hAnsi="Times New Roman" w:cs="Times New Roman"/>
+        </w:rPr>
+        <w:t>improvements</w:t>
+      </w:r>
+      <w:r>
+        <w:rPr>
+          <w:rFonts w:ascii="Times New Roman" w:hAnsi="Times New Roman" w:cs="Times New Roman"/>
+        </w:rPr>
+        <w:t xml:space="preserve"> to the dashboard.</w:t>
+      </w:r>
     </w:p>
     <w:p>
       <w:pPr>
@@ -807,7 +960,21 @@
         <w:rPr>
           <w:rFonts w:ascii="Times New Roman" w:hAnsi="Times New Roman" w:cs="Times New Roman"/>
         </w:rPr>
-        <w:t xml:space="preserve"> that arose while build the club page</w:t>
+        <w:t xml:space="preserve"> that arose while </w:t>
+      </w:r>
+      <w:proofErr w:type="gramStart"/>
+      <w:r>
+        <w:rPr>
+          <w:rFonts w:ascii="Times New Roman" w:hAnsi="Times New Roman" w:cs="Times New Roman"/>
+        </w:rPr>
+        <w:t>build</w:t>
+      </w:r>
+      <w:proofErr w:type="gramEnd"/>
+      <w:r>
+        <w:rPr>
+          <w:rFonts w:ascii="Times New Roman" w:hAnsi="Times New Roman" w:cs="Times New Roman"/>
+        </w:rPr>
+        <w:t xml:space="preserve"> the club page</w:t>
       </w:r>
       <w:r>
         <w:rPr>
@@ -837,13 +1004,280 @@
         <w:rPr>
           <w:rFonts w:ascii="Times New Roman" w:hAnsi="Times New Roman" w:cs="Times New Roman"/>
         </w:rPr>
-        <w:t xml:space="preserve">could lead to duplicate memberships </w:t>
+        <w:t xml:space="preserve">could lead to duplicate </w:t>
+      </w:r>
+      <w:proofErr w:type="gramStart"/>
+      <w:r>
+        <w:rPr>
+          <w:rFonts w:ascii="Times New Roman" w:hAnsi="Times New Roman" w:cs="Times New Roman"/>
+        </w:rPr>
+        <w:t>memberships</w:t>
+      </w:r>
+      <w:proofErr w:type="gramEnd"/>
+      <w:r>
+        <w:rPr>
+          <w:rFonts w:ascii="Times New Roman" w:hAnsi="Times New Roman" w:cs="Times New Roman"/>
+        </w:rPr>
+        <w:t xml:space="preserve"> </w:t>
       </w:r>
       <w:r>
         <w:rPr>
           <w:rFonts w:ascii="Times New Roman" w:hAnsi="Times New Roman" w:cs="Times New Roman"/>
         </w:rPr>
         <w:t>and permission issues within the club.</w:t>
+      </w:r>
+    </w:p>
+    <w:p>
+      <w:pPr>
+        <w:spacing w:line="480" w:lineRule="auto"/>
+        <w:rPr>
+          <w:rFonts w:ascii="Times New Roman" w:hAnsi="Times New Roman" w:cs="Times New Roman"/>
+          <w:b/>
+          <w:bCs/>
+        </w:rPr>
+      </w:pPr>
+      <w:r>
+        <w:rPr>
+          <w:rFonts w:ascii="Times New Roman" w:hAnsi="Times New Roman" w:cs="Times New Roman"/>
+          <w:b/>
+          <w:bCs/>
+        </w:rPr>
+        <w:t>Solutions:</w:t>
+      </w:r>
+    </w:p>
+    <w:p>
+      <w:pPr>
+        <w:spacing w:line="480" w:lineRule="auto"/>
+        <w:rPr>
+          <w:rFonts w:ascii="Times New Roman" w:hAnsi="Times New Roman" w:cs="Times New Roman"/>
+        </w:rPr>
+      </w:pPr>
+      <w:r>
+        <w:rPr>
+          <w:rFonts w:ascii="Times New Roman" w:hAnsi="Times New Roman" w:cs="Times New Roman"/>
+          <w:b/>
+          <w:bCs/>
+        </w:rPr>
+        <w:tab/>
+      </w:r>
+      <w:r>
+        <w:rPr>
+          <w:rFonts w:ascii="Times New Roman" w:hAnsi="Times New Roman" w:cs="Times New Roman"/>
+        </w:rPr>
+        <w:t>1.</w:t>
+      </w:r>
+      <w:r>
+        <w:rPr>
+          <w:rFonts w:ascii="Times New Roman" w:hAnsi="Times New Roman" w:cs="Times New Roman"/>
+        </w:rPr>
+        <w:t>To</w:t>
+      </w:r>
+      <w:r>
+        <w:rPr>
+          <w:rFonts w:ascii="Times New Roman" w:hAnsi="Times New Roman" w:cs="Times New Roman"/>
+        </w:rPr>
+        <w:t xml:space="preserve"> fix th</w:t>
+      </w:r>
+      <w:r>
+        <w:rPr>
+          <w:rFonts w:ascii="Times New Roman" w:hAnsi="Times New Roman" w:cs="Times New Roman"/>
+        </w:rPr>
+        <w:t>is issue</w:t>
+      </w:r>
+      <w:r>
+        <w:rPr>
+          <w:rFonts w:ascii="Times New Roman" w:hAnsi="Times New Roman" w:cs="Times New Roman"/>
+        </w:rPr>
+        <w:t xml:space="preserve"> we implemented a specific</w:t>
+      </w:r>
+      <w:r>
+        <w:rPr>
+          <w:rFonts w:ascii="Times New Roman" w:hAnsi="Times New Roman" w:cs="Times New Roman"/>
+        </w:rPr>
+        <w:t xml:space="preserve"> </w:t>
+      </w:r>
+      <w:r>
+        <w:rPr>
+          <w:rFonts w:ascii="Times New Roman" w:hAnsi="Times New Roman" w:cs="Times New Roman"/>
+        </w:rPr>
+        <w:t xml:space="preserve">column in the </w:t>
+      </w:r>
+      <w:proofErr w:type="gramStart"/>
+      <w:r>
+        <w:rPr>
+          <w:rFonts w:ascii="Times New Roman" w:hAnsi="Times New Roman" w:cs="Times New Roman"/>
+        </w:rPr>
+        <w:t>clubs</w:t>
+      </w:r>
+      <w:proofErr w:type="gramEnd"/>
+      <w:r>
+        <w:rPr>
+          <w:rFonts w:ascii="Times New Roman" w:hAnsi="Times New Roman" w:cs="Times New Roman"/>
+        </w:rPr>
+        <w:t xml:space="preserve"> schema that holds the</w:t>
+      </w:r>
+      <w:r>
+        <w:rPr>
+          <w:rFonts w:ascii="Times New Roman" w:hAnsi="Times New Roman" w:cs="Times New Roman"/>
+        </w:rPr>
+        <w:t xml:space="preserve"> </w:t>
+      </w:r>
+      <w:proofErr w:type="gramStart"/>
+      <w:r>
+        <w:rPr>
+          <w:rFonts w:ascii="Times New Roman" w:hAnsi="Times New Roman" w:cs="Times New Roman"/>
+        </w:rPr>
+        <w:t>creators</w:t>
+      </w:r>
+      <w:proofErr w:type="gramEnd"/>
+      <w:r>
+        <w:rPr>
+          <w:rFonts w:ascii="Times New Roman" w:hAnsi="Times New Roman" w:cs="Times New Roman"/>
+        </w:rPr>
+        <w:t xml:space="preserve"> user id and added </w:t>
+      </w:r>
+      <w:proofErr w:type="gramStart"/>
+      <w:r>
+        <w:rPr>
+          <w:rFonts w:ascii="Times New Roman" w:hAnsi="Times New Roman" w:cs="Times New Roman"/>
+        </w:rPr>
+        <w:t>a conditional</w:t>
+      </w:r>
+      <w:proofErr w:type="gramEnd"/>
+      <w:r>
+        <w:rPr>
+          <w:rFonts w:ascii="Times New Roman" w:hAnsi="Times New Roman" w:cs="Times New Roman"/>
+        </w:rPr>
+        <w:t xml:space="preserve"> verification to make sure the owner c</w:t>
+      </w:r>
+      <w:r>
+        <w:rPr>
+          <w:rFonts w:ascii="Times New Roman" w:hAnsi="Times New Roman" w:cs="Times New Roman"/>
+        </w:rPr>
+        <w:t xml:space="preserve">an not join their own club. </w:t>
+      </w:r>
+      <w:r>
+        <w:rPr>
+          <w:rFonts w:ascii="Times New Roman" w:hAnsi="Times New Roman" w:cs="Times New Roman"/>
+        </w:rPr>
+        <w:t>W</w:t>
+      </w:r>
+      <w:r>
+        <w:rPr>
+          <w:rFonts w:ascii="Times New Roman" w:hAnsi="Times New Roman" w:cs="Times New Roman"/>
+        </w:rPr>
+        <w:t>e</w:t>
+      </w:r>
+      <w:r>
+        <w:rPr>
+          <w:rFonts w:ascii="Times New Roman" w:hAnsi="Times New Roman" w:cs="Times New Roman"/>
+        </w:rPr>
+        <w:t xml:space="preserve"> also</w:t>
+      </w:r>
+      <w:r>
+        <w:rPr>
+          <w:rFonts w:ascii="Times New Roman" w:hAnsi="Times New Roman" w:cs="Times New Roman"/>
+        </w:rPr>
+        <w:t xml:space="preserve"> removed clubs</w:t>
+      </w:r>
+      <w:r>
+        <w:rPr>
+          <w:rFonts w:ascii="Times New Roman" w:hAnsi="Times New Roman" w:cs="Times New Roman"/>
+        </w:rPr>
+        <w:t xml:space="preserve"> owned by a user from the joinable club list</w:t>
+      </w:r>
+      <w:r>
+        <w:rPr>
+          <w:rFonts w:ascii="Times New Roman" w:hAnsi="Times New Roman" w:cs="Times New Roman"/>
+        </w:rPr>
+        <w:t xml:space="preserve"> so they </w:t>
+      </w:r>
+      <w:r>
+        <w:rPr>
+          <w:rFonts w:ascii="Times New Roman" w:hAnsi="Times New Roman" w:cs="Times New Roman"/>
+        </w:rPr>
+        <w:t>cannot</w:t>
+      </w:r>
+      <w:r>
+        <w:rPr>
+          <w:rFonts w:ascii="Times New Roman" w:hAnsi="Times New Roman" w:cs="Times New Roman"/>
+        </w:rPr>
+        <w:t xml:space="preserve"> even </w:t>
+      </w:r>
+      <w:r>
+        <w:rPr>
+          <w:rFonts w:ascii="Times New Roman" w:hAnsi="Times New Roman" w:cs="Times New Roman"/>
+        </w:rPr>
+        <w:t>attempt</w:t>
+      </w:r>
+      <w:r>
+        <w:rPr>
+          <w:rFonts w:ascii="Times New Roman" w:hAnsi="Times New Roman" w:cs="Times New Roman"/>
+        </w:rPr>
+        <w:t xml:space="preserve"> to join them</w:t>
+      </w:r>
+      <w:r>
+        <w:rPr>
+          <w:rFonts w:ascii="Times New Roman" w:hAnsi="Times New Roman" w:cs="Times New Roman"/>
+        </w:rPr>
+        <w:t>.</w:t>
+      </w:r>
+    </w:p>
+    <w:p>
+      <w:pPr>
+        <w:spacing w:line="480" w:lineRule="auto"/>
+        <w:rPr>
+          <w:rFonts w:ascii="Times New Roman" w:hAnsi="Times New Roman" w:cs="Times New Roman"/>
+          <w:b/>
+          <w:bCs/>
+        </w:rPr>
+      </w:pPr>
+      <w:r>
+        <w:rPr>
+          <w:rFonts w:ascii="Times New Roman" w:hAnsi="Times New Roman" w:cs="Times New Roman"/>
+          <w:b/>
+          <w:bCs/>
+        </w:rPr>
+        <w:tab/>
+      </w:r>
+    </w:p>
+    <w:p>
+      <w:pPr>
+        <w:spacing w:line="480" w:lineRule="auto"/>
+        <w:rPr>
+          <w:rFonts w:ascii="Times New Roman" w:hAnsi="Times New Roman" w:cs="Times New Roman"/>
+          <w:b/>
+          <w:bCs/>
+        </w:rPr>
+      </w:pPr>
+    </w:p>
+    <w:p>
+      <w:pPr>
+        <w:spacing w:line="480" w:lineRule="auto"/>
+        <w:rPr>
+          <w:rFonts w:ascii="Times New Roman" w:hAnsi="Times New Roman" w:cs="Times New Roman"/>
+          <w:b/>
+          <w:bCs/>
+        </w:rPr>
+      </w:pPr>
+    </w:p>
+    <w:p>
+      <w:pPr>
+        <w:spacing w:line="480" w:lineRule="auto"/>
+        <w:rPr>
+          <w:rFonts w:ascii="Times New Roman" w:hAnsi="Times New Roman" w:cs="Times New Roman"/>
+          <w:b/>
+          <w:bCs/>
+        </w:rPr>
+      </w:pPr>
+      <w:r>
+        <w:rPr>
+          <w:rFonts w:ascii="Times New Roman" w:hAnsi="Times New Roman" w:cs="Times New Roman"/>
+          <w:b/>
+          <w:bCs/>
+        </w:rPr>
+        <w:lastRenderedPageBreak/>
+        <w:t>Team Progress:</w:t>
       </w:r>
     </w:p>
     <w:p>
@@ -858,83 +1292,185 @@
         <w:rPr>
           <w:rFonts w:ascii="Times New Roman" w:hAnsi="Times New Roman" w:cs="Times New Roman"/>
         </w:rPr>
-        <w:tab/>
-      </w:r>
-      <w:r>
-        <w:rPr>
-          <w:rFonts w:ascii="Times New Roman" w:hAnsi="Times New Roman" w:cs="Times New Roman"/>
-        </w:rPr>
-        <w:t>How to store</w:t>
-      </w:r>
-      <w:r>
-        <w:rPr>
-          <w:rFonts w:ascii="Times New Roman" w:hAnsi="Times New Roman" w:cs="Times New Roman"/>
-        </w:rPr>
-        <w:t xml:space="preserve"> members in club</w:t>
-      </w:r>
-    </w:p>
-    <w:p>
-      <w:pPr>
-        <w:spacing w:line="480" w:lineRule="auto"/>
-        <w:rPr>
-          <w:rFonts w:ascii="Times New Roman" w:hAnsi="Times New Roman" w:cs="Times New Roman"/>
-          <w:b/>
-          <w:bCs/>
-        </w:rPr>
-      </w:pPr>
-      <w:r>
-        <w:rPr>
-          <w:rFonts w:ascii="Times New Roman" w:hAnsi="Times New Roman" w:cs="Times New Roman"/>
-          <w:b/>
-          <w:bCs/>
-        </w:rPr>
-        <w:t>Solutions:</w:t>
-      </w:r>
-    </w:p>
-    <w:p>
-      <w:pPr>
-        <w:spacing w:line="480" w:lineRule="auto"/>
-        <w:rPr>
-          <w:rFonts w:ascii="Times New Roman" w:hAnsi="Times New Roman" w:cs="Times New Roman"/>
-        </w:rPr>
-      </w:pPr>
-      <w:r>
-        <w:rPr>
-          <w:rFonts w:ascii="Times New Roman" w:hAnsi="Times New Roman" w:cs="Times New Roman"/>
-          <w:b/>
-          <w:bCs/>
-        </w:rPr>
-        <w:tab/>
-      </w:r>
-      <w:r>
-        <w:rPr>
-          <w:rFonts w:ascii="Times New Roman" w:hAnsi="Times New Roman" w:cs="Times New Roman"/>
-        </w:rPr>
-        <w:t>1.</w:t>
-      </w:r>
-      <w:r>
-        <w:rPr>
-          <w:rFonts w:ascii="Times New Roman" w:hAnsi="Times New Roman" w:cs="Times New Roman"/>
-        </w:rPr>
-        <w:t>To</w:t>
-      </w:r>
-      <w:r>
-        <w:rPr>
-          <w:rFonts w:ascii="Times New Roman" w:hAnsi="Times New Roman" w:cs="Times New Roman"/>
-        </w:rPr>
-        <w:t xml:space="preserve"> fix th</w:t>
-      </w:r>
-      <w:r>
-        <w:rPr>
-          <w:rFonts w:ascii="Times New Roman" w:hAnsi="Times New Roman" w:cs="Times New Roman"/>
-        </w:rPr>
-        <w:t>is issue</w:t>
-      </w:r>
-      <w:r>
-        <w:rPr>
-          <w:rFonts w:ascii="Times New Roman" w:hAnsi="Times New Roman" w:cs="Times New Roman"/>
-        </w:rPr>
-        <w:t xml:space="preserve"> we implemented a specific</w:t>
+        <w:t xml:space="preserve">According to our </w:t>
+      </w:r>
+      <w:r>
+        <w:rPr>
+          <w:rFonts w:ascii="Times New Roman" w:hAnsi="Times New Roman" w:cs="Times New Roman"/>
+        </w:rPr>
+        <w:t>G</w:t>
+      </w:r>
+      <w:r>
+        <w:rPr>
+          <w:rFonts w:ascii="Times New Roman" w:hAnsi="Times New Roman" w:cs="Times New Roman"/>
+        </w:rPr>
+        <w:t xml:space="preserve">roup 2 </w:t>
+      </w:r>
+      <w:r>
+        <w:rPr>
+          <w:rFonts w:ascii="Times New Roman" w:hAnsi="Times New Roman" w:cs="Times New Roman"/>
+        </w:rPr>
+        <w:t xml:space="preserve">Gantt chart, our team is ahead of schedule </w:t>
+      </w:r>
+      <w:r>
+        <w:rPr>
+          <w:rFonts w:ascii="Times New Roman" w:hAnsi="Times New Roman" w:cs="Times New Roman"/>
+        </w:rPr>
+        <w:t>for many</w:t>
+      </w:r>
+      <w:r>
+        <w:rPr>
+          <w:rFonts w:ascii="Times New Roman" w:hAnsi="Times New Roman" w:cs="Times New Roman"/>
+        </w:rPr>
+        <w:t xml:space="preserve"> parts of the tracker</w:t>
+      </w:r>
+      <w:r>
+        <w:rPr>
+          <w:rFonts w:ascii="Times New Roman" w:hAnsi="Times New Roman" w:cs="Times New Roman"/>
+        </w:rPr>
+        <w:t>,</w:t>
+      </w:r>
+      <w:r>
+        <w:rPr>
+          <w:rFonts w:ascii="Times New Roman" w:hAnsi="Times New Roman" w:cs="Times New Roman"/>
+        </w:rPr>
+        <w:t xml:space="preserve"> this </w:t>
+      </w:r>
+      <w:r>
+        <w:rPr>
+          <w:rFonts w:ascii="Times New Roman" w:hAnsi="Times New Roman" w:cs="Times New Roman"/>
+        </w:rPr>
+        <w:t>can be attributed to having more time and less assignments in the early weeks of the semester</w:t>
+      </w:r>
+      <w:r>
+        <w:rPr>
+          <w:rFonts w:ascii="Times New Roman" w:hAnsi="Times New Roman" w:cs="Times New Roman"/>
+        </w:rPr>
+        <w:t>. However, we are</w:t>
+      </w:r>
+      <w:r>
+        <w:rPr>
+          <w:rFonts w:ascii="Times New Roman" w:hAnsi="Times New Roman" w:cs="Times New Roman"/>
+        </w:rPr>
+        <w:t xml:space="preserve"> still</w:t>
+      </w:r>
+      <w:r>
+        <w:rPr>
+          <w:rFonts w:ascii="Times New Roman" w:hAnsi="Times New Roman" w:cs="Times New Roman"/>
+        </w:rPr>
+        <w:t xml:space="preserve"> exactly on schedule for dashboard development.</w:t>
+      </w:r>
+      <w:r>
+        <w:rPr>
+          <w:rFonts w:ascii="Times New Roman" w:hAnsi="Times New Roman" w:cs="Times New Roman"/>
+        </w:rPr>
+        <w:t xml:space="preserve"> During this week our core focus has shifted to the leaderboard and club page</w:t>
+      </w:r>
+      <w:r>
+        <w:rPr>
+          <w:rFonts w:ascii="Times New Roman" w:hAnsi="Times New Roman" w:cs="Times New Roman"/>
+        </w:rPr>
+        <w:t>s</w:t>
+      </w:r>
+      <w:r>
+        <w:rPr>
+          <w:rFonts w:ascii="Times New Roman" w:hAnsi="Times New Roman" w:cs="Times New Roman"/>
+        </w:rPr>
+        <w:t>.</w:t>
+      </w:r>
+      <w:r>
+        <w:rPr>
+          <w:rFonts w:ascii="Times New Roman" w:hAnsi="Times New Roman" w:cs="Times New Roman"/>
+        </w:rPr>
+        <w:t xml:space="preserve"> Significant pro</w:t>
+      </w:r>
+      <w:r>
+        <w:rPr>
+          <w:rFonts w:ascii="Times New Roman" w:hAnsi="Times New Roman" w:cs="Times New Roman"/>
+        </w:rPr>
+        <w:t>gress had been made on the club page, including the initial frontend layout, development of the</w:t>
+      </w:r>
+      <w:r>
+        <w:rPr>
+          <w:rFonts w:ascii="Times New Roman" w:hAnsi="Times New Roman" w:cs="Times New Roman"/>
+        </w:rPr>
+        <w:t xml:space="preserve"> API endpoints, and the creation of the </w:t>
+      </w:r>
+      <w:proofErr w:type="gramStart"/>
+      <w:r>
+        <w:rPr>
+          <w:rFonts w:ascii="Times New Roman" w:hAnsi="Times New Roman" w:cs="Times New Roman"/>
+        </w:rPr>
+        <w:t>clubs</w:t>
+      </w:r>
+      <w:proofErr w:type="gramEnd"/>
+      <w:r>
+        <w:rPr>
+          <w:rFonts w:ascii="Times New Roman" w:hAnsi="Times New Roman" w:cs="Times New Roman"/>
+        </w:rPr>
+        <w:t xml:space="preserve"> database </w:t>
+      </w:r>
+      <w:proofErr w:type="gramStart"/>
+      <w:r>
+        <w:rPr>
+          <w:rFonts w:ascii="Times New Roman" w:hAnsi="Times New Roman" w:cs="Times New Roman"/>
+        </w:rPr>
+        <w:t>schema</w:t>
+      </w:r>
+      <w:proofErr w:type="gramEnd"/>
+      <w:r>
+        <w:rPr>
+          <w:rFonts w:ascii="Times New Roman" w:hAnsi="Times New Roman" w:cs="Times New Roman"/>
+        </w:rPr>
+        <w:t xml:space="preserve">. </w:t>
+      </w:r>
+      <w:r>
+        <w:rPr>
+          <w:rFonts w:ascii="Times New Roman" w:hAnsi="Times New Roman" w:cs="Times New Roman"/>
+        </w:rPr>
+        <w:t xml:space="preserve">Leaderboard page </w:t>
+      </w:r>
+      <w:r>
+        <w:rPr>
+          <w:rFonts w:ascii="Times New Roman" w:hAnsi="Times New Roman" w:cs="Times New Roman"/>
+        </w:rPr>
+        <w:t>is also progressing far ahead of schedule.</w:t>
+      </w:r>
+      <w:r>
+        <w:rPr>
+          <w:rFonts w:ascii="Times New Roman" w:hAnsi="Times New Roman" w:cs="Times New Roman"/>
+        </w:rPr>
+        <w:t xml:space="preserve"> With the initial frontend design completed</w:t>
+      </w:r>
+      <w:r>
+        <w:rPr>
+          <w:rFonts w:ascii="Times New Roman" w:hAnsi="Times New Roman" w:cs="Times New Roman"/>
+        </w:rPr>
+        <w:t xml:space="preserve">, </w:t>
+      </w:r>
+      <w:r>
+        <w:rPr>
+          <w:rFonts w:ascii="Times New Roman" w:hAnsi="Times New Roman" w:cs="Times New Roman"/>
+        </w:rPr>
+        <w:t>we were able to focus on developing the API endpoint to pull activity</w:t>
+      </w:r>
+      <w:r>
+        <w:rPr>
+          <w:rFonts w:ascii="Times New Roman" w:hAnsi="Times New Roman" w:cs="Times New Roman"/>
+        </w:rPr>
+        <w:t xml:space="preserve"> data</w:t>
+      </w:r>
+      <w:r>
+        <w:rPr>
+          <w:rFonts w:ascii="Times New Roman" w:hAnsi="Times New Roman" w:cs="Times New Roman"/>
+        </w:rPr>
+        <w:t xml:space="preserve"> from the database and then prepare it for </w:t>
+      </w:r>
+      <w:r>
+        <w:rPr>
+          <w:rFonts w:ascii="Times New Roman" w:hAnsi="Times New Roman" w:cs="Times New Roman"/>
+        </w:rPr>
+        <w:t>filtering and ranking.</w:t>
       </w:r>
       <w:r>
         <w:rPr>
@@ -946,109 +1482,101 @@
         <w:rPr>
           <w:rFonts w:ascii="Times New Roman" w:hAnsi="Times New Roman" w:cs="Times New Roman"/>
         </w:rPr>
-        <w:t>column in the clubs schema that holds the</w:t>
-      </w:r>
-      <w:r>
-        <w:rPr>
-          <w:rFonts w:ascii="Times New Roman" w:hAnsi="Times New Roman" w:cs="Times New Roman"/>
-        </w:rPr>
-        <w:t xml:space="preserve"> creators user id and added a </w:t>
-      </w:r>
-      <w:r>
-        <w:rPr>
-          <w:rFonts w:ascii="Times New Roman" w:hAnsi="Times New Roman" w:cs="Times New Roman"/>
-        </w:rPr>
-        <w:t>conditional verification to make sure the owner c</w:t>
-      </w:r>
-      <w:r>
-        <w:rPr>
-          <w:rFonts w:ascii="Times New Roman" w:hAnsi="Times New Roman" w:cs="Times New Roman"/>
-        </w:rPr>
-        <w:t xml:space="preserve">an not join their own club. </w:t>
-      </w:r>
-      <w:r>
-        <w:rPr>
-          <w:rFonts w:ascii="Times New Roman" w:hAnsi="Times New Roman" w:cs="Times New Roman"/>
-        </w:rPr>
-        <w:t>W</w:t>
-      </w:r>
-      <w:r>
-        <w:rPr>
-          <w:rFonts w:ascii="Times New Roman" w:hAnsi="Times New Roman" w:cs="Times New Roman"/>
-        </w:rPr>
-        <w:t>e</w:t>
-      </w:r>
-      <w:r>
-        <w:rPr>
-          <w:rFonts w:ascii="Times New Roman" w:hAnsi="Times New Roman" w:cs="Times New Roman"/>
-        </w:rPr>
-        <w:t xml:space="preserve"> also</w:t>
-      </w:r>
-      <w:r>
-        <w:rPr>
-          <w:rFonts w:ascii="Times New Roman" w:hAnsi="Times New Roman" w:cs="Times New Roman"/>
-        </w:rPr>
-        <w:t xml:space="preserve"> removed clubs</w:t>
-      </w:r>
-      <w:r>
-        <w:rPr>
-          <w:rFonts w:ascii="Times New Roman" w:hAnsi="Times New Roman" w:cs="Times New Roman"/>
-        </w:rPr>
-        <w:t xml:space="preserve"> owned by a user from the joinable club list</w:t>
-      </w:r>
-      <w:r>
-        <w:rPr>
-          <w:rFonts w:ascii="Times New Roman" w:hAnsi="Times New Roman" w:cs="Times New Roman"/>
-        </w:rPr>
-        <w:t xml:space="preserve"> so they are not able to</w:t>
-      </w:r>
-      <w:r>
-        <w:rPr>
-          <w:rFonts w:ascii="Times New Roman" w:hAnsi="Times New Roman" w:cs="Times New Roman"/>
-        </w:rPr>
-        <w:t xml:space="preserve"> even try to join them</w:t>
-      </w:r>
-      <w:r>
-        <w:rPr>
-          <w:rFonts w:ascii="Times New Roman" w:hAnsi="Times New Roman" w:cs="Times New Roman"/>
-        </w:rPr>
-        <w:t>.</w:t>
-      </w:r>
-    </w:p>
-    <w:p>
-      <w:pPr>
-        <w:spacing w:line="480" w:lineRule="auto"/>
-        <w:rPr>
-          <w:rFonts w:ascii="Times New Roman" w:hAnsi="Times New Roman" w:cs="Times New Roman"/>
-          <w:b/>
-          <w:bCs/>
-        </w:rPr>
-      </w:pPr>
-      <w:r>
-        <w:rPr>
-          <w:rFonts w:ascii="Times New Roman" w:hAnsi="Times New Roman" w:cs="Times New Roman"/>
-          <w:b/>
-          <w:bCs/>
-        </w:rPr>
-        <w:tab/>
-      </w:r>
-    </w:p>
-    <w:p>
-      <w:pPr>
-        <w:spacing w:line="480" w:lineRule="auto"/>
-        <w:rPr>
-          <w:rFonts w:ascii="Times New Roman" w:hAnsi="Times New Roman" w:cs="Times New Roman"/>
-          <w:b/>
-          <w:bCs/>
-        </w:rPr>
-      </w:pPr>
-      <w:r>
-        <w:rPr>
-          <w:rFonts w:ascii="Times New Roman" w:hAnsi="Times New Roman" w:cs="Times New Roman"/>
-          <w:b/>
-          <w:bCs/>
-        </w:rPr>
-        <w:t>Team Progress:</w:t>
+        <w:t xml:space="preserve">The dashboard development of this week remained right on </w:t>
+      </w:r>
+      <w:proofErr w:type="gramStart"/>
+      <w:r>
+        <w:rPr>
+          <w:rFonts w:ascii="Times New Roman" w:hAnsi="Times New Roman" w:cs="Times New Roman"/>
+        </w:rPr>
+        <w:t>schedule</w:t>
+      </w:r>
+      <w:r>
+        <w:rPr>
+          <w:rFonts w:ascii="Times New Roman" w:hAnsi="Times New Roman" w:cs="Times New Roman"/>
+        </w:rPr>
+        <w:t>, and</w:t>
+      </w:r>
+      <w:proofErr w:type="gramEnd"/>
+      <w:r>
+        <w:rPr>
+          <w:rFonts w:ascii="Times New Roman" w:hAnsi="Times New Roman" w:cs="Times New Roman"/>
+        </w:rPr>
+        <w:t xml:space="preserve"> had </w:t>
+      </w:r>
+      <w:r>
+        <w:rPr>
+          <w:rFonts w:ascii="Times New Roman" w:hAnsi="Times New Roman" w:cs="Times New Roman"/>
+        </w:rPr>
+        <w:t>successful</w:t>
+      </w:r>
+      <w:r>
+        <w:rPr>
+          <w:rFonts w:ascii="Times New Roman" w:hAnsi="Times New Roman" w:cs="Times New Roman"/>
+        </w:rPr>
+        <w:t xml:space="preserve"> progress.</w:t>
+      </w:r>
+      <w:r>
+        <w:rPr>
+          <w:rFonts w:ascii="Times New Roman" w:hAnsi="Times New Roman" w:cs="Times New Roman"/>
+        </w:rPr>
+        <w:t xml:space="preserve"> While the </w:t>
+      </w:r>
+      <w:r>
+        <w:rPr>
+          <w:rFonts w:ascii="Times New Roman" w:hAnsi="Times New Roman" w:cs="Times New Roman"/>
+        </w:rPr>
+        <w:t>clubs, leaderboards, and dashboard pages</w:t>
+      </w:r>
+      <w:r>
+        <w:rPr>
+          <w:rFonts w:ascii="Times New Roman" w:hAnsi="Times New Roman" w:cs="Times New Roman"/>
+        </w:rPr>
+        <w:t xml:space="preserve"> are</w:t>
+      </w:r>
+      <w:r>
+        <w:rPr>
+          <w:rFonts w:ascii="Times New Roman" w:hAnsi="Times New Roman" w:cs="Times New Roman"/>
+        </w:rPr>
+        <w:t xml:space="preserve"> still under development</w:t>
+      </w:r>
+      <w:r>
+        <w:rPr>
+          <w:rFonts w:ascii="Times New Roman" w:hAnsi="Times New Roman" w:cs="Times New Roman"/>
+        </w:rPr>
+        <w:t xml:space="preserve"> </w:t>
+      </w:r>
+      <w:r>
+        <w:rPr>
+          <w:rFonts w:ascii="Times New Roman" w:hAnsi="Times New Roman" w:cs="Times New Roman"/>
+        </w:rPr>
+        <w:t xml:space="preserve">steps taken this week </w:t>
+      </w:r>
+      <w:proofErr w:type="gramStart"/>
+      <w:r>
+        <w:rPr>
+          <w:rFonts w:ascii="Times New Roman" w:hAnsi="Times New Roman" w:cs="Times New Roman"/>
+        </w:rPr>
+        <w:t>has</w:t>
+      </w:r>
+      <w:proofErr w:type="gramEnd"/>
+      <w:r>
+        <w:rPr>
+          <w:rFonts w:ascii="Times New Roman" w:hAnsi="Times New Roman" w:cs="Times New Roman"/>
+        </w:rPr>
+        <w:t xml:space="preserve"> given </w:t>
+      </w:r>
+      <w:r>
+        <w:rPr>
+          <w:rFonts w:ascii="Times New Roman" w:hAnsi="Times New Roman" w:cs="Times New Roman"/>
+        </w:rPr>
+        <w:t xml:space="preserve">the </w:t>
+      </w:r>
+      <w:r>
+        <w:rPr>
+          <w:rFonts w:ascii="Times New Roman" w:hAnsi="Times New Roman" w:cs="Times New Roman"/>
+        </w:rPr>
+        <w:t>pages a strong foundation to keep building on.</w:t>
       </w:r>
     </w:p>
     <w:p>
@@ -1059,214 +1587,6 @@
           <w:rFonts w:ascii="Times New Roman" w:hAnsi="Times New Roman" w:cs="Times New Roman"/>
         </w:rPr>
       </w:pPr>
-      <w:r>
-        <w:rPr>
-          <w:rFonts w:ascii="Times New Roman" w:hAnsi="Times New Roman" w:cs="Times New Roman"/>
-        </w:rPr>
-        <w:t xml:space="preserve">According to our </w:t>
-      </w:r>
-      <w:r>
-        <w:rPr>
-          <w:rFonts w:ascii="Times New Roman" w:hAnsi="Times New Roman" w:cs="Times New Roman"/>
-        </w:rPr>
-        <w:t>G</w:t>
-      </w:r>
-      <w:r>
-        <w:rPr>
-          <w:rFonts w:ascii="Times New Roman" w:hAnsi="Times New Roman" w:cs="Times New Roman"/>
-        </w:rPr>
-        <w:t xml:space="preserve">roup 2 </w:t>
-      </w:r>
-      <w:r>
-        <w:rPr>
-          <w:rFonts w:ascii="Times New Roman" w:hAnsi="Times New Roman" w:cs="Times New Roman"/>
-        </w:rPr>
-        <w:t xml:space="preserve">Gantt chart, our team is ahead of schedule </w:t>
-      </w:r>
-      <w:r>
-        <w:rPr>
-          <w:rFonts w:ascii="Times New Roman" w:hAnsi="Times New Roman" w:cs="Times New Roman"/>
-        </w:rPr>
-        <w:t>for many</w:t>
-      </w:r>
-      <w:r>
-        <w:rPr>
-          <w:rFonts w:ascii="Times New Roman" w:hAnsi="Times New Roman" w:cs="Times New Roman"/>
-        </w:rPr>
-        <w:t xml:space="preserve"> parts of the tracker</w:t>
-      </w:r>
-      <w:r>
-        <w:rPr>
-          <w:rFonts w:ascii="Times New Roman" w:hAnsi="Times New Roman" w:cs="Times New Roman"/>
-        </w:rPr>
-        <w:t>,</w:t>
-      </w:r>
-      <w:r>
-        <w:rPr>
-          <w:rFonts w:ascii="Times New Roman" w:hAnsi="Times New Roman" w:cs="Times New Roman"/>
-        </w:rPr>
-        <w:t xml:space="preserve"> this </w:t>
-      </w:r>
-      <w:r>
-        <w:rPr>
-          <w:rFonts w:ascii="Times New Roman" w:hAnsi="Times New Roman" w:cs="Times New Roman"/>
-        </w:rPr>
-        <w:t xml:space="preserve">can be attributed to having more time and less assignments in the early weeks of </w:t>
-      </w:r>
-      <w:r>
-        <w:rPr>
-          <w:rFonts w:ascii="Times New Roman" w:hAnsi="Times New Roman" w:cs="Times New Roman"/>
-        </w:rPr>
-        <w:lastRenderedPageBreak/>
-        <w:t>the semester</w:t>
-      </w:r>
-      <w:r>
-        <w:rPr>
-          <w:rFonts w:ascii="Times New Roman" w:hAnsi="Times New Roman" w:cs="Times New Roman"/>
-        </w:rPr>
-        <w:t>. However, we are</w:t>
-      </w:r>
-      <w:r>
-        <w:rPr>
-          <w:rFonts w:ascii="Times New Roman" w:hAnsi="Times New Roman" w:cs="Times New Roman"/>
-        </w:rPr>
-        <w:t xml:space="preserve"> still</w:t>
-      </w:r>
-      <w:r>
-        <w:rPr>
-          <w:rFonts w:ascii="Times New Roman" w:hAnsi="Times New Roman" w:cs="Times New Roman"/>
-        </w:rPr>
-        <w:t xml:space="preserve"> exactly on schedule for dashboard development.</w:t>
-      </w:r>
-      <w:r>
-        <w:rPr>
-          <w:rFonts w:ascii="Times New Roman" w:hAnsi="Times New Roman" w:cs="Times New Roman"/>
-        </w:rPr>
-        <w:t xml:space="preserve"> During this week our core focus has shifted to the leaderboard and club page</w:t>
-      </w:r>
-      <w:r>
-        <w:rPr>
-          <w:rFonts w:ascii="Times New Roman" w:hAnsi="Times New Roman" w:cs="Times New Roman"/>
-        </w:rPr>
-        <w:t>s</w:t>
-      </w:r>
-      <w:r>
-        <w:rPr>
-          <w:rFonts w:ascii="Times New Roman" w:hAnsi="Times New Roman" w:cs="Times New Roman"/>
-        </w:rPr>
-        <w:t>.</w:t>
-      </w:r>
-      <w:r>
-        <w:rPr>
-          <w:rFonts w:ascii="Times New Roman" w:hAnsi="Times New Roman" w:cs="Times New Roman"/>
-        </w:rPr>
-        <w:t xml:space="preserve"> Significant pro</w:t>
-      </w:r>
-      <w:r>
-        <w:rPr>
-          <w:rFonts w:ascii="Times New Roman" w:hAnsi="Times New Roman" w:cs="Times New Roman"/>
-        </w:rPr>
-        <w:t>gress had been made on the club page, including the initial frontend layout, development of the</w:t>
-      </w:r>
-      <w:r>
-        <w:rPr>
-          <w:rFonts w:ascii="Times New Roman" w:hAnsi="Times New Roman" w:cs="Times New Roman"/>
-        </w:rPr>
-        <w:t xml:space="preserve"> API endpoints, and the creation of the clubs database schema</w:t>
-      </w:r>
-      <w:r>
-        <w:rPr>
-          <w:rFonts w:ascii="Times New Roman" w:hAnsi="Times New Roman" w:cs="Times New Roman"/>
-        </w:rPr>
-        <w:t xml:space="preserve">. </w:t>
-      </w:r>
-    </w:p>
-    <w:p>
-      <w:pPr>
-        <w:spacing w:line="480" w:lineRule="auto"/>
-        <w:ind w:firstLine="720"/>
-        <w:rPr>
-          <w:rFonts w:ascii="Times New Roman" w:hAnsi="Times New Roman" w:cs="Times New Roman"/>
-        </w:rPr>
-      </w:pPr>
-      <w:r>
-        <w:rPr>
-          <w:rFonts w:ascii="Times New Roman" w:hAnsi="Times New Roman" w:cs="Times New Roman"/>
-        </w:rPr>
-        <w:t xml:space="preserve">Leaderboard page </w:t>
-      </w:r>
-      <w:r>
-        <w:rPr>
-          <w:rFonts w:ascii="Times New Roman" w:hAnsi="Times New Roman" w:cs="Times New Roman"/>
-        </w:rPr>
-        <w:t>is also progressing far ahead of schedule.</w:t>
-      </w:r>
-      <w:r>
-        <w:rPr>
-          <w:rFonts w:ascii="Times New Roman" w:hAnsi="Times New Roman" w:cs="Times New Roman"/>
-        </w:rPr>
-        <w:t xml:space="preserve"> With the initial frontend design completed</w:t>
-      </w:r>
-      <w:r>
-        <w:rPr>
-          <w:rFonts w:ascii="Times New Roman" w:hAnsi="Times New Roman" w:cs="Times New Roman"/>
-        </w:rPr>
-        <w:t xml:space="preserve">, </w:t>
-      </w:r>
-      <w:r>
-        <w:rPr>
-          <w:rFonts w:ascii="Times New Roman" w:hAnsi="Times New Roman" w:cs="Times New Roman"/>
-        </w:rPr>
-        <w:t>we were able to focus on developing the API endpoint to pull activity</w:t>
-      </w:r>
-      <w:r>
-        <w:rPr>
-          <w:rFonts w:ascii="Times New Roman" w:hAnsi="Times New Roman" w:cs="Times New Roman"/>
-        </w:rPr>
-        <w:t xml:space="preserve"> data</w:t>
-      </w:r>
-      <w:r>
-        <w:rPr>
-          <w:rFonts w:ascii="Times New Roman" w:hAnsi="Times New Roman" w:cs="Times New Roman"/>
-        </w:rPr>
-        <w:t xml:space="preserve"> from the database and then prepare it for </w:t>
-      </w:r>
-      <w:r>
-        <w:rPr>
-          <w:rFonts w:ascii="Times New Roman" w:hAnsi="Times New Roman" w:cs="Times New Roman"/>
-        </w:rPr>
-        <w:t>filtering and ranking.</w:t>
-      </w:r>
-      <w:r>
-        <w:rPr>
-          <w:rFonts w:ascii="Times New Roman" w:hAnsi="Times New Roman" w:cs="Times New Roman"/>
-        </w:rPr>
-        <w:t xml:space="preserve"> While the leaderboard </w:t>
-      </w:r>
-      <w:r>
-        <w:rPr>
-          <w:rFonts w:ascii="Times New Roman" w:hAnsi="Times New Roman" w:cs="Times New Roman"/>
-        </w:rPr>
-        <w:t>and clubs pages are</w:t>
-      </w:r>
-      <w:r>
-        <w:rPr>
-          <w:rFonts w:ascii="Times New Roman" w:hAnsi="Times New Roman" w:cs="Times New Roman"/>
-        </w:rPr>
-        <w:t xml:space="preserve"> still under development</w:t>
-      </w:r>
-      <w:r>
-        <w:rPr>
-          <w:rFonts w:ascii="Times New Roman" w:hAnsi="Times New Roman" w:cs="Times New Roman"/>
-        </w:rPr>
-        <w:t xml:space="preserve"> </w:t>
-      </w:r>
-      <w:r>
-        <w:rPr>
-          <w:rFonts w:ascii="Times New Roman" w:hAnsi="Times New Roman" w:cs="Times New Roman"/>
-        </w:rPr>
-        <w:t>steps taken this week has given both pages a strong foundation to keep building on.</w:t>
-      </w:r>
     </w:p>
     <w:p>
       <w:pPr>
@@ -1409,7 +1729,7 @@
           <w:b/>
           <w:bCs/>
         </w:rPr>
-        <w:t xml:space="preserve"> 5</w:t>
+        <w:t xml:space="preserve"> </w:t>
       </w:r>
       <w:r>
         <w:rPr>
@@ -1417,18 +1737,182 @@
           <w:b/>
           <w:bCs/>
         </w:rPr>
-        <w:t xml:space="preserve"> Plan:</w:t>
-      </w:r>
-    </w:p>
-    <w:p>
-      <w:pPr>
-        <w:spacing w:line="480" w:lineRule="auto"/>
+        <w:t xml:space="preserve">4 </w:t>
+      </w:r>
+      <w:r>
         <w:rPr>
           <w:rFonts w:ascii="Times New Roman" w:hAnsi="Times New Roman" w:cs="Times New Roman"/>
           <w:b/>
           <w:bCs/>
         </w:rPr>
-      </w:pPr>
+        <w:t>Plan:</w:t>
+      </w:r>
+    </w:p>
+    <w:p>
+      <w:pPr>
+        <w:spacing w:line="480" w:lineRule="auto"/>
+        <w:rPr>
+          <w:rFonts w:ascii="Times New Roman" w:hAnsi="Times New Roman" w:cs="Times New Roman"/>
+        </w:rPr>
+      </w:pPr>
+      <w:r>
+        <w:rPr>
+          <w:rFonts w:ascii="Times New Roman" w:hAnsi="Times New Roman" w:cs="Times New Roman"/>
+        </w:rPr>
+        <w:tab/>
+        <w:t xml:space="preserve">Durning week </w:t>
+      </w:r>
+      <w:r>
+        <w:rPr>
+          <w:rFonts w:ascii="Times New Roman" w:hAnsi="Times New Roman" w:cs="Times New Roman"/>
+        </w:rPr>
+        <w:t xml:space="preserve">4 </w:t>
+      </w:r>
+      <w:r>
+        <w:rPr>
+          <w:rFonts w:ascii="Times New Roman" w:hAnsi="Times New Roman" w:cs="Times New Roman"/>
+        </w:rPr>
+        <w:t>our team plans to continue development on the features and pages worked on this week</w:t>
+      </w:r>
+      <w:r>
+        <w:rPr>
+          <w:rFonts w:ascii="Times New Roman" w:hAnsi="Times New Roman" w:cs="Times New Roman"/>
+        </w:rPr>
+        <w:t xml:space="preserve"> while also starting development on some new features</w:t>
+      </w:r>
+      <w:r>
+        <w:rPr>
+          <w:rFonts w:ascii="Times New Roman" w:hAnsi="Times New Roman" w:cs="Times New Roman"/>
+        </w:rPr>
+        <w:t xml:space="preserve">. With the </w:t>
+      </w:r>
+      <w:r>
+        <w:rPr>
+          <w:rFonts w:ascii="Times New Roman" w:hAnsi="Times New Roman" w:cs="Times New Roman"/>
+        </w:rPr>
+        <w:t>initial</w:t>
+      </w:r>
+      <w:r>
+        <w:rPr>
+          <w:rFonts w:ascii="Times New Roman" w:hAnsi="Times New Roman" w:cs="Times New Roman"/>
+        </w:rPr>
+        <w:t xml:space="preserve"> design and some of the basic features being completed within the clubs and leaderboard pages, </w:t>
+      </w:r>
+      <w:r>
+        <w:rPr>
+          <w:rFonts w:ascii="Times New Roman" w:hAnsi="Times New Roman" w:cs="Times New Roman"/>
+        </w:rPr>
+        <w:t xml:space="preserve">one of </w:t>
+      </w:r>
+      <w:r>
+        <w:rPr>
+          <w:rFonts w:ascii="Times New Roman" w:hAnsi="Times New Roman" w:cs="Times New Roman"/>
+        </w:rPr>
+        <w:t xml:space="preserve">this </w:t>
+      </w:r>
+      <w:proofErr w:type="gramStart"/>
+      <w:r>
+        <w:rPr>
+          <w:rFonts w:ascii="Times New Roman" w:hAnsi="Times New Roman" w:cs="Times New Roman"/>
+        </w:rPr>
+        <w:t>weeks</w:t>
+      </w:r>
+      <w:proofErr w:type="gramEnd"/>
+      <w:r>
+        <w:rPr>
+          <w:rFonts w:ascii="Times New Roman" w:hAnsi="Times New Roman" w:cs="Times New Roman"/>
+        </w:rPr>
+        <w:t xml:space="preserve"> goal</w:t>
+      </w:r>
+      <w:r>
+        <w:rPr>
+          <w:rFonts w:ascii="Times New Roman" w:hAnsi="Times New Roman" w:cs="Times New Roman"/>
+        </w:rPr>
+        <w:t>s</w:t>
+      </w:r>
+      <w:r>
+        <w:rPr>
+          <w:rFonts w:ascii="Times New Roman" w:hAnsi="Times New Roman" w:cs="Times New Roman"/>
+        </w:rPr>
+        <w:t xml:space="preserve"> </w:t>
+      </w:r>
+      <w:proofErr w:type="gramStart"/>
+      <w:r>
+        <w:rPr>
+          <w:rFonts w:ascii="Times New Roman" w:hAnsi="Times New Roman" w:cs="Times New Roman"/>
+        </w:rPr>
+        <w:t>is</w:t>
+      </w:r>
+      <w:proofErr w:type="gramEnd"/>
+      <w:r>
+        <w:rPr>
+          <w:rFonts w:ascii="Times New Roman" w:hAnsi="Times New Roman" w:cs="Times New Roman"/>
+        </w:rPr>
+        <w:t xml:space="preserve"> to further expand on that progress.</w:t>
+      </w:r>
+      <w:r>
+        <w:rPr>
+          <w:rFonts w:ascii="Times New Roman" w:hAnsi="Times New Roman" w:cs="Times New Roman"/>
+        </w:rPr>
+        <w:t xml:space="preserve"> This includes improving data filtering and ranking within the leaderboard </w:t>
+      </w:r>
+      <w:r>
+        <w:rPr>
+          <w:rFonts w:ascii="Times New Roman" w:hAnsi="Times New Roman" w:cs="Times New Roman"/>
+        </w:rPr>
+        <w:t>page and</w:t>
+      </w:r>
+      <w:r>
+        <w:rPr>
+          <w:rFonts w:ascii="Times New Roman" w:hAnsi="Times New Roman" w:cs="Times New Roman"/>
+        </w:rPr>
+        <w:t xml:space="preserve"> adding more features to the club page. </w:t>
+      </w:r>
+    </w:p>
+    <w:p>
+      <w:pPr>
+        <w:spacing w:line="480" w:lineRule="auto"/>
+        <w:ind w:firstLine="720"/>
+        <w:rPr>
+          <w:rFonts w:ascii="Times New Roman" w:hAnsi="Times New Roman" w:cs="Times New Roman"/>
+        </w:rPr>
+      </w:pPr>
+      <w:r>
+        <w:rPr>
+          <w:rFonts w:ascii="Times New Roman" w:hAnsi="Times New Roman" w:cs="Times New Roman"/>
+        </w:rPr>
+        <w:t xml:space="preserve">In addition to working on existing features the team will begin </w:t>
+      </w:r>
+      <w:r>
+        <w:rPr>
+          <w:rFonts w:ascii="Times New Roman" w:hAnsi="Times New Roman" w:cs="Times New Roman"/>
+        </w:rPr>
+        <w:t>initial</w:t>
+      </w:r>
+      <w:r>
+        <w:rPr>
+          <w:rFonts w:ascii="Times New Roman" w:hAnsi="Times New Roman" w:cs="Times New Roman"/>
+        </w:rPr>
+        <w:t xml:space="preserve"> development of some social components of the tracker</w:t>
+      </w:r>
+      <w:r>
+        <w:rPr>
+          <w:rFonts w:ascii="Times New Roman" w:hAnsi="Times New Roman" w:cs="Times New Roman"/>
+        </w:rPr>
+        <w:t xml:space="preserve">. This includes planning and maybe perhaps early implementation of group challenges and friend-related features. We propose that week </w:t>
+      </w:r>
+      <w:r>
+        <w:rPr>
+          <w:rFonts w:ascii="Times New Roman" w:hAnsi="Times New Roman" w:cs="Times New Roman"/>
+        </w:rPr>
+        <w:t>4</w:t>
+      </w:r>
+      <w:r>
+        <w:rPr>
+          <w:rFonts w:ascii="Times New Roman" w:hAnsi="Times New Roman" w:cs="Times New Roman"/>
+        </w:rPr>
+        <w:t xml:space="preserve"> will be a productive week to move our project a step closer to the end goal!</w:t>
+      </w:r>
     </w:p>
     <w:p>
       <w:pPr>
@@ -1503,7 +1987,19 @@
         <w:rPr>
           <w:rFonts w:ascii="Times New Roman" w:hAnsi="Times New Roman" w:cs="Times New Roman"/>
         </w:rPr>
-        <w:t xml:space="preserve">Week 3 Report </w:t>
+        <w:t xml:space="preserve">Week </w:t>
+      </w:r>
+      <w:r>
+        <w:rPr>
+          <w:rFonts w:ascii="Times New Roman" w:hAnsi="Times New Roman" w:cs="Times New Roman"/>
+        </w:rPr>
+        <w:t>4</w:t>
+      </w:r>
+      <w:r>
+        <w:rPr>
+          <w:rFonts w:ascii="Times New Roman" w:hAnsi="Times New Roman" w:cs="Times New Roman"/>
+        </w:rPr>
+        <w:t xml:space="preserve"> Report </w:t>
       </w:r>
       <w:r>
         <w:rPr>
@@ -1516,6 +2012,12 @@
           <w:rFonts w:ascii="Times New Roman" w:hAnsi="Times New Roman" w:cs="Times New Roman"/>
         </w:rPr>
         <w:t xml:space="preserve"> Slides</w:t>
+      </w:r>
+      <w:r>
+        <w:rPr>
+          <w:rFonts w:ascii="Times New Roman" w:hAnsi="Times New Roman" w:cs="Times New Roman"/>
+        </w:rPr>
+        <w:t>, Dashboard page progress</w:t>
       </w:r>
     </w:p>
     <w:p>
@@ -1554,7 +2056,19 @@
         <w:rPr>
           <w:rFonts w:ascii="Times New Roman" w:hAnsi="Times New Roman" w:cs="Times New Roman"/>
         </w:rPr>
-        <w:t xml:space="preserve">Week 3 Report </w:t>
+        <w:t xml:space="preserve">Week </w:t>
+      </w:r>
+      <w:r>
+        <w:rPr>
+          <w:rFonts w:ascii="Times New Roman" w:hAnsi="Times New Roman" w:cs="Times New Roman"/>
+        </w:rPr>
+        <w:t>4</w:t>
+      </w:r>
+      <w:r>
+        <w:rPr>
+          <w:rFonts w:ascii="Times New Roman" w:hAnsi="Times New Roman" w:cs="Times New Roman"/>
+        </w:rPr>
+        <w:t xml:space="preserve"> Report </w:t>
       </w:r>
       <w:r>
         <w:rPr>
@@ -1567,6 +2081,12 @@
           <w:rFonts w:ascii="Times New Roman" w:hAnsi="Times New Roman" w:cs="Times New Roman"/>
         </w:rPr>
         <w:t xml:space="preserve"> Slides</w:t>
+      </w:r>
+      <w:r>
+        <w:rPr>
+          <w:rFonts w:ascii="Times New Roman" w:hAnsi="Times New Roman" w:cs="Times New Roman"/>
+        </w:rPr>
+        <w:t>, Leaderboard page progress</w:t>
       </w:r>
     </w:p>
     <w:p>
@@ -1600,6 +2120,12 @@
           <w:rFonts w:ascii="Times New Roman" w:hAnsi="Times New Roman" w:cs="Times New Roman"/>
         </w:rPr>
         <w:t>Team meeting</w:t>
+      </w:r>
+      <w:r>
+        <w:rPr>
+          <w:rFonts w:ascii="Times New Roman" w:hAnsi="Times New Roman" w:cs="Times New Roman"/>
+        </w:rPr>
+        <w:t>, Week 4 Report &amp; Slides, Clubs page progress</w:t>
       </w:r>
     </w:p>
     <w:p>

</xml_diff>

<commit_message>
finish report and slides
</commit_message>
<xml_diff>
--- a/Documentation/Weekly Report/week4/CMSC-4920-Week4Report-Group2.docx
+++ b/Documentation/Weekly Report/week4/CMSC-4920-Week4Report-Group2.docx
@@ -68,7 +68,7 @@
           <w:noProof/>
         </w:rPr>
         <w:drawing>
-          <wp:inline distT="0" distB="0" distL="0" distR="0" wp14:anchorId="18680BF1" wp14:editId="3F6950B7">
+          <wp:inline distT="0" distB="0" distL="0" distR="0" wp14:anchorId="1D4DCA7F" wp14:editId="4C5E3DAE">
             <wp:extent cx="1431235" cy="1431235"/>
             <wp:effectExtent l="0" t="0" r="0" b="0"/>
             <wp:docPr id="737662078" name="Picture 1" descr="A person lifting weights with icons around them&#10;&#10;AI-generated content may be incorrect."/>
@@ -135,13 +135,7 @@
         <w:rPr>
           <w:rFonts w:ascii="Times New Roman" w:hAnsi="Times New Roman" w:cs="Times New Roman"/>
         </w:rPr>
-        <w:t xml:space="preserve">Week </w:t>
-      </w:r>
-      <w:r>
-        <w:rPr>
-          <w:rFonts w:ascii="Times New Roman" w:hAnsi="Times New Roman" w:cs="Times New Roman"/>
-        </w:rPr>
-        <w:t>4</w:t>
+        <w:t>Week 4</w:t>
       </w:r>
     </w:p>
     <w:p>
@@ -328,91 +322,7 @@
         <w:rPr>
           <w:rFonts w:ascii="Times New Roman" w:hAnsi="Times New Roman" w:cs="Times New Roman"/>
         </w:rPr>
-        <w:t xml:space="preserve">To complete the proposed goals in previous week’s report, our team followed a strict schedule of daily progress and communication. Our team had </w:t>
-      </w:r>
-      <w:r>
-        <w:rPr>
-          <w:rFonts w:ascii="Times New Roman" w:hAnsi="Times New Roman" w:cs="Times New Roman"/>
-        </w:rPr>
-        <w:t>4</w:t>
-      </w:r>
-      <w:r>
-        <w:rPr>
-          <w:rFonts w:ascii="Times New Roman" w:hAnsi="Times New Roman" w:cs="Times New Roman"/>
-        </w:rPr>
-        <w:t xml:space="preserve"> main goals to complete, leaderboard page set up, club page set up,</w:t>
-      </w:r>
-      <w:r>
-        <w:rPr>
-          <w:rFonts w:ascii="Times New Roman" w:hAnsi="Times New Roman" w:cs="Times New Roman"/>
-        </w:rPr>
-        <w:t xml:space="preserve"> continuing progress on the dashboard</w:t>
-      </w:r>
-      <w:r>
-        <w:rPr>
-          <w:rFonts w:ascii="Times New Roman" w:hAnsi="Times New Roman" w:cs="Times New Roman"/>
-        </w:rPr>
-        <w:t>, and improvements to data filtering and validation</w:t>
-      </w:r>
-      <w:r>
-        <w:rPr>
-          <w:rFonts w:ascii="Times New Roman" w:hAnsi="Times New Roman" w:cs="Times New Roman"/>
-        </w:rPr>
-        <w:t xml:space="preserve">. Since each goal needed time allocation for development and testing, we assigned each goal priority based on how they were connected to each other. Throughout the discussion, we decided </w:t>
-      </w:r>
-      <w:r>
-        <w:rPr>
-          <w:rFonts w:ascii="Times New Roman" w:hAnsi="Times New Roman" w:cs="Times New Roman"/>
-        </w:rPr>
-        <w:t xml:space="preserve">that </w:t>
-      </w:r>
-      <w:r>
-        <w:rPr>
-          <w:rFonts w:ascii="Times New Roman" w:hAnsi="Times New Roman" w:cs="Times New Roman"/>
-        </w:rPr>
-        <w:t>leaderboard and club page creation</w:t>
-      </w:r>
-      <w:r>
-        <w:rPr>
-          <w:rFonts w:ascii="Times New Roman" w:hAnsi="Times New Roman" w:cs="Times New Roman"/>
-        </w:rPr>
-        <w:t xml:space="preserve"> was the number one priority to accomplish at the start of the week. This is because </w:t>
-      </w:r>
-      <w:r>
-        <w:rPr>
-          <w:rFonts w:ascii="Times New Roman" w:hAnsi="Times New Roman" w:cs="Times New Roman"/>
-        </w:rPr>
-        <w:t>the program is now able to accept user data, which we would now like to display on a leaderboard</w:t>
-      </w:r>
-      <w:r>
-        <w:rPr>
-          <w:rFonts w:ascii="Times New Roman" w:hAnsi="Times New Roman" w:cs="Times New Roman"/>
-        </w:rPr>
-        <w:t xml:space="preserve">. </w:t>
-      </w:r>
-      <w:r>
-        <w:rPr>
-          <w:rFonts w:ascii="Times New Roman" w:hAnsi="Times New Roman" w:cs="Times New Roman"/>
-        </w:rPr>
-        <w:t>Creation of the club page is an important first step in</w:t>
-      </w:r>
-      <w:r>
-        <w:rPr>
-          <w:rFonts w:ascii="Times New Roman" w:hAnsi="Times New Roman" w:cs="Times New Roman"/>
-        </w:rPr>
-        <w:t xml:space="preserve"> the community aspect we would like to create within the program.</w:t>
-      </w:r>
-      <w:r>
-        <w:rPr>
-          <w:rFonts w:ascii="Times New Roman" w:hAnsi="Times New Roman" w:cs="Times New Roman"/>
-        </w:rPr>
-        <w:t xml:space="preserve"> </w:t>
-      </w:r>
-      <w:r>
-        <w:rPr>
-          <w:rFonts w:ascii="Times New Roman" w:hAnsi="Times New Roman" w:cs="Times New Roman"/>
-        </w:rPr>
-        <w:t xml:space="preserve">Creation of database schema and API architecture was included in this priority to make the feature fully work. </w:t>
+        <w:t xml:space="preserve">To complete the proposed goals in previous week’s report, our team followed a strict schedule of daily progress and communication. Our team had 4 main goals to complete, leaderboard page set up, club page set up, continuing progress on the dashboard, and improvements to data filtering and validation. Since each goal needed time allocation for development and testing, we assigned each goal priority based on how they were connected to each other. Throughout the discussion, we decided that leaderboard and club page creation was the number one priority to accomplish at the start of the week. This is because the program is now able to accept user data, which we would now like to display on a leaderboard. Creation of the club page is an important first step in the community aspect we would like to create within the program. Creation of database schema and API architecture was included in this priority to make the feature fully work. </w:t>
       </w:r>
     </w:p>
     <w:p>
@@ -452,7 +362,282 @@
         <w:rPr>
           <w:rFonts w:ascii="Times New Roman" w:hAnsi="Times New Roman" w:cs="Times New Roman"/>
         </w:rPr>
-        <w:t>One of the most important goals for this week was the</w:t>
+        <w:t xml:space="preserve">One of the most important goals for this week was the </w:t>
+      </w:r>
+      <w:r>
+        <w:rPr>
+          <w:rFonts w:ascii="Times New Roman" w:hAnsi="Times New Roman" w:cs="Times New Roman"/>
+        </w:rPr>
+        <w:t>setup</w:t>
+      </w:r>
+      <w:r>
+        <w:rPr>
+          <w:rFonts w:ascii="Times New Roman" w:hAnsi="Times New Roman" w:cs="Times New Roman"/>
+        </w:rPr>
+        <w:t xml:space="preserve"> of the leaderboard page. The leaderboard page is designed to extract </w:t>
+      </w:r>
+      <w:r>
+        <w:rPr>
+          <w:rFonts w:ascii="Times New Roman" w:hAnsi="Times New Roman" w:cs="Times New Roman"/>
+        </w:rPr>
+        <w:t>users’</w:t>
+      </w:r>
+      <w:r>
+        <w:rPr>
+          <w:rFonts w:ascii="Times New Roman" w:hAnsi="Times New Roman" w:cs="Times New Roman"/>
+        </w:rPr>
+        <w:t xml:space="preserve"> activities and filter them based on activity type or other general statistics. A new API endpoint was created to extract all public activity data users submit to the database. This </w:t>
+      </w:r>
+      <w:r>
+        <w:rPr>
+          <w:rFonts w:ascii="Times New Roman" w:hAnsi="Times New Roman" w:cs="Times New Roman"/>
+        </w:rPr>
+        <w:t>allows</w:t>
+      </w:r>
+      <w:r>
+        <w:rPr>
+          <w:rFonts w:ascii="Times New Roman" w:hAnsi="Times New Roman" w:cs="Times New Roman"/>
+        </w:rPr>
+        <w:t xml:space="preserve"> public activity data to be pulled from the database and filtered based on the selected filter. Although the leaderboard page is still </w:t>
+      </w:r>
+      <w:r>
+        <w:rPr>
+          <w:rFonts w:ascii="Times New Roman" w:hAnsi="Times New Roman" w:cs="Times New Roman"/>
+        </w:rPr>
+        <w:t>unfinished,</w:t>
+      </w:r>
+      <w:r>
+        <w:rPr>
+          <w:rFonts w:ascii="Times New Roman" w:hAnsi="Times New Roman" w:cs="Times New Roman"/>
+        </w:rPr>
+        <w:t xml:space="preserve"> the progress made this week defines the flow of data from the database to the leaderboard.</w:t>
+      </w:r>
+    </w:p>
+    <w:p>
+      <w:pPr>
+        <w:spacing w:line="480" w:lineRule="auto"/>
+        <w:rPr>
+          <w:rFonts w:ascii="Times New Roman" w:hAnsi="Times New Roman" w:cs="Times New Roman"/>
+        </w:rPr>
+      </w:pPr>
+      <w:r>
+        <w:rPr>
+          <w:rFonts w:ascii="Times New Roman" w:hAnsi="Times New Roman" w:cs="Times New Roman"/>
+        </w:rPr>
+        <w:tab/>
+        <w:t xml:space="preserve">Another goal this week was the initial development and setup of the </w:t>
+      </w:r>
+      <w:r>
+        <w:rPr>
+          <w:rFonts w:ascii="Times New Roman" w:hAnsi="Times New Roman" w:cs="Times New Roman"/>
+        </w:rPr>
+        <w:t>C</w:t>
+      </w:r>
+      <w:r>
+        <w:rPr>
+          <w:rFonts w:ascii="Times New Roman" w:hAnsi="Times New Roman" w:cs="Times New Roman"/>
+        </w:rPr>
+        <w:t xml:space="preserve">lub page. The </w:t>
+      </w:r>
+      <w:r>
+        <w:rPr>
+          <w:rFonts w:ascii="Times New Roman" w:hAnsi="Times New Roman" w:cs="Times New Roman"/>
+        </w:rPr>
+        <w:t>C</w:t>
+      </w:r>
+      <w:r>
+        <w:rPr>
+          <w:rFonts w:ascii="Times New Roman" w:hAnsi="Times New Roman" w:cs="Times New Roman"/>
+        </w:rPr>
+        <w:t>lub page frontend is set up with two main lists on the page. One holds the clubs the current user owns or is a member of</w:t>
+      </w:r>
+      <w:r>
+        <w:rPr>
+          <w:rFonts w:ascii="Times New Roman" w:hAnsi="Times New Roman" w:cs="Times New Roman"/>
+        </w:rPr>
+        <w:t xml:space="preserve"> and </w:t>
+      </w:r>
+      <w:r>
+        <w:rPr>
+          <w:rFonts w:ascii="Times New Roman" w:hAnsi="Times New Roman" w:cs="Times New Roman"/>
+        </w:rPr>
+        <w:t xml:space="preserve">the second list holds all the </w:t>
+      </w:r>
+      <w:r>
+        <w:rPr>
+          <w:rFonts w:ascii="Times New Roman" w:hAnsi="Times New Roman" w:cs="Times New Roman"/>
+        </w:rPr>
+        <w:t>clubs</w:t>
+      </w:r>
+      <w:r>
+        <w:rPr>
+          <w:rFonts w:ascii="Times New Roman" w:hAnsi="Times New Roman" w:cs="Times New Roman"/>
+        </w:rPr>
+        <w:t xml:space="preserve"> the user is not a member or owner </w:t>
+      </w:r>
+      <w:r>
+        <w:rPr>
+          <w:rFonts w:ascii="Times New Roman" w:hAnsi="Times New Roman" w:cs="Times New Roman"/>
+        </w:rPr>
+        <w:lastRenderedPageBreak/>
+        <w:t>of. Along with the two lists there is a form a user can fill out to add make their own club, currently the form only asks for a name and description of the club before allowing creation of the club. A new schema was designed to create a table in the database to hold individual club data like: Club ID, Club Name, Description, Club Creator ID, Members, Created Date, Updated date.</w:t>
+      </w:r>
+    </w:p>
+    <w:p>
+      <w:pPr>
+        <w:spacing w:line="480" w:lineRule="auto"/>
+        <w:rPr>
+          <w:rFonts w:ascii="Times New Roman" w:hAnsi="Times New Roman" w:cs="Times New Roman"/>
+        </w:rPr>
+      </w:pPr>
+      <w:r>
+        <w:rPr>
+          <w:rFonts w:ascii="Times New Roman" w:hAnsi="Times New Roman" w:cs="Times New Roman"/>
+        </w:rPr>
+        <w:tab/>
+        <w:t xml:space="preserve">Our third goal of this week was to continue the development of the dashboard page of the activity tracker. During this week our efforts to work on the dashboard have proven successful, as the dashboard is now able to display user activity data as a clean list. </w:t>
+      </w:r>
+      <w:r>
+        <w:rPr>
+          <w:rFonts w:ascii="Times New Roman" w:hAnsi="Times New Roman" w:cs="Times New Roman"/>
+        </w:rPr>
+        <w:t xml:space="preserve">Activities are stored upon creation on the designated Training page. They are </w:t>
+      </w:r>
+      <w:r>
+        <w:rPr>
+          <w:rFonts w:ascii="Times New Roman" w:hAnsi="Times New Roman" w:cs="Times New Roman"/>
+        </w:rPr>
+        <w:t xml:space="preserve">prepared and normalized for database entry. Activities are stored in the database during this process. A secondary API serves as a fetch to the database </w:t>
+      </w:r>
+      <w:r>
+        <w:rPr>
+          <w:rFonts w:ascii="Times New Roman" w:hAnsi="Times New Roman" w:cs="Times New Roman"/>
+        </w:rPr>
+        <w:t xml:space="preserve">simultaneously. It first displays that there are no activities added </w:t>
+      </w:r>
+      <w:r>
+        <w:rPr>
+          <w:rFonts w:ascii="Times New Roman" w:hAnsi="Times New Roman" w:cs="Times New Roman"/>
+        </w:rPr>
+        <w:t xml:space="preserve">on the dashboard prior to activity creation. When an activity is successfully stored, this API will then fetch the user’s specific activity by cross referencing the user’s unique ID to prevent another user’s data from being displayed. This activity data is then formatted </w:t>
+      </w:r>
+      <w:r>
+        <w:rPr>
+          <w:rFonts w:ascii="Times New Roman" w:hAnsi="Times New Roman" w:cs="Times New Roman"/>
+        </w:rPr>
+        <w:t xml:space="preserve">to be </w:t>
+      </w:r>
+      <w:r>
+        <w:rPr>
+          <w:rFonts w:ascii="Times New Roman" w:hAnsi="Times New Roman" w:cs="Times New Roman"/>
+        </w:rPr>
+        <w:t>user friendly</w:t>
+      </w:r>
+      <w:r>
+        <w:rPr>
+          <w:rFonts w:ascii="Times New Roman" w:hAnsi="Times New Roman" w:cs="Times New Roman"/>
+        </w:rPr>
+        <w:t xml:space="preserve">, by displaying activities in order of newest created and </w:t>
+      </w:r>
+      <w:r>
+        <w:rPr>
+          <w:rFonts w:ascii="Times New Roman" w:hAnsi="Times New Roman" w:cs="Times New Roman"/>
+        </w:rPr>
+        <w:t xml:space="preserve">changing date from database format to user readable. Activities are displayed as dynamic cards on the dashboard to allow for interactable components. They are styled to match the cohesive </w:t>
+      </w:r>
+      <w:r>
+        <w:rPr>
+          <w:rFonts w:ascii="Times New Roman" w:hAnsi="Times New Roman" w:cs="Times New Roman"/>
+        </w:rPr>
+        <w:t xml:space="preserve">overall </w:t>
+      </w:r>
+      <w:r>
+        <w:rPr>
+          <w:rFonts w:ascii="Times New Roman" w:hAnsi="Times New Roman" w:cs="Times New Roman"/>
+        </w:rPr>
+        <w:t xml:space="preserve">design of the platform. </w:t>
+      </w:r>
+      <w:r>
+        <w:rPr>
+          <w:rFonts w:ascii="Times New Roman" w:hAnsi="Times New Roman" w:cs="Times New Roman"/>
+        </w:rPr>
+        <w:t>The activity data being successfully displayed represents the first of many improvements to the dashboard.</w:t>
+      </w:r>
+    </w:p>
+    <w:p>
+      <w:pPr>
+        <w:spacing w:line="480" w:lineRule="auto"/>
+        <w:ind w:firstLine="720"/>
+        <w:rPr>
+          <w:rFonts w:ascii="Times New Roman" w:hAnsi="Times New Roman" w:cs="Times New Roman"/>
+        </w:rPr>
+      </w:pPr>
+      <w:r>
+        <w:rPr>
+          <w:rFonts w:ascii="Times New Roman" w:hAnsi="Times New Roman" w:cs="Times New Roman"/>
+        </w:rPr>
+        <w:t xml:space="preserve">An additional dashboard </w:t>
+      </w:r>
+      <w:r>
+        <w:rPr>
+          <w:rFonts w:ascii="Times New Roman" w:hAnsi="Times New Roman" w:cs="Times New Roman"/>
+        </w:rPr>
+        <w:t xml:space="preserve">improvement was achieved during this week’s development. </w:t>
+      </w:r>
+      <w:r>
+        <w:rPr>
+          <w:rFonts w:ascii="Times New Roman" w:hAnsi="Times New Roman" w:cs="Times New Roman"/>
+        </w:rPr>
+        <w:t xml:space="preserve">This was the creation of the Friends feature. </w:t>
+      </w:r>
+      <w:r>
+        <w:rPr>
+          <w:rFonts w:ascii="Times New Roman" w:hAnsi="Times New Roman" w:cs="Times New Roman"/>
+        </w:rPr>
+        <w:t xml:space="preserve">It was not previously proposed as a goal but was </w:t>
+      </w:r>
+      <w:r>
+        <w:rPr>
+          <w:rFonts w:ascii="Times New Roman" w:hAnsi="Times New Roman" w:cs="Times New Roman"/>
+        </w:rPr>
+        <w:t xml:space="preserve">pivotal to be </w:t>
+      </w:r>
+      <w:r>
+        <w:rPr>
+          <w:rFonts w:ascii="Times New Roman" w:hAnsi="Times New Roman" w:cs="Times New Roman"/>
+        </w:rPr>
+        <w:t xml:space="preserve">developed early in our timeline to allow for continuous development. </w:t>
+      </w:r>
+      <w:r>
+        <w:rPr>
+          <w:rFonts w:ascii="Times New Roman" w:hAnsi="Times New Roman" w:cs="Times New Roman"/>
+        </w:rPr>
+        <w:t xml:space="preserve">The friend’s feature is incorporated on the dashboard. It </w:t>
+      </w:r>
+      <w:r>
+        <w:rPr>
+          <w:rFonts w:ascii="Times New Roman" w:hAnsi="Times New Roman" w:cs="Times New Roman"/>
+        </w:rPr>
+        <w:t>allows</w:t>
+      </w:r>
+      <w:r>
+        <w:rPr>
+          <w:rFonts w:ascii="Times New Roman" w:hAnsi="Times New Roman" w:cs="Times New Roman"/>
+        </w:rPr>
+        <w:t xml:space="preserve"> a user to browse the current registered student users of the Vulcan Activity Tracker. It allows you to select that user by their username and </w:t>
+      </w:r>
+      <w:r>
+        <w:rPr>
+          <w:rFonts w:ascii="Times New Roman" w:hAnsi="Times New Roman" w:cs="Times New Roman"/>
+        </w:rPr>
+        <w:t xml:space="preserve">add </w:t>
+      </w:r>
+      <w:r>
+        <w:rPr>
+          <w:rFonts w:ascii="Times New Roman" w:hAnsi="Times New Roman" w:cs="Times New Roman"/>
+        </w:rPr>
+        <w:lastRenderedPageBreak/>
+        <w:t>them</w:t>
       </w:r>
       <w:r>
         <w:rPr>
@@ -460,436 +645,41 @@
         </w:rPr>
         <w:t xml:space="preserve"> </w:t>
       </w:r>
-      <w:proofErr w:type="gramStart"/>
-      <w:r>
-        <w:rPr>
-          <w:rFonts w:ascii="Times New Roman" w:hAnsi="Times New Roman" w:cs="Times New Roman"/>
-        </w:rPr>
-        <w:t>setup</w:t>
-      </w:r>
-      <w:proofErr w:type="gramEnd"/>
-      <w:r>
-        <w:rPr>
-          <w:rFonts w:ascii="Times New Roman" w:hAnsi="Times New Roman" w:cs="Times New Roman"/>
-        </w:rPr>
-        <w:t xml:space="preserve"> of the leaderboard page. The leaderboard page</w:t>
-      </w:r>
-      <w:r>
-        <w:rPr>
-          <w:rFonts w:ascii="Times New Roman" w:hAnsi="Times New Roman" w:cs="Times New Roman"/>
-        </w:rPr>
-        <w:t xml:space="preserve"> is designed</w:t>
-      </w:r>
-      <w:r>
-        <w:rPr>
-          <w:rFonts w:ascii="Times New Roman" w:hAnsi="Times New Roman" w:cs="Times New Roman"/>
-        </w:rPr>
-        <w:t xml:space="preserve"> to extract </w:t>
-      </w:r>
-      <w:proofErr w:type="gramStart"/>
-      <w:r>
-        <w:rPr>
-          <w:rFonts w:ascii="Times New Roman" w:hAnsi="Times New Roman" w:cs="Times New Roman"/>
-        </w:rPr>
-        <w:t>users</w:t>
-      </w:r>
-      <w:proofErr w:type="gramEnd"/>
-      <w:r>
-        <w:rPr>
-          <w:rFonts w:ascii="Times New Roman" w:hAnsi="Times New Roman" w:cs="Times New Roman"/>
-        </w:rPr>
-        <w:t xml:space="preserve"> </w:t>
-      </w:r>
-      <w:r>
-        <w:rPr>
-          <w:rFonts w:ascii="Times New Roman" w:hAnsi="Times New Roman" w:cs="Times New Roman"/>
-        </w:rPr>
-        <w:t>activities and filter them based on activity type</w:t>
-      </w:r>
-      <w:r>
-        <w:rPr>
-          <w:rFonts w:ascii="Times New Roman" w:hAnsi="Times New Roman" w:cs="Times New Roman"/>
-        </w:rPr>
-        <w:t xml:space="preserve"> or other general statistics.</w:t>
-      </w:r>
-      <w:r>
-        <w:rPr>
-          <w:rFonts w:ascii="Times New Roman" w:hAnsi="Times New Roman" w:cs="Times New Roman"/>
-        </w:rPr>
-        <w:t xml:space="preserve"> A new API endpoint was created to extract all public activi</w:t>
-      </w:r>
-      <w:r>
-        <w:rPr>
-          <w:rFonts w:ascii="Times New Roman" w:hAnsi="Times New Roman" w:cs="Times New Roman"/>
-        </w:rPr>
-        <w:t xml:space="preserve">ty data users submit to the database. This </w:t>
-      </w:r>
-      <w:proofErr w:type="gramStart"/>
-      <w:r>
-        <w:rPr>
-          <w:rFonts w:ascii="Times New Roman" w:hAnsi="Times New Roman" w:cs="Times New Roman"/>
-        </w:rPr>
-        <w:t>allow</w:t>
-      </w:r>
-      <w:proofErr w:type="gramEnd"/>
-      <w:r>
-        <w:rPr>
-          <w:rFonts w:ascii="Times New Roman" w:hAnsi="Times New Roman" w:cs="Times New Roman"/>
-        </w:rPr>
-        <w:t xml:space="preserve"> public activity data to be pulled from the database and filtered</w:t>
-      </w:r>
-      <w:r>
-        <w:rPr>
-          <w:rFonts w:ascii="Times New Roman" w:hAnsi="Times New Roman" w:cs="Times New Roman"/>
-        </w:rPr>
-        <w:t xml:space="preserve"> based on </w:t>
-      </w:r>
-      <w:r>
-        <w:rPr>
-          <w:rFonts w:ascii="Times New Roman" w:hAnsi="Times New Roman" w:cs="Times New Roman"/>
-        </w:rPr>
-        <w:t xml:space="preserve">the selected filter. Although the leaderboard </w:t>
-      </w:r>
-      <w:r>
-        <w:rPr>
-          <w:rFonts w:ascii="Times New Roman" w:hAnsi="Times New Roman" w:cs="Times New Roman"/>
-        </w:rPr>
-        <w:t xml:space="preserve">page is still </w:t>
-      </w:r>
-      <w:proofErr w:type="gramStart"/>
-      <w:r>
-        <w:rPr>
-          <w:rFonts w:ascii="Times New Roman" w:hAnsi="Times New Roman" w:cs="Times New Roman"/>
-        </w:rPr>
-        <w:t>unfinished</w:t>
-      </w:r>
-      <w:proofErr w:type="gramEnd"/>
-      <w:r>
-        <w:rPr>
-          <w:rFonts w:ascii="Times New Roman" w:hAnsi="Times New Roman" w:cs="Times New Roman"/>
-        </w:rPr>
-        <w:t xml:space="preserve"> the progress made this week</w:t>
-      </w:r>
-      <w:r>
-        <w:rPr>
-          <w:rFonts w:ascii="Times New Roman" w:hAnsi="Times New Roman" w:cs="Times New Roman"/>
-        </w:rPr>
-        <w:t xml:space="preserve"> defines the flow of data from the database to the leaderboard.</w:t>
-      </w:r>
-    </w:p>
-    <w:p>
-      <w:pPr>
-        <w:spacing w:line="480" w:lineRule="auto"/>
-        <w:rPr>
-          <w:rFonts w:ascii="Times New Roman" w:hAnsi="Times New Roman" w:cs="Times New Roman"/>
-        </w:rPr>
-      </w:pPr>
-      <w:r>
-        <w:rPr>
-          <w:rFonts w:ascii="Times New Roman" w:hAnsi="Times New Roman" w:cs="Times New Roman"/>
-        </w:rPr>
-        <w:tab/>
-        <w:t xml:space="preserve">Another goal this week was the </w:t>
-      </w:r>
-      <w:r>
-        <w:rPr>
-          <w:rFonts w:ascii="Times New Roman" w:hAnsi="Times New Roman" w:cs="Times New Roman"/>
-        </w:rPr>
-        <w:t xml:space="preserve">initial development and setup of the </w:t>
-      </w:r>
-      <w:proofErr w:type="gramStart"/>
-      <w:r>
-        <w:rPr>
-          <w:rFonts w:ascii="Times New Roman" w:hAnsi="Times New Roman" w:cs="Times New Roman"/>
-        </w:rPr>
-        <w:t>clubs</w:t>
-      </w:r>
-      <w:proofErr w:type="gramEnd"/>
-      <w:r>
-        <w:rPr>
-          <w:rFonts w:ascii="Times New Roman" w:hAnsi="Times New Roman" w:cs="Times New Roman"/>
-        </w:rPr>
-        <w:t xml:space="preserve"> page.</w:t>
-      </w:r>
-      <w:r>
-        <w:rPr>
-          <w:rFonts w:ascii="Times New Roman" w:hAnsi="Times New Roman" w:cs="Times New Roman"/>
-        </w:rPr>
-        <w:t xml:space="preserve"> The </w:t>
-      </w:r>
-      <w:proofErr w:type="gramStart"/>
-      <w:r>
-        <w:rPr>
-          <w:rFonts w:ascii="Times New Roman" w:hAnsi="Times New Roman" w:cs="Times New Roman"/>
-        </w:rPr>
-        <w:t>clubs</w:t>
-      </w:r>
-      <w:proofErr w:type="gramEnd"/>
-      <w:r>
-        <w:rPr>
-          <w:rFonts w:ascii="Times New Roman" w:hAnsi="Times New Roman" w:cs="Times New Roman"/>
-        </w:rPr>
-        <w:t xml:space="preserve"> page</w:t>
-      </w:r>
-      <w:r>
-        <w:rPr>
-          <w:rFonts w:ascii="Times New Roman" w:hAnsi="Times New Roman" w:cs="Times New Roman"/>
-        </w:rPr>
-        <w:t xml:space="preserve"> frontend</w:t>
-      </w:r>
-      <w:r>
-        <w:rPr>
-          <w:rFonts w:ascii="Times New Roman" w:hAnsi="Times New Roman" w:cs="Times New Roman"/>
-        </w:rPr>
-        <w:t xml:space="preserve"> is set up with two ma</w:t>
-      </w:r>
-      <w:r>
-        <w:rPr>
-          <w:rFonts w:ascii="Times New Roman" w:hAnsi="Times New Roman" w:cs="Times New Roman"/>
-        </w:rPr>
-        <w:t>in list</w:t>
-      </w:r>
-      <w:r>
-        <w:rPr>
-          <w:rFonts w:ascii="Times New Roman" w:hAnsi="Times New Roman" w:cs="Times New Roman"/>
-        </w:rPr>
-        <w:t>s on the pa</w:t>
-      </w:r>
-      <w:r>
-        <w:rPr>
-          <w:rFonts w:ascii="Times New Roman" w:hAnsi="Times New Roman" w:cs="Times New Roman"/>
-        </w:rPr>
-        <w:t>ge</w:t>
-      </w:r>
-      <w:r>
-        <w:rPr>
-          <w:rFonts w:ascii="Times New Roman" w:hAnsi="Times New Roman" w:cs="Times New Roman"/>
-        </w:rPr>
-        <w:t>. O</w:t>
-      </w:r>
-      <w:r>
-        <w:rPr>
-          <w:rFonts w:ascii="Times New Roman" w:hAnsi="Times New Roman" w:cs="Times New Roman"/>
-        </w:rPr>
-        <w:t>ne hold</w:t>
-      </w:r>
-      <w:r>
-        <w:rPr>
-          <w:rFonts w:ascii="Times New Roman" w:hAnsi="Times New Roman" w:cs="Times New Roman"/>
-        </w:rPr>
-        <w:t>s the club</w:t>
-      </w:r>
-      <w:r>
-        <w:rPr>
-          <w:rFonts w:ascii="Times New Roman" w:hAnsi="Times New Roman" w:cs="Times New Roman"/>
-        </w:rPr>
-        <w:t>s</w:t>
-      </w:r>
-      <w:r>
-        <w:rPr>
-          <w:rFonts w:ascii="Times New Roman" w:hAnsi="Times New Roman" w:cs="Times New Roman"/>
-        </w:rPr>
-        <w:t xml:space="preserve"> the current user </w:t>
-      </w:r>
-      <w:r>
-        <w:rPr>
-          <w:rFonts w:ascii="Times New Roman" w:hAnsi="Times New Roman" w:cs="Times New Roman"/>
-        </w:rPr>
-        <w:t>owns</w:t>
-      </w:r>
-      <w:r>
-        <w:rPr>
-          <w:rFonts w:ascii="Times New Roman" w:hAnsi="Times New Roman" w:cs="Times New Roman"/>
-        </w:rPr>
-        <w:t xml:space="preserve"> or is a member </w:t>
-      </w:r>
-      <w:proofErr w:type="gramStart"/>
-      <w:r>
-        <w:rPr>
-          <w:rFonts w:ascii="Times New Roman" w:hAnsi="Times New Roman" w:cs="Times New Roman"/>
-        </w:rPr>
-        <w:t>of</w:t>
-      </w:r>
-      <w:r>
-        <w:rPr>
-          <w:rFonts w:ascii="Times New Roman" w:hAnsi="Times New Roman" w:cs="Times New Roman"/>
-        </w:rPr>
-        <w:t>,</w:t>
-      </w:r>
-      <w:proofErr w:type="gramEnd"/>
-      <w:r>
-        <w:rPr>
-          <w:rFonts w:ascii="Times New Roman" w:hAnsi="Times New Roman" w:cs="Times New Roman"/>
-        </w:rPr>
-        <w:t xml:space="preserve"> the second list holds all the </w:t>
-      </w:r>
-      <w:proofErr w:type="gramStart"/>
-      <w:r>
-        <w:rPr>
-          <w:rFonts w:ascii="Times New Roman" w:hAnsi="Times New Roman" w:cs="Times New Roman"/>
-        </w:rPr>
-        <w:t>club</w:t>
-      </w:r>
-      <w:proofErr w:type="gramEnd"/>
-      <w:r>
-        <w:rPr>
-          <w:rFonts w:ascii="Times New Roman" w:hAnsi="Times New Roman" w:cs="Times New Roman"/>
-        </w:rPr>
-        <w:t xml:space="preserve"> the user</w:t>
-      </w:r>
-      <w:r>
-        <w:rPr>
-          <w:rFonts w:ascii="Times New Roman" w:hAnsi="Times New Roman" w:cs="Times New Roman"/>
-        </w:rPr>
-        <w:t xml:space="preserve"> is not a member or owner </w:t>
-      </w:r>
-      <w:r>
-        <w:rPr>
-          <w:rFonts w:ascii="Times New Roman" w:hAnsi="Times New Roman" w:cs="Times New Roman"/>
-        </w:rPr>
-        <w:lastRenderedPageBreak/>
-        <w:t>of.</w:t>
-      </w:r>
-      <w:r>
-        <w:rPr>
-          <w:rFonts w:ascii="Times New Roman" w:hAnsi="Times New Roman" w:cs="Times New Roman"/>
-        </w:rPr>
-        <w:t xml:space="preserve"> Along with the </w:t>
-      </w:r>
-      <w:r>
-        <w:rPr>
-          <w:rFonts w:ascii="Times New Roman" w:hAnsi="Times New Roman" w:cs="Times New Roman"/>
-        </w:rPr>
-        <w:t>two lists there is a form</w:t>
-      </w:r>
-      <w:r>
-        <w:rPr>
-          <w:rFonts w:ascii="Times New Roman" w:hAnsi="Times New Roman" w:cs="Times New Roman"/>
-        </w:rPr>
-        <w:t xml:space="preserve"> a user can fill out to</w:t>
-      </w:r>
-      <w:r>
-        <w:rPr>
-          <w:rFonts w:ascii="Times New Roman" w:hAnsi="Times New Roman" w:cs="Times New Roman"/>
-        </w:rPr>
-        <w:t xml:space="preserve"> add make their own club, currently the form only asks for a name and description</w:t>
-      </w:r>
-      <w:r>
-        <w:rPr>
-          <w:rFonts w:ascii="Times New Roman" w:hAnsi="Times New Roman" w:cs="Times New Roman"/>
-        </w:rPr>
-        <w:t xml:space="preserve"> of the club before</w:t>
-      </w:r>
-      <w:r>
-        <w:rPr>
-          <w:rFonts w:ascii="Times New Roman" w:hAnsi="Times New Roman" w:cs="Times New Roman"/>
-        </w:rPr>
-        <w:t xml:space="preserve"> allowing creation of the club.</w:t>
-      </w:r>
-      <w:r>
-        <w:rPr>
-          <w:rFonts w:ascii="Times New Roman" w:hAnsi="Times New Roman" w:cs="Times New Roman"/>
-        </w:rPr>
-        <w:t xml:space="preserve"> A new schema was designed to </w:t>
-      </w:r>
-      <w:r>
-        <w:rPr>
-          <w:rFonts w:ascii="Times New Roman" w:hAnsi="Times New Roman" w:cs="Times New Roman"/>
-        </w:rPr>
-        <w:t xml:space="preserve">create a table in the </w:t>
-      </w:r>
-      <w:r>
-        <w:rPr>
-          <w:rFonts w:ascii="Times New Roman" w:hAnsi="Times New Roman" w:cs="Times New Roman"/>
-        </w:rPr>
-        <w:t>database</w:t>
-      </w:r>
-      <w:r>
-        <w:rPr>
-          <w:rFonts w:ascii="Times New Roman" w:hAnsi="Times New Roman" w:cs="Times New Roman"/>
-        </w:rPr>
-        <w:t xml:space="preserve"> to hold individual club data like: Club ID,</w:t>
-      </w:r>
-      <w:r>
-        <w:rPr>
-          <w:rFonts w:ascii="Times New Roman" w:hAnsi="Times New Roman" w:cs="Times New Roman"/>
-        </w:rPr>
-        <w:t xml:space="preserve"> Club Name,</w:t>
-      </w:r>
-      <w:r>
-        <w:rPr>
-          <w:rFonts w:ascii="Times New Roman" w:hAnsi="Times New Roman" w:cs="Times New Roman"/>
-        </w:rPr>
-        <w:t xml:space="preserve"> Description,</w:t>
-      </w:r>
-      <w:r>
-        <w:rPr>
-          <w:rFonts w:ascii="Times New Roman" w:hAnsi="Times New Roman" w:cs="Times New Roman"/>
-        </w:rPr>
-        <w:t xml:space="preserve"> </w:t>
-      </w:r>
-      <w:r>
-        <w:rPr>
-          <w:rFonts w:ascii="Times New Roman" w:hAnsi="Times New Roman" w:cs="Times New Roman"/>
-        </w:rPr>
-        <w:t xml:space="preserve">Club Creator ID, </w:t>
-      </w:r>
-      <w:r>
-        <w:rPr>
-          <w:rFonts w:ascii="Times New Roman" w:hAnsi="Times New Roman" w:cs="Times New Roman"/>
-        </w:rPr>
-        <w:t>Members, Created Date, Updated date</w:t>
-      </w:r>
-      <w:r>
-        <w:rPr>
-          <w:rFonts w:ascii="Times New Roman" w:hAnsi="Times New Roman" w:cs="Times New Roman"/>
-        </w:rPr>
-        <w:t>.</w:t>
-      </w:r>
-    </w:p>
-    <w:p>
-      <w:pPr>
-        <w:spacing w:line="480" w:lineRule="auto"/>
-        <w:rPr>
-          <w:rFonts w:ascii="Times New Roman" w:hAnsi="Times New Roman" w:cs="Times New Roman"/>
-        </w:rPr>
-      </w:pPr>
-      <w:r>
-        <w:rPr>
-          <w:rFonts w:ascii="Times New Roman" w:hAnsi="Times New Roman" w:cs="Times New Roman"/>
-        </w:rPr>
-        <w:tab/>
-        <w:t xml:space="preserve">Our third </w:t>
-      </w:r>
-      <w:r>
-        <w:rPr>
-          <w:rFonts w:ascii="Times New Roman" w:hAnsi="Times New Roman" w:cs="Times New Roman"/>
-        </w:rPr>
-        <w:t xml:space="preserve">goal </w:t>
-      </w:r>
-      <w:r>
-        <w:rPr>
-          <w:rFonts w:ascii="Times New Roman" w:hAnsi="Times New Roman" w:cs="Times New Roman"/>
-        </w:rPr>
-        <w:t xml:space="preserve">of this week was to continue the development of the dashboard page of the activity tracker. </w:t>
-      </w:r>
-      <w:r>
-        <w:rPr>
-          <w:rFonts w:ascii="Times New Roman" w:hAnsi="Times New Roman" w:cs="Times New Roman"/>
-        </w:rPr>
-        <w:t xml:space="preserve">During this week our efforts to work on the dashboard have proven successful, as the dashboard is now able to display user activity data as a clean list. The activity data being successfully displayed represents the first of many </w:t>
-      </w:r>
-      <w:r>
-        <w:rPr>
-          <w:rFonts w:ascii="Times New Roman" w:hAnsi="Times New Roman" w:cs="Times New Roman"/>
-        </w:rPr>
-        <w:t>improvements</w:t>
-      </w:r>
-      <w:r>
-        <w:rPr>
-          <w:rFonts w:ascii="Times New Roman" w:hAnsi="Times New Roman" w:cs="Times New Roman"/>
-        </w:rPr>
-        <w:t xml:space="preserve"> to the dashboard.</w:t>
+      <w:r>
+        <w:rPr>
+          <w:rFonts w:ascii="Times New Roman" w:hAnsi="Times New Roman" w:cs="Times New Roman"/>
+        </w:rPr>
+        <w:t xml:space="preserve">to the Friends card. </w:t>
+      </w:r>
+      <w:r>
+        <w:rPr>
+          <w:rFonts w:ascii="Times New Roman" w:hAnsi="Times New Roman" w:cs="Times New Roman"/>
+        </w:rPr>
+        <w:t xml:space="preserve">Friends are then stored into the database with a cross reference to the user that added them so platform account will not show conflicting or cross information. Once a friend is </w:t>
+      </w:r>
+      <w:r>
+        <w:rPr>
+          <w:rFonts w:ascii="Times New Roman" w:hAnsi="Times New Roman" w:cs="Times New Roman"/>
+        </w:rPr>
+        <w:t xml:space="preserve">added, </w:t>
+      </w:r>
+      <w:r>
+        <w:rPr>
+          <w:rFonts w:ascii="Times New Roman" w:hAnsi="Times New Roman" w:cs="Times New Roman"/>
+        </w:rPr>
+        <w:t xml:space="preserve">that username is removed from the available new friends list. Additionally, users are not allowed to add themselves as a friend. </w:t>
+      </w:r>
+      <w:r>
+        <w:rPr>
+          <w:rFonts w:ascii="Times New Roman" w:hAnsi="Times New Roman" w:cs="Times New Roman"/>
+        </w:rPr>
+        <w:t>Challenges that were</w:t>
+      </w:r>
+      <w:r>
+        <w:rPr>
+          <w:rFonts w:ascii="Times New Roman" w:hAnsi="Times New Roman" w:cs="Times New Roman"/>
+        </w:rPr>
+        <w:t xml:space="preserve"> presented during the creation feature will be discussed further below.</w:t>
       </w:r>
     </w:p>
     <w:p>
@@ -907,7 +697,7 @@
           <w:b/>
           <w:bCs/>
         </w:rPr>
-        <w:t>Challenges faced</w:t>
+        <w:t xml:space="preserve">Challenges </w:t>
       </w:r>
       <w:r>
         <w:rPr>
@@ -915,206 +705,90 @@
           <w:b/>
           <w:bCs/>
         </w:rPr>
-        <w:t>:</w:t>
-      </w:r>
-    </w:p>
-    <w:p>
-      <w:pPr>
-        <w:spacing w:line="480" w:lineRule="auto"/>
-        <w:ind w:firstLine="720"/>
-        <w:rPr>
-          <w:rFonts w:ascii="Times New Roman" w:hAnsi="Times New Roman" w:cs="Times New Roman"/>
-        </w:rPr>
-      </w:pPr>
-      <w:r>
-        <w:rPr>
-          <w:rFonts w:ascii="Times New Roman" w:hAnsi="Times New Roman" w:cs="Times New Roman"/>
-        </w:rPr>
-        <w:t>1</w:t>
-      </w:r>
-      <w:r>
-        <w:rPr>
-          <w:rFonts w:ascii="Times New Roman" w:hAnsi="Times New Roman" w:cs="Times New Roman"/>
-        </w:rPr>
-        <w:t>.</w:t>
-      </w:r>
-      <w:r>
-        <w:rPr>
-          <w:rFonts w:ascii="Times New Roman" w:hAnsi="Times New Roman" w:cs="Times New Roman"/>
-        </w:rPr>
-        <w:t xml:space="preserve"> </w:t>
-      </w:r>
-      <w:r>
-        <w:rPr>
-          <w:rFonts w:ascii="Times New Roman" w:hAnsi="Times New Roman" w:cs="Times New Roman"/>
-        </w:rPr>
-        <w:t>A</w:t>
-      </w:r>
-      <w:r>
-        <w:rPr>
-          <w:rFonts w:ascii="Times New Roman" w:hAnsi="Times New Roman" w:cs="Times New Roman"/>
-        </w:rPr>
-        <w:t xml:space="preserve"> challenge</w:t>
-      </w:r>
-      <w:r>
-        <w:rPr>
-          <w:rFonts w:ascii="Times New Roman" w:hAnsi="Times New Roman" w:cs="Times New Roman"/>
-        </w:rPr>
-        <w:t xml:space="preserve"> that arose while </w:t>
-      </w:r>
-      <w:proofErr w:type="gramStart"/>
-      <w:r>
-        <w:rPr>
-          <w:rFonts w:ascii="Times New Roman" w:hAnsi="Times New Roman" w:cs="Times New Roman"/>
-        </w:rPr>
-        <w:t>build</w:t>
-      </w:r>
-      <w:proofErr w:type="gramEnd"/>
-      <w:r>
-        <w:rPr>
-          <w:rFonts w:ascii="Times New Roman" w:hAnsi="Times New Roman" w:cs="Times New Roman"/>
-        </w:rPr>
-        <w:t xml:space="preserve"> the club page</w:t>
-      </w:r>
-      <w:r>
-        <w:rPr>
-          <w:rFonts w:ascii="Times New Roman" w:hAnsi="Times New Roman" w:cs="Times New Roman"/>
-        </w:rPr>
-        <w:t xml:space="preserve"> was a flaw in the </w:t>
-      </w:r>
-      <w:r>
-        <w:rPr>
-          <w:rFonts w:ascii="Times New Roman" w:hAnsi="Times New Roman" w:cs="Times New Roman"/>
-        </w:rPr>
-        <w:t xml:space="preserve">logic that adds members to a club, the flaw allowed the creator of the club to join </w:t>
-      </w:r>
-      <w:r>
-        <w:rPr>
-          <w:rFonts w:ascii="Times New Roman" w:hAnsi="Times New Roman" w:cs="Times New Roman"/>
-        </w:rPr>
-        <w:t>their own club as a normal member</w:t>
-      </w:r>
-      <w:r>
-        <w:rPr>
-          <w:rFonts w:ascii="Times New Roman" w:hAnsi="Times New Roman" w:cs="Times New Roman"/>
-        </w:rPr>
-        <w:t xml:space="preserve">. This </w:t>
-      </w:r>
-      <w:r>
-        <w:rPr>
-          <w:rFonts w:ascii="Times New Roman" w:hAnsi="Times New Roman" w:cs="Times New Roman"/>
-        </w:rPr>
-        <w:t xml:space="preserve">could lead to duplicate </w:t>
-      </w:r>
-      <w:proofErr w:type="gramStart"/>
-      <w:r>
-        <w:rPr>
-          <w:rFonts w:ascii="Times New Roman" w:hAnsi="Times New Roman" w:cs="Times New Roman"/>
-        </w:rPr>
-        <w:t>memberships</w:t>
-      </w:r>
-      <w:proofErr w:type="gramEnd"/>
-      <w:r>
-        <w:rPr>
-          <w:rFonts w:ascii="Times New Roman" w:hAnsi="Times New Roman" w:cs="Times New Roman"/>
-        </w:rPr>
-        <w:t xml:space="preserve"> </w:t>
-      </w:r>
-      <w:r>
-        <w:rPr>
-          <w:rFonts w:ascii="Times New Roman" w:hAnsi="Times New Roman" w:cs="Times New Roman"/>
-        </w:rPr>
-        <w:t>and permission issues within the club.</w:t>
-      </w:r>
-    </w:p>
-    <w:p>
-      <w:pPr>
-        <w:spacing w:line="480" w:lineRule="auto"/>
+        <w:t>F</w:t>
+      </w:r>
+      <w:r>
         <w:rPr>
           <w:rFonts w:ascii="Times New Roman" w:hAnsi="Times New Roman" w:cs="Times New Roman"/>
           <w:b/>
           <w:bCs/>
         </w:rPr>
-      </w:pPr>
+        <w:t>aced</w:t>
+      </w:r>
       <w:r>
         <w:rPr>
           <w:rFonts w:ascii="Times New Roman" w:hAnsi="Times New Roman" w:cs="Times New Roman"/>
           <w:b/>
           <w:bCs/>
         </w:rPr>
-        <w:t>Solutions:</w:t>
-      </w:r>
-    </w:p>
-    <w:p>
-      <w:pPr>
-        <w:spacing w:line="480" w:lineRule="auto"/>
-        <w:rPr>
-          <w:rFonts w:ascii="Times New Roman" w:hAnsi="Times New Roman" w:cs="Times New Roman"/>
-        </w:rPr>
-      </w:pPr>
+        <w:t>:</w:t>
+      </w:r>
       <w:r>
         <w:rPr>
           <w:rFonts w:ascii="Times New Roman" w:hAnsi="Times New Roman" w:cs="Times New Roman"/>
           <w:b/>
           <w:bCs/>
         </w:rPr>
-        <w:tab/>
-      </w:r>
-      <w:r>
-        <w:rPr>
-          <w:rFonts w:ascii="Times New Roman" w:hAnsi="Times New Roman" w:cs="Times New Roman"/>
-        </w:rPr>
-        <w:t>1.</w:t>
-      </w:r>
-      <w:r>
-        <w:rPr>
-          <w:rFonts w:ascii="Times New Roman" w:hAnsi="Times New Roman" w:cs="Times New Roman"/>
-        </w:rPr>
-        <w:t>To</w:t>
-      </w:r>
-      <w:r>
-        <w:rPr>
-          <w:rFonts w:ascii="Times New Roman" w:hAnsi="Times New Roman" w:cs="Times New Roman"/>
-        </w:rPr>
-        <w:t xml:space="preserve"> fix th</w:t>
-      </w:r>
-      <w:r>
-        <w:rPr>
-          <w:rFonts w:ascii="Times New Roman" w:hAnsi="Times New Roman" w:cs="Times New Roman"/>
-        </w:rPr>
-        <w:t>is issue</w:t>
-      </w:r>
-      <w:r>
-        <w:rPr>
-          <w:rFonts w:ascii="Times New Roman" w:hAnsi="Times New Roman" w:cs="Times New Roman"/>
-        </w:rPr>
-        <w:t xml:space="preserve"> we implemented a specific</w:t>
-      </w:r>
-      <w:r>
-        <w:rPr>
-          <w:rFonts w:ascii="Times New Roman" w:hAnsi="Times New Roman" w:cs="Times New Roman"/>
-        </w:rPr>
         <w:t xml:space="preserve"> </w:t>
       </w:r>
       <w:r>
         <w:rPr>
           <w:rFonts w:ascii="Times New Roman" w:hAnsi="Times New Roman" w:cs="Times New Roman"/>
-        </w:rPr>
-        <w:t xml:space="preserve">column in the </w:t>
-      </w:r>
-      <w:proofErr w:type="gramStart"/>
-      <w:r>
-        <w:rPr>
-          <w:rFonts w:ascii="Times New Roman" w:hAnsi="Times New Roman" w:cs="Times New Roman"/>
-        </w:rPr>
-        <w:t>clubs</w:t>
-      </w:r>
-      <w:proofErr w:type="gramEnd"/>
-      <w:r>
-        <w:rPr>
-          <w:rFonts w:ascii="Times New Roman" w:hAnsi="Times New Roman" w:cs="Times New Roman"/>
-        </w:rPr>
-        <w:t xml:space="preserve"> schema that holds the</w:t>
+          <w:i/>
+          <w:iCs/>
+        </w:rPr>
+        <w:t>(Number aligns with its solution below)</w:t>
+      </w:r>
+    </w:p>
+    <w:p>
+      <w:pPr>
+        <w:spacing w:line="480" w:lineRule="auto"/>
+        <w:ind w:firstLine="540"/>
+        <w:rPr>
+          <w:rFonts w:ascii="Times New Roman" w:hAnsi="Times New Roman" w:cs="Times New Roman"/>
+        </w:rPr>
+      </w:pPr>
+      <w:r>
+        <w:rPr>
+          <w:rFonts w:ascii="Times New Roman" w:hAnsi="Times New Roman" w:cs="Times New Roman"/>
+        </w:rPr>
+        <w:t xml:space="preserve">1. </w:t>
+      </w:r>
+      <w:r>
+        <w:rPr>
+          <w:rFonts w:ascii="Times New Roman" w:hAnsi="Times New Roman" w:cs="Times New Roman"/>
+        </w:rPr>
+        <w:t xml:space="preserve">The activity table had residual timing issues from previous week’s development. When an activity form was filled with data and submitted, the viewing table was not </w:t>
+      </w:r>
+      <w:r>
+        <w:rPr>
+          <w:rFonts w:ascii="Times New Roman" w:hAnsi="Times New Roman" w:cs="Times New Roman"/>
+        </w:rPr>
+        <w:t>immediately</w:t>
+      </w:r>
+      <w:r>
+        <w:rPr>
+          <w:rFonts w:ascii="Times New Roman" w:hAnsi="Times New Roman" w:cs="Times New Roman"/>
+        </w:rPr>
+        <w:t xml:space="preserve"> refreshed to show this update. Th</w:t>
+      </w:r>
+      <w:r>
+        <w:rPr>
+          <w:rFonts w:ascii="Times New Roman" w:hAnsi="Times New Roman" w:cs="Times New Roman"/>
+        </w:rPr>
+        <w:t>e</w:t>
+      </w:r>
+      <w:r>
+        <w:rPr>
+          <w:rFonts w:ascii="Times New Roman" w:hAnsi="Times New Roman" w:cs="Times New Roman"/>
+        </w:rPr>
+        <w:t xml:space="preserve"> page had to be manually refreshed to show this change. This </w:t>
+      </w:r>
+      <w:r>
+        <w:rPr>
+          <w:rFonts w:ascii="Times New Roman" w:hAnsi="Times New Roman" w:cs="Times New Roman"/>
+        </w:rPr>
+        <w:t>API timing error broke the user illusion of continuous functionality.</w:t>
       </w:r>
       <w:r>
         <w:rPr>
@@ -1122,105 +796,273 @@
         </w:rPr>
         <w:t xml:space="preserve"> </w:t>
       </w:r>
-      <w:proofErr w:type="gramStart"/>
-      <w:r>
-        <w:rPr>
-          <w:rFonts w:ascii="Times New Roman" w:hAnsi="Times New Roman" w:cs="Times New Roman"/>
-        </w:rPr>
-        <w:t>creators</w:t>
-      </w:r>
-      <w:proofErr w:type="gramEnd"/>
-      <w:r>
-        <w:rPr>
-          <w:rFonts w:ascii="Times New Roman" w:hAnsi="Times New Roman" w:cs="Times New Roman"/>
-        </w:rPr>
-        <w:t xml:space="preserve"> user id and added </w:t>
-      </w:r>
-      <w:proofErr w:type="gramStart"/>
-      <w:r>
-        <w:rPr>
-          <w:rFonts w:ascii="Times New Roman" w:hAnsi="Times New Roman" w:cs="Times New Roman"/>
-        </w:rPr>
-        <w:t>a conditional</w:t>
-      </w:r>
-      <w:proofErr w:type="gramEnd"/>
-      <w:r>
-        <w:rPr>
-          <w:rFonts w:ascii="Times New Roman" w:hAnsi="Times New Roman" w:cs="Times New Roman"/>
-        </w:rPr>
-        <w:t xml:space="preserve"> verification to make sure the owner c</w:t>
-      </w:r>
-      <w:r>
-        <w:rPr>
-          <w:rFonts w:ascii="Times New Roman" w:hAnsi="Times New Roman" w:cs="Times New Roman"/>
-        </w:rPr>
-        <w:t xml:space="preserve">an not join their own club. </w:t>
-      </w:r>
-      <w:r>
-        <w:rPr>
-          <w:rFonts w:ascii="Times New Roman" w:hAnsi="Times New Roman" w:cs="Times New Roman"/>
-        </w:rPr>
-        <w:t>W</w:t>
-      </w:r>
-      <w:r>
-        <w:rPr>
-          <w:rFonts w:ascii="Times New Roman" w:hAnsi="Times New Roman" w:cs="Times New Roman"/>
-        </w:rPr>
-        <w:t>e</w:t>
-      </w:r>
-      <w:r>
-        <w:rPr>
-          <w:rFonts w:ascii="Times New Roman" w:hAnsi="Times New Roman" w:cs="Times New Roman"/>
-        </w:rPr>
-        <w:t xml:space="preserve"> also</w:t>
-      </w:r>
-      <w:r>
-        <w:rPr>
-          <w:rFonts w:ascii="Times New Roman" w:hAnsi="Times New Roman" w:cs="Times New Roman"/>
-        </w:rPr>
-        <w:t xml:space="preserve"> removed clubs</w:t>
-      </w:r>
-      <w:r>
-        <w:rPr>
-          <w:rFonts w:ascii="Times New Roman" w:hAnsi="Times New Roman" w:cs="Times New Roman"/>
-        </w:rPr>
-        <w:t xml:space="preserve"> owned by a user from the joinable club list</w:t>
-      </w:r>
-      <w:r>
-        <w:rPr>
-          <w:rFonts w:ascii="Times New Roman" w:hAnsi="Times New Roman" w:cs="Times New Roman"/>
-        </w:rPr>
-        <w:t xml:space="preserve"> so they </w:t>
-      </w:r>
-      <w:r>
-        <w:rPr>
-          <w:rFonts w:ascii="Times New Roman" w:hAnsi="Times New Roman" w:cs="Times New Roman"/>
-        </w:rPr>
-        <w:t>cannot</w:t>
-      </w:r>
-      <w:r>
-        <w:rPr>
-          <w:rFonts w:ascii="Times New Roman" w:hAnsi="Times New Roman" w:cs="Times New Roman"/>
-        </w:rPr>
-        <w:t xml:space="preserve"> even </w:t>
-      </w:r>
-      <w:r>
-        <w:rPr>
-          <w:rFonts w:ascii="Times New Roman" w:hAnsi="Times New Roman" w:cs="Times New Roman"/>
-        </w:rPr>
-        <w:t>attempt</w:t>
-      </w:r>
-      <w:r>
-        <w:rPr>
-          <w:rFonts w:ascii="Times New Roman" w:hAnsi="Times New Roman" w:cs="Times New Roman"/>
-        </w:rPr>
-        <w:t xml:space="preserve"> to join them</w:t>
-      </w:r>
-      <w:r>
-        <w:rPr>
-          <w:rFonts w:ascii="Times New Roman" w:hAnsi="Times New Roman" w:cs="Times New Roman"/>
-        </w:rPr>
-        <w:t>.</w:t>
+      <w:r>
+        <w:rPr>
+          <w:rFonts w:ascii="Times New Roman" w:hAnsi="Times New Roman" w:cs="Times New Roman"/>
+        </w:rPr>
+        <w:t>Async</w:t>
+      </w:r>
+      <w:r>
+        <w:rPr>
+          <w:rFonts w:ascii="Times New Roman" w:hAnsi="Times New Roman" w:cs="Times New Roman"/>
+        </w:rPr>
+        <w:t xml:space="preserve"> JavaScript functions </w:t>
+      </w:r>
+      <w:r>
+        <w:rPr>
+          <w:rFonts w:ascii="Times New Roman" w:hAnsi="Times New Roman" w:cs="Times New Roman"/>
+        </w:rPr>
+        <w:t>must</w:t>
+      </w:r>
+      <w:r>
+        <w:rPr>
+          <w:rFonts w:ascii="Times New Roman" w:hAnsi="Times New Roman" w:cs="Times New Roman"/>
+        </w:rPr>
+        <w:t xml:space="preserve"> be paired with an await</w:t>
+      </w:r>
+      <w:r>
+        <w:rPr>
+          <w:rFonts w:ascii="Times New Roman" w:hAnsi="Times New Roman" w:cs="Times New Roman"/>
+        </w:rPr>
+        <w:t xml:space="preserve"> to signal the waiting for data to cross the API</w:t>
+      </w:r>
+      <w:r>
+        <w:rPr>
+          <w:rFonts w:ascii="Times New Roman" w:hAnsi="Times New Roman" w:cs="Times New Roman"/>
+        </w:rPr>
+        <w:t xml:space="preserve">, however this await can </w:t>
+      </w:r>
+      <w:r>
+        <w:rPr>
+          <w:rFonts w:ascii="Times New Roman" w:hAnsi="Times New Roman" w:cs="Times New Roman"/>
+        </w:rPr>
+        <w:t>sometimes not return in proper time due to logic errors.</w:t>
+      </w:r>
+    </w:p>
+    <w:p>
+      <w:pPr>
+        <w:spacing w:line="480" w:lineRule="auto"/>
+        <w:ind w:firstLine="540"/>
+        <w:rPr>
+          <w:rFonts w:ascii="Times New Roman" w:hAnsi="Times New Roman" w:cs="Times New Roman"/>
+        </w:rPr>
+      </w:pPr>
+      <w:r>
+        <w:rPr>
+          <w:rFonts w:ascii="Times New Roman" w:hAnsi="Times New Roman" w:cs="Times New Roman"/>
+        </w:rPr>
+        <w:t>2. A</w:t>
+      </w:r>
+      <w:r>
+        <w:rPr>
+          <w:rFonts w:ascii="Times New Roman" w:hAnsi="Times New Roman" w:cs="Times New Roman"/>
+        </w:rPr>
+        <w:t xml:space="preserve"> challenge that arose while </w:t>
+      </w:r>
+      <w:r>
+        <w:rPr>
+          <w:rFonts w:ascii="Times New Roman" w:hAnsi="Times New Roman" w:cs="Times New Roman"/>
+        </w:rPr>
+        <w:t>building</w:t>
+      </w:r>
+      <w:r>
+        <w:rPr>
+          <w:rFonts w:ascii="Times New Roman" w:hAnsi="Times New Roman" w:cs="Times New Roman"/>
+        </w:rPr>
+        <w:t xml:space="preserve"> the club page was a flaw in the logic that adds members to a club, the flaw allowed the creator of the club to join their own club as a normal member. This could lead to duplicate memberships and permission issues within the club.</w:t>
+      </w:r>
+    </w:p>
+    <w:p>
+      <w:pPr>
+        <w:spacing w:line="480" w:lineRule="auto"/>
+        <w:ind w:firstLine="540"/>
+        <w:rPr>
+          <w:rFonts w:ascii="Times New Roman" w:hAnsi="Times New Roman" w:cs="Times New Roman"/>
+        </w:rPr>
+      </w:pPr>
+      <w:r>
+        <w:rPr>
+          <w:rFonts w:ascii="Times New Roman" w:hAnsi="Times New Roman" w:cs="Times New Roman"/>
+        </w:rPr>
+        <w:t xml:space="preserve">3. </w:t>
+      </w:r>
+      <w:r>
+        <w:rPr>
+          <w:rFonts w:ascii="Times New Roman" w:hAnsi="Times New Roman" w:cs="Times New Roman"/>
+        </w:rPr>
+        <w:t>Leaderboard filtering</w:t>
+      </w:r>
+      <w:r>
+        <w:rPr>
+          <w:rFonts w:ascii="Times New Roman" w:hAnsi="Times New Roman" w:cs="Times New Roman"/>
+        </w:rPr>
+        <w:t xml:space="preserve"> presented many challenges during this week</w:t>
+      </w:r>
+      <w:r>
+        <w:rPr>
+          <w:rFonts w:ascii="Times New Roman" w:hAnsi="Times New Roman" w:cs="Times New Roman"/>
+        </w:rPr>
+        <w:t>’</w:t>
+      </w:r>
+      <w:r>
+        <w:rPr>
+          <w:rFonts w:ascii="Times New Roman" w:hAnsi="Times New Roman" w:cs="Times New Roman"/>
+        </w:rPr>
+        <w:t xml:space="preserve">s development. Since a user’s activity data is quite complex due to common and specific </w:t>
+      </w:r>
+      <w:r>
+        <w:rPr>
+          <w:rFonts w:ascii="Times New Roman" w:hAnsi="Times New Roman" w:cs="Times New Roman"/>
+        </w:rPr>
+        <w:t xml:space="preserve">fields per sport type, filtering and displaying this data brought challenges. </w:t>
+      </w:r>
+      <w:r>
+        <w:rPr>
+          <w:rFonts w:ascii="Times New Roman" w:hAnsi="Times New Roman" w:cs="Times New Roman"/>
+        </w:rPr>
+        <w:t xml:space="preserve">The Vulcan Activity Tracker’s leaderboard feature not only processes a singular user </w:t>
+      </w:r>
+      <w:r>
+        <w:rPr>
+          <w:rFonts w:ascii="Times New Roman" w:hAnsi="Times New Roman" w:cs="Times New Roman"/>
+        </w:rPr>
+        <w:t xml:space="preserve">at a </w:t>
+      </w:r>
+      <w:r>
+        <w:rPr>
+          <w:rFonts w:ascii="Times New Roman" w:hAnsi="Times New Roman" w:cs="Times New Roman"/>
+        </w:rPr>
+        <w:t>time but</w:t>
+      </w:r>
+      <w:r>
+        <w:rPr>
+          <w:rFonts w:ascii="Times New Roman" w:hAnsi="Times New Roman" w:cs="Times New Roman"/>
+        </w:rPr>
+        <w:t xml:space="preserve"> also calculates and processes all users of the platform. This data handling </w:t>
+      </w:r>
+      <w:r>
+        <w:rPr>
+          <w:rFonts w:ascii="Times New Roman" w:hAnsi="Times New Roman" w:cs="Times New Roman"/>
+        </w:rPr>
+        <w:t>proves complex in sorting unique user IDs to maintain organization.</w:t>
+      </w:r>
+      <w:r>
+        <w:rPr>
+          <w:rFonts w:ascii="Times New Roman" w:hAnsi="Times New Roman" w:cs="Times New Roman"/>
+        </w:rPr>
+        <w:t xml:space="preserve"> The leaderboard feature does not currently have a solution, since it requires further development. </w:t>
+      </w:r>
+      <w:r>
+        <w:rPr>
+          <w:rFonts w:ascii="Times New Roman" w:hAnsi="Times New Roman" w:cs="Times New Roman"/>
+        </w:rPr>
+        <w:t>Solutions</w:t>
+      </w:r>
+      <w:r>
+        <w:rPr>
+          <w:rFonts w:ascii="Times New Roman" w:hAnsi="Times New Roman" w:cs="Times New Roman"/>
+        </w:rPr>
+        <w:t xml:space="preserve"> will be included in upcoming weekly reports to track </w:t>
+      </w:r>
+      <w:r>
+        <w:rPr>
+          <w:rFonts w:ascii="Times New Roman" w:hAnsi="Times New Roman" w:cs="Times New Roman"/>
+        </w:rPr>
+        <w:t xml:space="preserve">continued leaderboard </w:t>
+      </w:r>
+      <w:r>
+        <w:rPr>
+          <w:rFonts w:ascii="Times New Roman" w:hAnsi="Times New Roman" w:cs="Times New Roman"/>
+        </w:rPr>
+        <w:t>progress.</w:t>
+      </w:r>
+    </w:p>
+    <w:p>
+      <w:pPr>
+        <w:spacing w:line="480" w:lineRule="auto"/>
+        <w:ind w:firstLine="540"/>
+        <w:rPr>
+          <w:rFonts w:ascii="Times New Roman" w:hAnsi="Times New Roman" w:cs="Times New Roman"/>
+        </w:rPr>
+      </w:pPr>
+      <w:r>
+        <w:rPr>
+          <w:rFonts w:ascii="Times New Roman" w:hAnsi="Times New Roman" w:cs="Times New Roman"/>
+        </w:rPr>
+        <w:lastRenderedPageBreak/>
+        <w:t xml:space="preserve">4. </w:t>
+      </w:r>
+      <w:r>
+        <w:rPr>
+          <w:rFonts w:ascii="Times New Roman" w:hAnsi="Times New Roman" w:cs="Times New Roman"/>
+        </w:rPr>
+        <w:t xml:space="preserve">Friend </w:t>
+      </w:r>
+      <w:r>
+        <w:rPr>
+          <w:rFonts w:ascii="Times New Roman" w:hAnsi="Times New Roman" w:cs="Times New Roman"/>
+        </w:rPr>
+        <w:t xml:space="preserve">Dashboard feature had a few </w:t>
+      </w:r>
+      <w:r>
+        <w:rPr>
+          <w:rFonts w:ascii="Times New Roman" w:hAnsi="Times New Roman" w:cs="Times New Roman"/>
+        </w:rPr>
+        <w:t>challenges</w:t>
+      </w:r>
+      <w:r>
+        <w:rPr>
+          <w:rFonts w:ascii="Times New Roman" w:hAnsi="Times New Roman" w:cs="Times New Roman"/>
+        </w:rPr>
+        <w:t xml:space="preserve"> during development. These mostly can be categorized as server</w:t>
+      </w:r>
+      <w:r>
+        <w:rPr>
+          <w:rFonts w:ascii="Times New Roman" w:hAnsi="Times New Roman" w:cs="Times New Roman"/>
+        </w:rPr>
+        <w:t>-</w:t>
+      </w:r>
+      <w:r>
+        <w:rPr>
+          <w:rFonts w:ascii="Times New Roman" w:hAnsi="Times New Roman" w:cs="Times New Roman"/>
+        </w:rPr>
+        <w:t xml:space="preserve">side challenges with database logic. </w:t>
+      </w:r>
+      <w:r>
+        <w:rPr>
+          <w:rFonts w:ascii="Times New Roman" w:hAnsi="Times New Roman" w:cs="Times New Roman"/>
+        </w:rPr>
+        <w:t xml:space="preserve">A user should not be allowed to add themselves as a Friend. </w:t>
+      </w:r>
+      <w:r>
+        <w:rPr>
+          <w:rFonts w:ascii="Times New Roman" w:hAnsi="Times New Roman" w:cs="Times New Roman"/>
+        </w:rPr>
+        <w:t xml:space="preserve">Also, once a friend is added to the list, they must be removed from the list to eliminate duplicate friend errors. It was tricky </w:t>
+      </w:r>
+      <w:r>
+        <w:rPr>
+          <w:rFonts w:ascii="Times New Roman" w:hAnsi="Times New Roman" w:cs="Times New Roman"/>
+        </w:rPr>
+        <w:t>to plan this logic since the platform is designed for multiple users, friends had to be logged per user so for example user1 can only see his friends</w:t>
+      </w:r>
+      <w:r>
+        <w:rPr>
+          <w:rFonts w:ascii="Times New Roman" w:hAnsi="Times New Roman" w:cs="Times New Roman"/>
+        </w:rPr>
+        <w:t xml:space="preserve"> on his dashboard </w:t>
+      </w:r>
+      <w:r>
+        <w:rPr>
+          <w:rFonts w:ascii="Times New Roman" w:hAnsi="Times New Roman" w:cs="Times New Roman"/>
+        </w:rPr>
+        <w:t xml:space="preserve">and user 2 </w:t>
+      </w:r>
+      <w:r>
+        <w:rPr>
+          <w:rFonts w:ascii="Times New Roman" w:hAnsi="Times New Roman" w:cs="Times New Roman"/>
+        </w:rPr>
+        <w:t>can’t see user1 friends. This separation proved to be challenging.</w:t>
       </w:r>
     </w:p>
     <w:p>
@@ -1238,18 +1080,245 @@
           <w:b/>
           <w:bCs/>
         </w:rPr>
-        <w:tab/>
-      </w:r>
-    </w:p>
-    <w:p>
-      <w:pPr>
-        <w:spacing w:line="480" w:lineRule="auto"/>
+        <w:t>Solutions:</w:t>
+      </w:r>
+    </w:p>
+    <w:p>
+      <w:pPr>
+        <w:spacing w:line="480" w:lineRule="auto"/>
+        <w:rPr>
+          <w:rFonts w:ascii="Times New Roman" w:hAnsi="Times New Roman" w:cs="Times New Roman"/>
+        </w:rPr>
+      </w:pPr>
+      <w:r>
         <w:rPr>
           <w:rFonts w:ascii="Times New Roman" w:hAnsi="Times New Roman" w:cs="Times New Roman"/>
           <w:b/>
           <w:bCs/>
         </w:rPr>
-      </w:pPr>
+        <w:tab/>
+      </w:r>
+      <w:r>
+        <w:rPr>
+          <w:rFonts w:ascii="Times New Roman" w:hAnsi="Times New Roman" w:cs="Times New Roman"/>
+        </w:rPr>
+        <w:t>1.</w:t>
+      </w:r>
+      <w:r>
+        <w:rPr>
+          <w:rFonts w:ascii="Times New Roman" w:hAnsi="Times New Roman" w:cs="Times New Roman"/>
+        </w:rPr>
+        <w:t xml:space="preserve"> </w:t>
+      </w:r>
+      <w:r>
+        <w:rPr>
+          <w:rFonts w:ascii="Times New Roman" w:hAnsi="Times New Roman" w:cs="Times New Roman"/>
+        </w:rPr>
+        <w:t xml:space="preserve">Activity table submission logic was corrected by carefully tracing API timing paths. Many console logs were placed to follow the </w:t>
+      </w:r>
+      <w:r>
+        <w:rPr>
+          <w:rFonts w:ascii="Times New Roman" w:hAnsi="Times New Roman" w:cs="Times New Roman"/>
+        </w:rPr>
+        <w:t xml:space="preserve">data sent through the code. Once identified </w:t>
+      </w:r>
+      <w:r>
+        <w:rPr>
+          <w:rFonts w:ascii="Times New Roman" w:hAnsi="Times New Roman" w:cs="Times New Roman"/>
+        </w:rPr>
+        <w:t xml:space="preserve">where the data was being caught, a solution could be made. </w:t>
+      </w:r>
+      <w:r>
+        <w:rPr>
+          <w:rFonts w:ascii="Times New Roman" w:hAnsi="Times New Roman" w:cs="Times New Roman"/>
+        </w:rPr>
+        <w:t xml:space="preserve">The activity table needs to be triggered twice, once when data is submitted and second when </w:t>
+      </w:r>
+      <w:r>
+        <w:rPr>
+          <w:rFonts w:ascii="Times New Roman" w:hAnsi="Times New Roman" w:cs="Times New Roman"/>
+        </w:rPr>
+        <w:t xml:space="preserve">the page is loaded. Each </w:t>
+      </w:r>
+      <w:r>
+        <w:rPr>
+          <w:rFonts w:ascii="Times New Roman" w:hAnsi="Times New Roman" w:cs="Times New Roman"/>
+          <w:i/>
+          <w:iCs/>
+        </w:rPr>
+        <w:t>fillActivityTable(username)</w:t>
+      </w:r>
+      <w:r>
+        <w:rPr>
+          <w:rFonts w:ascii="Times New Roman" w:hAnsi="Times New Roman" w:cs="Times New Roman"/>
+          <w:i/>
+          <w:iCs/>
+        </w:rPr>
+        <w:t xml:space="preserve"> </w:t>
+      </w:r>
+      <w:r>
+        <w:rPr>
+          <w:rFonts w:ascii="Times New Roman" w:hAnsi="Times New Roman" w:cs="Times New Roman"/>
+        </w:rPr>
+        <w:t xml:space="preserve">function is </w:t>
+      </w:r>
+      <w:r>
+        <w:rPr>
+          <w:rFonts w:ascii="Times New Roman" w:hAnsi="Times New Roman" w:cs="Times New Roman"/>
+        </w:rPr>
+        <w:t>paired with an await statement to halt processing until data is completely sent.</w:t>
+      </w:r>
+      <w:r>
+        <w:rPr>
+          <w:rFonts w:ascii="Times New Roman" w:hAnsi="Times New Roman" w:cs="Times New Roman"/>
+        </w:rPr>
+        <w:t xml:space="preserve"> Now when a student user fills out the table and clicks submit, the API is triggered to collect the data, send to backend where it is stored in the database, and then sent back to the frontend to be prepared/ displayed in the table. The second </w:t>
+      </w:r>
+      <w:r>
+        <w:rPr>
+          <w:rFonts w:ascii="Times New Roman" w:hAnsi="Times New Roman" w:cs="Times New Roman"/>
+        </w:rPr>
+        <w:t>fill activity command runs when a user, for example, changes pages then returns to the Training Page. This second API fills the table immediately with the stored activity data so the user can always view progress.</w:t>
+      </w:r>
+    </w:p>
+    <w:p>
+      <w:pPr>
+        <w:spacing w:line="480" w:lineRule="auto"/>
+        <w:ind w:firstLine="720"/>
+        <w:rPr>
+          <w:rFonts w:ascii="Times New Roman" w:hAnsi="Times New Roman" w:cs="Times New Roman"/>
+        </w:rPr>
+      </w:pPr>
+      <w:r>
+        <w:rPr>
+          <w:rFonts w:ascii="Times New Roman" w:hAnsi="Times New Roman" w:cs="Times New Roman"/>
+        </w:rPr>
+        <w:t>2</w:t>
+      </w:r>
+      <w:r>
+        <w:rPr>
+          <w:rFonts w:ascii="Times New Roman" w:hAnsi="Times New Roman" w:cs="Times New Roman"/>
+        </w:rPr>
+        <w:t>.</w:t>
+      </w:r>
+      <w:r>
+        <w:rPr>
+          <w:rFonts w:ascii="Times New Roman" w:hAnsi="Times New Roman" w:cs="Times New Roman"/>
+        </w:rPr>
+        <w:t>To</w:t>
+      </w:r>
+      <w:r>
+        <w:rPr>
+          <w:rFonts w:ascii="Times New Roman" w:hAnsi="Times New Roman" w:cs="Times New Roman"/>
+        </w:rPr>
+        <w:t xml:space="preserve"> fix this issue we implemented a specific column in the clubs schema that holds the </w:t>
+      </w:r>
+      <w:r>
+        <w:rPr>
+          <w:rFonts w:ascii="Times New Roman" w:hAnsi="Times New Roman" w:cs="Times New Roman"/>
+        </w:rPr>
+        <w:t>creator’s</w:t>
+      </w:r>
+      <w:r>
+        <w:rPr>
+          <w:rFonts w:ascii="Times New Roman" w:hAnsi="Times New Roman" w:cs="Times New Roman"/>
+        </w:rPr>
+        <w:t xml:space="preserve"> user id and added </w:t>
+      </w:r>
+      <w:r>
+        <w:rPr>
+          <w:rFonts w:ascii="Times New Roman" w:hAnsi="Times New Roman" w:cs="Times New Roman"/>
+        </w:rPr>
+        <w:t>a</w:t>
+      </w:r>
+      <w:r>
+        <w:rPr>
+          <w:rFonts w:ascii="Times New Roman" w:hAnsi="Times New Roman" w:cs="Times New Roman"/>
+        </w:rPr>
+        <w:t xml:space="preserve"> conditional verification to make sure the owner </w:t>
+      </w:r>
+      <w:r>
+        <w:rPr>
+          <w:rFonts w:ascii="Times New Roman" w:hAnsi="Times New Roman" w:cs="Times New Roman"/>
+        </w:rPr>
+        <w:t>cannot</w:t>
+      </w:r>
+      <w:r>
+        <w:rPr>
+          <w:rFonts w:ascii="Times New Roman" w:hAnsi="Times New Roman" w:cs="Times New Roman"/>
+        </w:rPr>
+        <w:t xml:space="preserve"> join their own club. We also removed clubs owned by a user from the joinable club list so they cannot even attempt to join them.</w:t>
+      </w:r>
+    </w:p>
+    <w:p>
+      <w:pPr>
+        <w:spacing w:line="480" w:lineRule="auto"/>
+        <w:ind w:firstLine="720"/>
+        <w:rPr>
+          <w:rFonts w:ascii="Times New Roman" w:hAnsi="Times New Roman" w:cs="Times New Roman"/>
+        </w:rPr>
+      </w:pPr>
+      <w:r>
+        <w:rPr>
+          <w:rFonts w:ascii="Times New Roman" w:hAnsi="Times New Roman" w:cs="Times New Roman"/>
+        </w:rPr>
+        <w:lastRenderedPageBreak/>
+        <w:t xml:space="preserve">4. </w:t>
+      </w:r>
+      <w:r>
+        <w:rPr>
+          <w:rFonts w:ascii="Times New Roman" w:hAnsi="Times New Roman" w:cs="Times New Roman"/>
+        </w:rPr>
+        <w:t>The following solutions completed the addition of Friends Feature for this week’s development</w:t>
+      </w:r>
+      <w:r>
+        <w:rPr>
+          <w:rFonts w:ascii="Times New Roman" w:hAnsi="Times New Roman" w:cs="Times New Roman"/>
+        </w:rPr>
+        <w:t xml:space="preserve">. </w:t>
+      </w:r>
+      <w:r>
+        <w:rPr>
+          <w:rFonts w:ascii="Times New Roman" w:hAnsi="Times New Roman" w:cs="Times New Roman"/>
+        </w:rPr>
+        <w:t xml:space="preserve">A database table was created strictly for Friends. Here, </w:t>
+      </w:r>
+      <w:r>
+        <w:rPr>
+          <w:rFonts w:ascii="Times New Roman" w:hAnsi="Times New Roman" w:cs="Times New Roman"/>
+        </w:rPr>
+        <w:t>friends can be cross referenced with the user</w:t>
+      </w:r>
+      <w:r>
+        <w:rPr>
+          <w:rFonts w:ascii="Times New Roman" w:hAnsi="Times New Roman" w:cs="Times New Roman"/>
+        </w:rPr>
+        <w:t xml:space="preserve">’s unique ID </w:t>
+      </w:r>
+      <w:r>
+        <w:rPr>
+          <w:rFonts w:ascii="Times New Roman" w:hAnsi="Times New Roman" w:cs="Times New Roman"/>
+        </w:rPr>
+        <w:t>that added them. A list can be stored of saved friends</w:t>
+      </w:r>
+      <w:r>
+        <w:rPr>
+          <w:rFonts w:ascii="Times New Roman" w:hAnsi="Times New Roman" w:cs="Times New Roman"/>
+        </w:rPr>
+        <w:t xml:space="preserve">/ </w:t>
+      </w:r>
+      <w:r>
+        <w:rPr>
+          <w:rFonts w:ascii="Times New Roman" w:hAnsi="Times New Roman" w:cs="Times New Roman"/>
+        </w:rPr>
+        <w:t xml:space="preserve">existing friends, and also users that are still available to be added as a friend. </w:t>
+      </w:r>
+      <w:r>
+        <w:rPr>
+          <w:rFonts w:ascii="Times New Roman" w:hAnsi="Times New Roman" w:cs="Times New Roman"/>
+        </w:rPr>
+        <w:t xml:space="preserve">Filtering is processed on the client side of the application to not allow a user to add themselves or a friend that already exists in their friend list. </w:t>
+      </w:r>
     </w:p>
     <w:p>
       <w:pPr>
@@ -1260,332 +1329,80 @@
           <w:bCs/>
         </w:rPr>
       </w:pPr>
-    </w:p>
-    <w:p>
-      <w:pPr>
-        <w:spacing w:line="480" w:lineRule="auto"/>
+      <w:r>
         <w:rPr>
           <w:rFonts w:ascii="Times New Roman" w:hAnsi="Times New Roman" w:cs="Times New Roman"/>
           <w:b/>
           <w:bCs/>
         </w:rPr>
-      </w:pPr>
-      <w:r>
+        <w:t>Team Progress:</w:t>
+      </w:r>
+    </w:p>
+    <w:p>
+      <w:pPr>
+        <w:spacing w:line="480" w:lineRule="auto"/>
+        <w:ind w:firstLine="720"/>
+        <w:rPr>
+          <w:rFonts w:ascii="Times New Roman" w:hAnsi="Times New Roman" w:cs="Times New Roman"/>
+        </w:rPr>
+      </w:pPr>
+      <w:r>
+        <w:rPr>
+          <w:rFonts w:ascii="Times New Roman" w:hAnsi="Times New Roman" w:cs="Times New Roman"/>
+        </w:rPr>
+        <w:t xml:space="preserve">According to our </w:t>
+      </w:r>
+      <w:r>
+        <w:rPr>
+          <w:rFonts w:ascii="Times New Roman" w:hAnsi="Times New Roman" w:cs="Times New Roman"/>
+        </w:rPr>
+        <w:t>G</w:t>
+      </w:r>
+      <w:r>
+        <w:rPr>
+          <w:rFonts w:ascii="Times New Roman" w:hAnsi="Times New Roman" w:cs="Times New Roman"/>
+        </w:rPr>
+        <w:t xml:space="preserve">roup 2 </w:t>
+      </w:r>
+      <w:r>
+        <w:rPr>
+          <w:rFonts w:ascii="Times New Roman" w:hAnsi="Times New Roman" w:cs="Times New Roman"/>
+        </w:rPr>
+        <w:t xml:space="preserve">Gantt chart, our team is ahead of schedule for many parts of the tracker, this can be attributed to having more time and less assignments in the early weeks of the semester. However, we are still exactly on schedule for dashboard development. During this week our core focus has shifted to the leaderboard and club pages. Significant progress had been made on the club page, including the initial frontend layout, development of the API endpoints, and the creation of the clubs database schema. Leaderboard page is also progressing far ahead of schedule. With the initial frontend design completed, we were able to focus on developing the API endpoint to pull activity data from the database and then prepare it for filtering and ranking. The dashboard development of this week remained right on </w:t>
+      </w:r>
+      <w:r>
+        <w:rPr>
+          <w:rFonts w:ascii="Times New Roman" w:hAnsi="Times New Roman" w:cs="Times New Roman"/>
+        </w:rPr>
+        <w:t>schedule and</w:t>
+      </w:r>
+      <w:r>
+        <w:rPr>
+          <w:rFonts w:ascii="Times New Roman" w:hAnsi="Times New Roman" w:cs="Times New Roman"/>
+        </w:rPr>
+        <w:t xml:space="preserve"> had successful progress. While the clubs, leaderboards, and dashboard pages are still under development steps taken this week </w:t>
+      </w:r>
+      <w:r>
+        <w:rPr>
+          <w:rFonts w:ascii="Times New Roman" w:hAnsi="Times New Roman" w:cs="Times New Roman"/>
+        </w:rPr>
+        <w:t>have</w:t>
+      </w:r>
+      <w:r>
+        <w:rPr>
+          <w:rFonts w:ascii="Times New Roman" w:hAnsi="Times New Roman" w:cs="Times New Roman"/>
+        </w:rPr>
+        <w:t xml:space="preserve"> given the pages a strong foundation to keep building on.</w:t>
+      </w:r>
+    </w:p>
+    <w:p>
+      <w:pPr>
+        <w:spacing w:line="480" w:lineRule="auto"/>
         <w:rPr>
           <w:rFonts w:ascii="Times New Roman" w:hAnsi="Times New Roman" w:cs="Times New Roman"/>
           <w:b/>
           <w:bCs/>
         </w:rPr>
-        <w:lastRenderedPageBreak/>
-        <w:t>Team Progress:</w:t>
-      </w:r>
-    </w:p>
-    <w:p>
-      <w:pPr>
-        <w:spacing w:line="480" w:lineRule="auto"/>
-        <w:ind w:firstLine="720"/>
-        <w:rPr>
-          <w:rFonts w:ascii="Times New Roman" w:hAnsi="Times New Roman" w:cs="Times New Roman"/>
-        </w:rPr>
-      </w:pPr>
-      <w:r>
-        <w:rPr>
-          <w:rFonts w:ascii="Times New Roman" w:hAnsi="Times New Roman" w:cs="Times New Roman"/>
-        </w:rPr>
-        <w:t xml:space="preserve">According to our </w:t>
-      </w:r>
-      <w:r>
-        <w:rPr>
-          <w:rFonts w:ascii="Times New Roman" w:hAnsi="Times New Roman" w:cs="Times New Roman"/>
-        </w:rPr>
-        <w:t>G</w:t>
-      </w:r>
-      <w:r>
-        <w:rPr>
-          <w:rFonts w:ascii="Times New Roman" w:hAnsi="Times New Roman" w:cs="Times New Roman"/>
-        </w:rPr>
-        <w:t xml:space="preserve">roup 2 </w:t>
-      </w:r>
-      <w:r>
-        <w:rPr>
-          <w:rFonts w:ascii="Times New Roman" w:hAnsi="Times New Roman" w:cs="Times New Roman"/>
-        </w:rPr>
-        <w:t xml:space="preserve">Gantt chart, our team is ahead of schedule </w:t>
-      </w:r>
-      <w:r>
-        <w:rPr>
-          <w:rFonts w:ascii="Times New Roman" w:hAnsi="Times New Roman" w:cs="Times New Roman"/>
-        </w:rPr>
-        <w:t>for many</w:t>
-      </w:r>
-      <w:r>
-        <w:rPr>
-          <w:rFonts w:ascii="Times New Roman" w:hAnsi="Times New Roman" w:cs="Times New Roman"/>
-        </w:rPr>
-        <w:t xml:space="preserve"> parts of the tracker</w:t>
-      </w:r>
-      <w:r>
-        <w:rPr>
-          <w:rFonts w:ascii="Times New Roman" w:hAnsi="Times New Roman" w:cs="Times New Roman"/>
-        </w:rPr>
-        <w:t>,</w:t>
-      </w:r>
-      <w:r>
-        <w:rPr>
-          <w:rFonts w:ascii="Times New Roman" w:hAnsi="Times New Roman" w:cs="Times New Roman"/>
-        </w:rPr>
-        <w:t xml:space="preserve"> this </w:t>
-      </w:r>
-      <w:r>
-        <w:rPr>
-          <w:rFonts w:ascii="Times New Roman" w:hAnsi="Times New Roman" w:cs="Times New Roman"/>
-        </w:rPr>
-        <w:t>can be attributed to having more time and less assignments in the early weeks of the semester</w:t>
-      </w:r>
-      <w:r>
-        <w:rPr>
-          <w:rFonts w:ascii="Times New Roman" w:hAnsi="Times New Roman" w:cs="Times New Roman"/>
-        </w:rPr>
-        <w:t>. However, we are</w:t>
-      </w:r>
-      <w:r>
-        <w:rPr>
-          <w:rFonts w:ascii="Times New Roman" w:hAnsi="Times New Roman" w:cs="Times New Roman"/>
-        </w:rPr>
-        <w:t xml:space="preserve"> still</w:t>
-      </w:r>
-      <w:r>
-        <w:rPr>
-          <w:rFonts w:ascii="Times New Roman" w:hAnsi="Times New Roman" w:cs="Times New Roman"/>
-        </w:rPr>
-        <w:t xml:space="preserve"> exactly on schedule for dashboard development.</w:t>
-      </w:r>
-      <w:r>
-        <w:rPr>
-          <w:rFonts w:ascii="Times New Roman" w:hAnsi="Times New Roman" w:cs="Times New Roman"/>
-        </w:rPr>
-        <w:t xml:space="preserve"> During this week our core focus has shifted to the leaderboard and club page</w:t>
-      </w:r>
-      <w:r>
-        <w:rPr>
-          <w:rFonts w:ascii="Times New Roman" w:hAnsi="Times New Roman" w:cs="Times New Roman"/>
-        </w:rPr>
-        <w:t>s</w:t>
-      </w:r>
-      <w:r>
-        <w:rPr>
-          <w:rFonts w:ascii="Times New Roman" w:hAnsi="Times New Roman" w:cs="Times New Roman"/>
-        </w:rPr>
-        <w:t>.</w:t>
-      </w:r>
-      <w:r>
-        <w:rPr>
-          <w:rFonts w:ascii="Times New Roman" w:hAnsi="Times New Roman" w:cs="Times New Roman"/>
-        </w:rPr>
-        <w:t xml:space="preserve"> Significant pro</w:t>
-      </w:r>
-      <w:r>
-        <w:rPr>
-          <w:rFonts w:ascii="Times New Roman" w:hAnsi="Times New Roman" w:cs="Times New Roman"/>
-        </w:rPr>
-        <w:t>gress had been made on the club page, including the initial frontend layout, development of the</w:t>
-      </w:r>
-      <w:r>
-        <w:rPr>
-          <w:rFonts w:ascii="Times New Roman" w:hAnsi="Times New Roman" w:cs="Times New Roman"/>
-        </w:rPr>
-        <w:t xml:space="preserve"> API endpoints, and the creation of the </w:t>
-      </w:r>
-      <w:proofErr w:type="gramStart"/>
-      <w:r>
-        <w:rPr>
-          <w:rFonts w:ascii="Times New Roman" w:hAnsi="Times New Roman" w:cs="Times New Roman"/>
-        </w:rPr>
-        <w:t>clubs</w:t>
-      </w:r>
-      <w:proofErr w:type="gramEnd"/>
-      <w:r>
-        <w:rPr>
-          <w:rFonts w:ascii="Times New Roman" w:hAnsi="Times New Roman" w:cs="Times New Roman"/>
-        </w:rPr>
-        <w:t xml:space="preserve"> database </w:t>
-      </w:r>
-      <w:proofErr w:type="gramStart"/>
-      <w:r>
-        <w:rPr>
-          <w:rFonts w:ascii="Times New Roman" w:hAnsi="Times New Roman" w:cs="Times New Roman"/>
-        </w:rPr>
-        <w:t>schema</w:t>
-      </w:r>
-      <w:proofErr w:type="gramEnd"/>
-      <w:r>
-        <w:rPr>
-          <w:rFonts w:ascii="Times New Roman" w:hAnsi="Times New Roman" w:cs="Times New Roman"/>
-        </w:rPr>
-        <w:t xml:space="preserve">. </w:t>
-      </w:r>
-      <w:r>
-        <w:rPr>
-          <w:rFonts w:ascii="Times New Roman" w:hAnsi="Times New Roman" w:cs="Times New Roman"/>
-        </w:rPr>
-        <w:t xml:space="preserve">Leaderboard page </w:t>
-      </w:r>
-      <w:r>
-        <w:rPr>
-          <w:rFonts w:ascii="Times New Roman" w:hAnsi="Times New Roman" w:cs="Times New Roman"/>
-        </w:rPr>
-        <w:t>is also progressing far ahead of schedule.</w:t>
-      </w:r>
-      <w:r>
-        <w:rPr>
-          <w:rFonts w:ascii="Times New Roman" w:hAnsi="Times New Roman" w:cs="Times New Roman"/>
-        </w:rPr>
-        <w:t xml:space="preserve"> With the initial frontend design completed</w:t>
-      </w:r>
-      <w:r>
-        <w:rPr>
-          <w:rFonts w:ascii="Times New Roman" w:hAnsi="Times New Roman" w:cs="Times New Roman"/>
-        </w:rPr>
-        <w:t xml:space="preserve">, </w:t>
-      </w:r>
-      <w:r>
-        <w:rPr>
-          <w:rFonts w:ascii="Times New Roman" w:hAnsi="Times New Roman" w:cs="Times New Roman"/>
-        </w:rPr>
-        <w:t>we were able to focus on developing the API endpoint to pull activity</w:t>
-      </w:r>
-      <w:r>
-        <w:rPr>
-          <w:rFonts w:ascii="Times New Roman" w:hAnsi="Times New Roman" w:cs="Times New Roman"/>
-        </w:rPr>
-        <w:t xml:space="preserve"> data</w:t>
-      </w:r>
-      <w:r>
-        <w:rPr>
-          <w:rFonts w:ascii="Times New Roman" w:hAnsi="Times New Roman" w:cs="Times New Roman"/>
-        </w:rPr>
-        <w:t xml:space="preserve"> from the database and then prepare it for </w:t>
-      </w:r>
-      <w:r>
-        <w:rPr>
-          <w:rFonts w:ascii="Times New Roman" w:hAnsi="Times New Roman" w:cs="Times New Roman"/>
-        </w:rPr>
-        <w:t>filtering and ranking.</w:t>
-      </w:r>
-      <w:r>
-        <w:rPr>
-          <w:rFonts w:ascii="Times New Roman" w:hAnsi="Times New Roman" w:cs="Times New Roman"/>
-        </w:rPr>
-        <w:t xml:space="preserve"> </w:t>
-      </w:r>
-      <w:r>
-        <w:rPr>
-          <w:rFonts w:ascii="Times New Roman" w:hAnsi="Times New Roman" w:cs="Times New Roman"/>
-        </w:rPr>
-        <w:t xml:space="preserve">The dashboard development of this week remained right on </w:t>
-      </w:r>
-      <w:proofErr w:type="gramStart"/>
-      <w:r>
-        <w:rPr>
-          <w:rFonts w:ascii="Times New Roman" w:hAnsi="Times New Roman" w:cs="Times New Roman"/>
-        </w:rPr>
-        <w:t>schedule</w:t>
-      </w:r>
-      <w:r>
-        <w:rPr>
-          <w:rFonts w:ascii="Times New Roman" w:hAnsi="Times New Roman" w:cs="Times New Roman"/>
-        </w:rPr>
-        <w:t>, and</w:t>
-      </w:r>
-      <w:proofErr w:type="gramEnd"/>
-      <w:r>
-        <w:rPr>
-          <w:rFonts w:ascii="Times New Roman" w:hAnsi="Times New Roman" w:cs="Times New Roman"/>
-        </w:rPr>
-        <w:t xml:space="preserve"> had </w:t>
-      </w:r>
-      <w:r>
-        <w:rPr>
-          <w:rFonts w:ascii="Times New Roman" w:hAnsi="Times New Roman" w:cs="Times New Roman"/>
-        </w:rPr>
-        <w:t>successful</w:t>
-      </w:r>
-      <w:r>
-        <w:rPr>
-          <w:rFonts w:ascii="Times New Roman" w:hAnsi="Times New Roman" w:cs="Times New Roman"/>
-        </w:rPr>
-        <w:t xml:space="preserve"> progress.</w:t>
-      </w:r>
-      <w:r>
-        <w:rPr>
-          <w:rFonts w:ascii="Times New Roman" w:hAnsi="Times New Roman" w:cs="Times New Roman"/>
-        </w:rPr>
-        <w:t xml:space="preserve"> While the </w:t>
-      </w:r>
-      <w:r>
-        <w:rPr>
-          <w:rFonts w:ascii="Times New Roman" w:hAnsi="Times New Roman" w:cs="Times New Roman"/>
-        </w:rPr>
-        <w:t>clubs, leaderboards, and dashboard pages</w:t>
-      </w:r>
-      <w:r>
-        <w:rPr>
-          <w:rFonts w:ascii="Times New Roman" w:hAnsi="Times New Roman" w:cs="Times New Roman"/>
-        </w:rPr>
-        <w:t xml:space="preserve"> are</w:t>
-      </w:r>
-      <w:r>
-        <w:rPr>
-          <w:rFonts w:ascii="Times New Roman" w:hAnsi="Times New Roman" w:cs="Times New Roman"/>
-        </w:rPr>
-        <w:t xml:space="preserve"> still under development</w:t>
-      </w:r>
-      <w:r>
-        <w:rPr>
-          <w:rFonts w:ascii="Times New Roman" w:hAnsi="Times New Roman" w:cs="Times New Roman"/>
-        </w:rPr>
-        <w:t xml:space="preserve"> </w:t>
-      </w:r>
-      <w:r>
-        <w:rPr>
-          <w:rFonts w:ascii="Times New Roman" w:hAnsi="Times New Roman" w:cs="Times New Roman"/>
-        </w:rPr>
-        <w:t xml:space="preserve">steps taken this week </w:t>
-      </w:r>
-      <w:proofErr w:type="gramStart"/>
-      <w:r>
-        <w:rPr>
-          <w:rFonts w:ascii="Times New Roman" w:hAnsi="Times New Roman" w:cs="Times New Roman"/>
-        </w:rPr>
-        <w:t>has</w:t>
-      </w:r>
-      <w:proofErr w:type="gramEnd"/>
-      <w:r>
-        <w:rPr>
-          <w:rFonts w:ascii="Times New Roman" w:hAnsi="Times New Roman" w:cs="Times New Roman"/>
-        </w:rPr>
-        <w:t xml:space="preserve"> given </w:t>
-      </w:r>
-      <w:r>
-        <w:rPr>
-          <w:rFonts w:ascii="Times New Roman" w:hAnsi="Times New Roman" w:cs="Times New Roman"/>
-        </w:rPr>
-        <w:t xml:space="preserve">the </w:t>
-      </w:r>
-      <w:r>
-        <w:rPr>
-          <w:rFonts w:ascii="Times New Roman" w:hAnsi="Times New Roman" w:cs="Times New Roman"/>
-        </w:rPr>
-        <w:t>pages a strong foundation to keep building on.</w:t>
-      </w:r>
-    </w:p>
-    <w:p>
-      <w:pPr>
-        <w:spacing w:line="480" w:lineRule="auto"/>
-        <w:ind w:firstLine="720"/>
-        <w:rPr>
-          <w:rFonts w:ascii="Times New Roman" w:hAnsi="Times New Roman" w:cs="Times New Roman"/>
-        </w:rPr>
       </w:pPr>
     </w:p>
     <w:p>
@@ -1607,29 +1424,34 @@
           <w:bCs/>
         </w:rPr>
       </w:pPr>
-      <w:r>
+    </w:p>
+    <w:p>
+      <w:pPr>
+        <w:spacing w:line="480" w:lineRule="auto"/>
         <w:rPr>
           <w:rFonts w:ascii="Times New Roman" w:hAnsi="Times New Roman" w:cs="Times New Roman"/>
           <w:b/>
           <w:bCs/>
         </w:rPr>
-        <w:t>Gan</w:t>
-      </w:r>
-      <w:r>
+      </w:pPr>
+    </w:p>
+    <w:p>
+      <w:pPr>
+        <w:spacing w:line="480" w:lineRule="auto"/>
         <w:rPr>
           <w:rFonts w:ascii="Times New Roman" w:hAnsi="Times New Roman" w:cs="Times New Roman"/>
           <w:b/>
           <w:bCs/>
         </w:rPr>
-        <w:t>t</w:t>
-      </w:r>
+      </w:pPr>
       <w:r>
         <w:rPr>
           <w:rFonts w:ascii="Times New Roman" w:hAnsi="Times New Roman" w:cs="Times New Roman"/>
           <w:b/>
           <w:bCs/>
         </w:rPr>
-        <w:t>t Chart</w:t>
+        <w:lastRenderedPageBreak/>
+        <w:t>Gan</w:t>
       </w:r>
       <w:r>
         <w:rPr>
@@ -1637,17 +1459,34 @@
           <w:b/>
           <w:bCs/>
         </w:rPr>
-        <w:t>:</w:t>
-      </w:r>
-    </w:p>
-    <w:p>
-      <w:pPr>
-        <w:spacing w:line="480" w:lineRule="auto"/>
+        <w:t>t</w:t>
+      </w:r>
+      <w:r>
         <w:rPr>
           <w:rFonts w:ascii="Times New Roman" w:hAnsi="Times New Roman" w:cs="Times New Roman"/>
           <w:b/>
           <w:bCs/>
         </w:rPr>
+        <w:t>t Chart</w:t>
+      </w:r>
+      <w:r>
+        <w:rPr>
+          <w:rFonts w:ascii="Times New Roman" w:hAnsi="Times New Roman" w:cs="Times New Roman"/>
+          <w:b/>
+          <w:bCs/>
+        </w:rPr>
+        <w:t>:</w:t>
+      </w:r>
+    </w:p>
+    <w:p>
+      <w:pPr>
+        <w:spacing w:line="480" w:lineRule="auto"/>
+        <w:jc w:val="both"/>
+        <w:rPr>
+          <w:rFonts w:ascii="Times New Roman" w:hAnsi="Times New Roman" w:cs="Times New Roman"/>
+          <w:b/>
+          <w:bCs/>
+        </w:rPr>
       </w:pPr>
       <w:r>
         <w:rPr>
@@ -1655,9 +1494,9 @@
           <w:noProof/>
         </w:rPr>
         <w:drawing>
-          <wp:inline distT="0" distB="0" distL="0" distR="0" wp14:anchorId="221540AF" wp14:editId="245F4F12">
-            <wp:extent cx="5630884" cy="2414049"/>
-            <wp:effectExtent l="19050" t="19050" r="27305" b="24765"/>
+          <wp:inline distT="0" distB="0" distL="0" distR="0" wp14:anchorId="56712A5B" wp14:editId="3D3B95CD">
+            <wp:extent cx="6218067" cy="2665784"/>
+            <wp:effectExtent l="19050" t="19050" r="11430" b="20320"/>
             <wp:docPr id="1929395394" name="Picture 1"/>
             <wp:cNvGraphicFramePr>
               <a:graphicFrameLocks xmlns:a="http://schemas.openxmlformats.org/drawingml/2006/main" noChangeAspect="1"/>
@@ -1678,7 +1517,7 @@
                   <pic:spPr>
                     <a:xfrm>
                       <a:off x="0" y="0"/>
-                      <a:ext cx="5653180" cy="2423608"/>
+                      <a:ext cx="6260941" cy="2684165"/>
                     </a:xfrm>
                     <a:prstGeom prst="rect">
                       <a:avLst/>
@@ -1729,7 +1568,7 @@
           <w:b/>
           <w:bCs/>
         </w:rPr>
-        <w:t xml:space="preserve"> </w:t>
+        <w:t xml:space="preserve"> 4 </w:t>
       </w:r>
       <w:r>
         <w:rPr>
@@ -1737,14 +1576,6 @@
           <w:b/>
           <w:bCs/>
         </w:rPr>
-        <w:t xml:space="preserve">4 </w:t>
-      </w:r>
-      <w:r>
-        <w:rPr>
-          <w:rFonts w:ascii="Times New Roman" w:hAnsi="Times New Roman" w:cs="Times New Roman"/>
-          <w:b/>
-          <w:bCs/>
-        </w:rPr>
         <w:t>Plan:</w:t>
       </w:r>
     </w:p>
@@ -1760,113 +1591,19 @@
           <w:rFonts w:ascii="Times New Roman" w:hAnsi="Times New Roman" w:cs="Times New Roman"/>
         </w:rPr>
         <w:tab/>
-        <w:t xml:space="preserve">Durning week </w:t>
-      </w:r>
-      <w:r>
-        <w:rPr>
-          <w:rFonts w:ascii="Times New Roman" w:hAnsi="Times New Roman" w:cs="Times New Roman"/>
-        </w:rPr>
-        <w:t xml:space="preserve">4 </w:t>
-      </w:r>
-      <w:r>
-        <w:rPr>
-          <w:rFonts w:ascii="Times New Roman" w:hAnsi="Times New Roman" w:cs="Times New Roman"/>
-        </w:rPr>
-        <w:t>our team plans to continue development on the features and pages worked on this week</w:t>
-      </w:r>
-      <w:r>
-        <w:rPr>
-          <w:rFonts w:ascii="Times New Roman" w:hAnsi="Times New Roman" w:cs="Times New Roman"/>
-        </w:rPr>
-        <w:t xml:space="preserve"> while also starting development on some new features</w:t>
-      </w:r>
-      <w:r>
-        <w:rPr>
-          <w:rFonts w:ascii="Times New Roman" w:hAnsi="Times New Roman" w:cs="Times New Roman"/>
-        </w:rPr>
-        <w:t xml:space="preserve">. With the </w:t>
-      </w:r>
-      <w:r>
-        <w:rPr>
-          <w:rFonts w:ascii="Times New Roman" w:hAnsi="Times New Roman" w:cs="Times New Roman"/>
-        </w:rPr>
-        <w:t>initial</w:t>
-      </w:r>
-      <w:r>
-        <w:rPr>
-          <w:rFonts w:ascii="Times New Roman" w:hAnsi="Times New Roman" w:cs="Times New Roman"/>
-        </w:rPr>
-        <w:t xml:space="preserve"> design and some of the basic features being completed within the clubs and leaderboard pages, </w:t>
-      </w:r>
-      <w:r>
-        <w:rPr>
-          <w:rFonts w:ascii="Times New Roman" w:hAnsi="Times New Roman" w:cs="Times New Roman"/>
-        </w:rPr>
-        <w:t xml:space="preserve">one of </w:t>
-      </w:r>
-      <w:r>
-        <w:rPr>
-          <w:rFonts w:ascii="Times New Roman" w:hAnsi="Times New Roman" w:cs="Times New Roman"/>
-        </w:rPr>
-        <w:t xml:space="preserve">this </w:t>
-      </w:r>
-      <w:proofErr w:type="gramStart"/>
-      <w:r>
-        <w:rPr>
-          <w:rFonts w:ascii="Times New Roman" w:hAnsi="Times New Roman" w:cs="Times New Roman"/>
-        </w:rPr>
-        <w:t>weeks</w:t>
-      </w:r>
-      <w:proofErr w:type="gramEnd"/>
-      <w:r>
-        <w:rPr>
-          <w:rFonts w:ascii="Times New Roman" w:hAnsi="Times New Roman" w:cs="Times New Roman"/>
-        </w:rPr>
-        <w:t xml:space="preserve"> goal</w:t>
-      </w:r>
-      <w:r>
-        <w:rPr>
-          <w:rFonts w:ascii="Times New Roman" w:hAnsi="Times New Roman" w:cs="Times New Roman"/>
-        </w:rPr>
-        <w:t>s</w:t>
-      </w:r>
-      <w:r>
-        <w:rPr>
-          <w:rFonts w:ascii="Times New Roman" w:hAnsi="Times New Roman" w:cs="Times New Roman"/>
-        </w:rPr>
-        <w:t xml:space="preserve"> </w:t>
-      </w:r>
-      <w:proofErr w:type="gramStart"/>
-      <w:r>
-        <w:rPr>
-          <w:rFonts w:ascii="Times New Roman" w:hAnsi="Times New Roman" w:cs="Times New Roman"/>
-        </w:rPr>
-        <w:t>is</w:t>
-      </w:r>
-      <w:proofErr w:type="gramEnd"/>
-      <w:r>
-        <w:rPr>
-          <w:rFonts w:ascii="Times New Roman" w:hAnsi="Times New Roman" w:cs="Times New Roman"/>
-        </w:rPr>
-        <w:t xml:space="preserve"> to further expand on that progress.</w:t>
-      </w:r>
-      <w:r>
-        <w:rPr>
-          <w:rFonts w:ascii="Times New Roman" w:hAnsi="Times New Roman" w:cs="Times New Roman"/>
-        </w:rPr>
-        <w:t xml:space="preserve"> This includes improving data filtering and ranking within the leaderboard </w:t>
-      </w:r>
-      <w:r>
-        <w:rPr>
-          <w:rFonts w:ascii="Times New Roman" w:hAnsi="Times New Roman" w:cs="Times New Roman"/>
-        </w:rPr>
-        <w:t>page and</w:t>
-      </w:r>
-      <w:r>
-        <w:rPr>
-          <w:rFonts w:ascii="Times New Roman" w:hAnsi="Times New Roman" w:cs="Times New Roman"/>
-        </w:rPr>
-        <w:t xml:space="preserve"> adding more features to the club page. </w:t>
+        <w:t xml:space="preserve">Durning week 4 our team plans to continue development on the features and pages worked on this week while also starting development on some new features. With the initial design and some of the basic features being completed within the clubs and leaderboard pages, one of this </w:t>
+      </w:r>
+      <w:r>
+        <w:rPr>
+          <w:rFonts w:ascii="Times New Roman" w:hAnsi="Times New Roman" w:cs="Times New Roman"/>
+        </w:rPr>
+        <w:t>week’s</w:t>
+      </w:r>
+      <w:r>
+        <w:rPr>
+          <w:rFonts w:ascii="Times New Roman" w:hAnsi="Times New Roman" w:cs="Times New Roman"/>
+        </w:rPr>
+        <w:t xml:space="preserve"> goals is to further expand on that progress. This includes improving data filtering and ranking within the leaderboard page and adding more features to the club page. </w:t>
       </w:r>
     </w:p>
     <w:p>
@@ -1881,66 +1618,25 @@
         <w:rPr>
           <w:rFonts w:ascii="Times New Roman" w:hAnsi="Times New Roman" w:cs="Times New Roman"/>
         </w:rPr>
-        <w:t xml:space="preserve">In addition to working on existing features the team will begin </w:t>
-      </w:r>
-      <w:r>
-        <w:rPr>
-          <w:rFonts w:ascii="Times New Roman" w:hAnsi="Times New Roman" w:cs="Times New Roman"/>
-        </w:rPr>
-        <w:t>initial</w:t>
-      </w:r>
-      <w:r>
-        <w:rPr>
-          <w:rFonts w:ascii="Times New Roman" w:hAnsi="Times New Roman" w:cs="Times New Roman"/>
-        </w:rPr>
-        <w:t xml:space="preserve"> development of some social components of the tracker</w:t>
-      </w:r>
-      <w:r>
-        <w:rPr>
-          <w:rFonts w:ascii="Times New Roman" w:hAnsi="Times New Roman" w:cs="Times New Roman"/>
-        </w:rPr>
-        <w:t xml:space="preserve">. This includes planning and maybe perhaps early implementation of group challenges and friend-related features. We propose that week </w:t>
-      </w:r>
-      <w:r>
-        <w:rPr>
-          <w:rFonts w:ascii="Times New Roman" w:hAnsi="Times New Roman" w:cs="Times New Roman"/>
-        </w:rPr>
-        <w:t>4</w:t>
-      </w:r>
-      <w:r>
-        <w:rPr>
-          <w:rFonts w:ascii="Times New Roman" w:hAnsi="Times New Roman" w:cs="Times New Roman"/>
-        </w:rPr>
-        <w:t xml:space="preserve"> will be a productive week to move our project a step closer to the end goal!</w:t>
-      </w:r>
-    </w:p>
-    <w:p>
-      <w:pPr>
-        <w:spacing w:line="480" w:lineRule="auto"/>
-        <w:rPr>
-          <w:rFonts w:ascii="Times New Roman" w:hAnsi="Times New Roman" w:cs="Times New Roman"/>
-        </w:rPr>
-      </w:pPr>
-    </w:p>
-    <w:p>
-      <w:pPr>
-        <w:spacing w:line="480" w:lineRule="auto"/>
-        <w:ind w:firstLine="720"/>
+        <w:t>In addition to working on existing features the team will begin initial development of some social components of the tracker. This includes planning and maybe perhaps early implementation of group challenges and friend-related features. We propose that week 4 will be a productive week to move our project a step closer to the end goal!</w:t>
+      </w:r>
+    </w:p>
+    <w:p>
+      <w:pPr>
+        <w:spacing w:line="480" w:lineRule="auto"/>
+        <w:rPr>
+          <w:rFonts w:ascii="Times New Roman" w:hAnsi="Times New Roman" w:cs="Times New Roman"/>
+        </w:rPr>
+      </w:pPr>
+    </w:p>
+    <w:p>
+      <w:pPr>
+        <w:spacing w:line="480" w:lineRule="auto"/>
+        <w:jc w:val="center"/>
       </w:pPr>
       <w:r>
         <w:br w:type="page"/>
       </w:r>
-    </w:p>
-    <w:p>
-      <w:pPr>
-        <w:spacing w:line="480" w:lineRule="auto"/>
-        <w:jc w:val="center"/>
-        <w:rPr>
-          <w:rFonts w:ascii="Times New Roman" w:hAnsi="Times New Roman" w:cs="Times New Roman"/>
-          <w:b/>
-          <w:bCs/>
-        </w:rPr>
-      </w:pPr>
       <w:r>
         <w:rPr>
           <w:rFonts w:ascii="Times New Roman" w:hAnsi="Times New Roman" w:cs="Times New Roman"/>
@@ -2019,6 +1715,36 @@
         </w:rPr>
         <w:t>, Dashboard page progress</w:t>
       </w:r>
+      <w:r>
+        <w:rPr>
+          <w:rFonts w:ascii="Times New Roman" w:hAnsi="Times New Roman" w:cs="Times New Roman"/>
+        </w:rPr>
+        <w:t>, Activities displayed on dashboard, Addition of Friends feature,</w:t>
+      </w:r>
+      <w:r>
+        <w:rPr>
+          <w:rFonts w:ascii="Times New Roman" w:hAnsi="Times New Roman" w:cs="Times New Roman"/>
+        </w:rPr>
+        <w:t xml:space="preserve"> Schema/ API creation, Docker performance </w:t>
+      </w:r>
+      <w:r>
+        <w:rPr>
+          <w:rFonts w:ascii="Times New Roman" w:hAnsi="Times New Roman" w:cs="Times New Roman"/>
+        </w:rPr>
+        <w:t>upgrades, Project</w:t>
+      </w:r>
+      <w:r>
+        <w:rPr>
+          <w:rFonts w:ascii="Times New Roman" w:hAnsi="Times New Roman" w:cs="Times New Roman"/>
+        </w:rPr>
+        <w:t xml:space="preserve"> </w:t>
+      </w:r>
+      <w:r>
+        <w:rPr>
+          <w:rFonts w:ascii="Times New Roman" w:hAnsi="Times New Roman" w:cs="Times New Roman"/>
+        </w:rPr>
+        <w:t>Screen Recording</w:t>
+      </w:r>
     </w:p>
     <w:p>
       <w:pPr>
@@ -2119,13 +1845,7 @@
         <w:rPr>
           <w:rFonts w:ascii="Times New Roman" w:hAnsi="Times New Roman" w:cs="Times New Roman"/>
         </w:rPr>
-        <w:t>Team meeting</w:t>
-      </w:r>
-      <w:r>
-        <w:rPr>
-          <w:rFonts w:ascii="Times New Roman" w:hAnsi="Times New Roman" w:cs="Times New Roman"/>
-        </w:rPr>
-        <w:t>, Week 4 Report &amp; Slides, Clubs page progress</w:t>
+        <w:t>Team meeting, Week 4 Report &amp; Slides, Clubs page progress</w:t>
       </w:r>
     </w:p>
     <w:p>
@@ -2146,6 +1866,7 @@
         </w:rPr>
       </w:pPr>
     </w:p>
+    <w:p/>
     <w:p/>
     <w:sectPr>
       <w:pgSz w:w="12240" w:h="15840"/>
@@ -2392,6 +2113,92 @@
     </w:lvl>
   </w:abstractNum>
   <w:abstractNum w:abstractNumId="2" w15:restartNumberingAfterBreak="0">
+    <w:nsid w:val="52611675"/>
+    <w:multiLevelType w:val="hybridMultilevel"/>
+    <w:tmpl w:val="EDD4A492"/>
+    <w:lvl w:ilvl="0" w:tplc="0409000F">
+      <w:start w:val="1"/>
+      <w:numFmt w:val="decimal"/>
+      <w:lvlText w:val="%1."/>
+      <w:lvlJc w:val="left"/>
+      <w:pPr>
+        <w:ind w:left="540" w:hanging="360"/>
+      </w:pPr>
+    </w:lvl>
+    <w:lvl w:ilvl="1" w:tplc="04090019" w:tentative="1">
+      <w:start w:val="1"/>
+      <w:numFmt w:val="lowerLetter"/>
+      <w:lvlText w:val="%2."/>
+      <w:lvlJc w:val="left"/>
+      <w:pPr>
+        <w:ind w:left="1260" w:hanging="360"/>
+      </w:pPr>
+    </w:lvl>
+    <w:lvl w:ilvl="2" w:tplc="0409001B" w:tentative="1">
+      <w:start w:val="1"/>
+      <w:numFmt w:val="lowerRoman"/>
+      <w:lvlText w:val="%3."/>
+      <w:lvlJc w:val="right"/>
+      <w:pPr>
+        <w:ind w:left="1980" w:hanging="180"/>
+      </w:pPr>
+    </w:lvl>
+    <w:lvl w:ilvl="3" w:tplc="0409000F" w:tentative="1">
+      <w:start w:val="1"/>
+      <w:numFmt w:val="decimal"/>
+      <w:lvlText w:val="%4."/>
+      <w:lvlJc w:val="left"/>
+      <w:pPr>
+        <w:ind w:left="2700" w:hanging="360"/>
+      </w:pPr>
+    </w:lvl>
+    <w:lvl w:ilvl="4" w:tplc="04090019" w:tentative="1">
+      <w:start w:val="1"/>
+      <w:numFmt w:val="lowerLetter"/>
+      <w:lvlText w:val="%5."/>
+      <w:lvlJc w:val="left"/>
+      <w:pPr>
+        <w:ind w:left="3420" w:hanging="360"/>
+      </w:pPr>
+    </w:lvl>
+    <w:lvl w:ilvl="5" w:tplc="0409001B" w:tentative="1">
+      <w:start w:val="1"/>
+      <w:numFmt w:val="lowerRoman"/>
+      <w:lvlText w:val="%6."/>
+      <w:lvlJc w:val="right"/>
+      <w:pPr>
+        <w:ind w:left="4140" w:hanging="180"/>
+      </w:pPr>
+    </w:lvl>
+    <w:lvl w:ilvl="6" w:tplc="0409000F" w:tentative="1">
+      <w:start w:val="1"/>
+      <w:numFmt w:val="decimal"/>
+      <w:lvlText w:val="%7."/>
+      <w:lvlJc w:val="left"/>
+      <w:pPr>
+        <w:ind w:left="4860" w:hanging="360"/>
+      </w:pPr>
+    </w:lvl>
+    <w:lvl w:ilvl="7" w:tplc="04090019" w:tentative="1">
+      <w:start w:val="1"/>
+      <w:numFmt w:val="lowerLetter"/>
+      <w:lvlText w:val="%8."/>
+      <w:lvlJc w:val="left"/>
+      <w:pPr>
+        <w:ind w:left="5580" w:hanging="360"/>
+      </w:pPr>
+    </w:lvl>
+    <w:lvl w:ilvl="8" w:tplc="0409001B" w:tentative="1">
+      <w:start w:val="1"/>
+      <w:numFmt w:val="lowerRoman"/>
+      <w:lvlText w:val="%9."/>
+      <w:lvlJc w:val="right"/>
+      <w:pPr>
+        <w:ind w:left="6300" w:hanging="180"/>
+      </w:pPr>
+    </w:lvl>
+  </w:abstractNum>
+  <w:abstractNum w:abstractNumId="3" w15:restartNumberingAfterBreak="0">
     <w:nsid w:val="76AC7E6C"/>
     <w:multiLevelType w:val="hybridMultilevel"/>
     <w:tmpl w:val="A40AA83A"/>
@@ -2508,10 +2315,13 @@
     <w:abstractNumId w:val="1"/>
   </w:num>
   <w:num w:numId="2" w16cid:durableId="1339843216">
-    <w:abstractNumId w:val="2"/>
+    <w:abstractNumId w:val="3"/>
   </w:num>
   <w:num w:numId="3" w16cid:durableId="89549674">
     <w:abstractNumId w:val="0"/>
+  </w:num>
+  <w:num w:numId="4" w16cid:durableId="2010134716">
+    <w:abstractNumId w:val="2"/>
   </w:num>
 </w:numbering>
 </file>
@@ -2916,6 +2726,7 @@
   <w:style w:type="paragraph" w:default="1" w:styleId="Normal">
     <w:name w:val="Normal"/>
     <w:qFormat/>
+    <w:rsid w:val="00FB1C9C"/>
   </w:style>
   <w:style w:type="paragraph" w:styleId="Heading1">
     <w:name w:val="heading 1"/>
@@ -2924,7 +2735,7 @@
     <w:link w:val="Heading1Char"/>
     <w:uiPriority w:val="9"/>
     <w:qFormat/>
-    <w:rsid w:val="00C47204"/>
+    <w:rsid w:val="000A1A2F"/>
     <w:pPr>
       <w:keepNext/>
       <w:keepLines/>
@@ -2947,7 +2758,7 @@
     <w:semiHidden/>
     <w:unhideWhenUsed/>
     <w:qFormat/>
-    <w:rsid w:val="00C47204"/>
+    <w:rsid w:val="000A1A2F"/>
     <w:pPr>
       <w:keepNext/>
       <w:keepLines/>
@@ -2970,7 +2781,7 @@
     <w:semiHidden/>
     <w:unhideWhenUsed/>
     <w:qFormat/>
-    <w:rsid w:val="00C47204"/>
+    <w:rsid w:val="000A1A2F"/>
     <w:pPr>
       <w:keepNext/>
       <w:keepLines/>
@@ -2993,7 +2804,7 @@
     <w:semiHidden/>
     <w:unhideWhenUsed/>
     <w:qFormat/>
-    <w:rsid w:val="00C47204"/>
+    <w:rsid w:val="000A1A2F"/>
     <w:pPr>
       <w:keepNext/>
       <w:keepLines/>
@@ -3016,7 +2827,7 @@
     <w:semiHidden/>
     <w:unhideWhenUsed/>
     <w:qFormat/>
-    <w:rsid w:val="00C47204"/>
+    <w:rsid w:val="000A1A2F"/>
     <w:pPr>
       <w:keepNext/>
       <w:keepLines/>
@@ -3037,7 +2848,7 @@
     <w:semiHidden/>
     <w:unhideWhenUsed/>
     <w:qFormat/>
-    <w:rsid w:val="00C47204"/>
+    <w:rsid w:val="000A1A2F"/>
     <w:pPr>
       <w:keepNext/>
       <w:keepLines/>
@@ -3060,7 +2871,7 @@
     <w:semiHidden/>
     <w:unhideWhenUsed/>
     <w:qFormat/>
-    <w:rsid w:val="00C47204"/>
+    <w:rsid w:val="000A1A2F"/>
     <w:pPr>
       <w:keepNext/>
       <w:keepLines/>
@@ -3081,7 +2892,7 @@
     <w:semiHidden/>
     <w:unhideWhenUsed/>
     <w:qFormat/>
-    <w:rsid w:val="00C47204"/>
+    <w:rsid w:val="000A1A2F"/>
     <w:pPr>
       <w:keepNext/>
       <w:keepLines/>
@@ -3104,7 +2915,7 @@
     <w:semiHidden/>
     <w:unhideWhenUsed/>
     <w:qFormat/>
-    <w:rsid w:val="00C47204"/>
+    <w:rsid w:val="000A1A2F"/>
     <w:pPr>
       <w:keepNext/>
       <w:keepLines/>
@@ -3119,7 +2930,6 @@
   <w:style w:type="character" w:default="1" w:styleId="DefaultParagraphFont">
     <w:name w:val="Default Paragraph Font"/>
     <w:uiPriority w:val="1"/>
-    <w:semiHidden/>
     <w:unhideWhenUsed/>
   </w:style>
   <w:style w:type="table" w:default="1" w:styleId="TableNormal">
@@ -3148,7 +2958,7 @@
     <w:basedOn w:val="DefaultParagraphFont"/>
     <w:link w:val="Heading1"/>
     <w:uiPriority w:val="9"/>
-    <w:rsid w:val="00C47204"/>
+    <w:rsid w:val="000A1A2F"/>
     <w:rPr>
       <w:rFonts w:asciiTheme="majorHAnsi" w:eastAsiaTheme="majorEastAsia" w:hAnsiTheme="majorHAnsi" w:cstheme="majorBidi"/>
       <w:color w:val="0F4761" w:themeColor="accent1" w:themeShade="BF"/>
@@ -3162,7 +2972,7 @@
     <w:link w:val="Heading2"/>
     <w:uiPriority w:val="9"/>
     <w:semiHidden/>
-    <w:rsid w:val="00C47204"/>
+    <w:rsid w:val="000A1A2F"/>
     <w:rPr>
       <w:rFonts w:asciiTheme="majorHAnsi" w:eastAsiaTheme="majorEastAsia" w:hAnsiTheme="majorHAnsi" w:cstheme="majorBidi"/>
       <w:color w:val="0F4761" w:themeColor="accent1" w:themeShade="BF"/>
@@ -3176,7 +2986,7 @@
     <w:link w:val="Heading3"/>
     <w:uiPriority w:val="9"/>
     <w:semiHidden/>
-    <w:rsid w:val="00C47204"/>
+    <w:rsid w:val="000A1A2F"/>
     <w:rPr>
       <w:rFonts w:eastAsiaTheme="majorEastAsia" w:cstheme="majorBidi"/>
       <w:color w:val="0F4761" w:themeColor="accent1" w:themeShade="BF"/>
@@ -3190,7 +3000,7 @@
     <w:link w:val="Heading4"/>
     <w:uiPriority w:val="9"/>
     <w:semiHidden/>
-    <w:rsid w:val="00C47204"/>
+    <w:rsid w:val="000A1A2F"/>
     <w:rPr>
       <w:rFonts w:eastAsiaTheme="majorEastAsia" w:cstheme="majorBidi"/>
       <w:i/>
@@ -3204,7 +3014,7 @@
     <w:link w:val="Heading5"/>
     <w:uiPriority w:val="9"/>
     <w:semiHidden/>
-    <w:rsid w:val="00C47204"/>
+    <w:rsid w:val="000A1A2F"/>
     <w:rPr>
       <w:rFonts w:eastAsiaTheme="majorEastAsia" w:cstheme="majorBidi"/>
       <w:color w:val="0F4761" w:themeColor="accent1" w:themeShade="BF"/>
@@ -3216,7 +3026,7 @@
     <w:link w:val="Heading6"/>
     <w:uiPriority w:val="9"/>
     <w:semiHidden/>
-    <w:rsid w:val="00C47204"/>
+    <w:rsid w:val="000A1A2F"/>
     <w:rPr>
       <w:rFonts w:eastAsiaTheme="majorEastAsia" w:cstheme="majorBidi"/>
       <w:i/>
@@ -3230,7 +3040,7 @@
     <w:link w:val="Heading7"/>
     <w:uiPriority w:val="9"/>
     <w:semiHidden/>
-    <w:rsid w:val="00C47204"/>
+    <w:rsid w:val="000A1A2F"/>
     <w:rPr>
       <w:rFonts w:eastAsiaTheme="majorEastAsia" w:cstheme="majorBidi"/>
       <w:color w:val="595959" w:themeColor="text1" w:themeTint="A6"/>
@@ -3242,7 +3052,7 @@
     <w:link w:val="Heading8"/>
     <w:uiPriority w:val="9"/>
     <w:semiHidden/>
-    <w:rsid w:val="00C47204"/>
+    <w:rsid w:val="000A1A2F"/>
     <w:rPr>
       <w:rFonts w:eastAsiaTheme="majorEastAsia" w:cstheme="majorBidi"/>
       <w:i/>
@@ -3256,7 +3066,7 @@
     <w:link w:val="Heading9"/>
     <w:uiPriority w:val="9"/>
     <w:semiHidden/>
-    <w:rsid w:val="00C47204"/>
+    <w:rsid w:val="000A1A2F"/>
     <w:rPr>
       <w:rFonts w:eastAsiaTheme="majorEastAsia" w:cstheme="majorBidi"/>
       <w:color w:val="272727" w:themeColor="text1" w:themeTint="D8"/>
@@ -3269,7 +3079,7 @@
     <w:link w:val="TitleChar"/>
     <w:uiPriority w:val="10"/>
     <w:qFormat/>
-    <w:rsid w:val="00C47204"/>
+    <w:rsid w:val="000A1A2F"/>
     <w:pPr>
       <w:spacing w:after="80" w:line="240" w:lineRule="auto"/>
       <w:contextualSpacing/>
@@ -3287,7 +3097,7 @@
     <w:basedOn w:val="DefaultParagraphFont"/>
     <w:link w:val="Title"/>
     <w:uiPriority w:val="10"/>
-    <w:rsid w:val="00C47204"/>
+    <w:rsid w:val="000A1A2F"/>
     <w:rPr>
       <w:rFonts w:asciiTheme="majorHAnsi" w:eastAsiaTheme="majorEastAsia" w:hAnsiTheme="majorHAnsi" w:cstheme="majorBidi"/>
       <w:spacing w:val="-10"/>
@@ -3303,7 +3113,7 @@
     <w:link w:val="SubtitleChar"/>
     <w:uiPriority w:val="11"/>
     <w:qFormat/>
-    <w:rsid w:val="00C47204"/>
+    <w:rsid w:val="000A1A2F"/>
     <w:pPr>
       <w:numPr>
         <w:ilvl w:val="1"/>
@@ -3322,7 +3132,7 @@
     <w:basedOn w:val="DefaultParagraphFont"/>
     <w:link w:val="Subtitle"/>
     <w:uiPriority w:val="11"/>
-    <w:rsid w:val="00C47204"/>
+    <w:rsid w:val="000A1A2F"/>
     <w:rPr>
       <w:rFonts w:eastAsiaTheme="majorEastAsia" w:cstheme="majorBidi"/>
       <w:color w:val="595959" w:themeColor="text1" w:themeTint="A6"/>
@@ -3338,7 +3148,7 @@
     <w:link w:val="QuoteChar"/>
     <w:uiPriority w:val="29"/>
     <w:qFormat/>
-    <w:rsid w:val="00C47204"/>
+    <w:rsid w:val="000A1A2F"/>
     <w:pPr>
       <w:spacing w:before="160"/>
       <w:jc w:val="center"/>
@@ -3354,7 +3164,7 @@
     <w:basedOn w:val="DefaultParagraphFont"/>
     <w:link w:val="Quote"/>
     <w:uiPriority w:val="29"/>
-    <w:rsid w:val="00C47204"/>
+    <w:rsid w:val="000A1A2F"/>
     <w:rPr>
       <w:i/>
       <w:iCs/>
@@ -3366,7 +3176,7 @@
     <w:basedOn w:val="Normal"/>
     <w:uiPriority w:val="34"/>
     <w:qFormat/>
-    <w:rsid w:val="00C47204"/>
+    <w:rsid w:val="000A1A2F"/>
     <w:pPr>
       <w:ind w:left="720"/>
       <w:contextualSpacing/>
@@ -3377,7 +3187,7 @@
     <w:basedOn w:val="DefaultParagraphFont"/>
     <w:uiPriority w:val="21"/>
     <w:qFormat/>
-    <w:rsid w:val="00C47204"/>
+    <w:rsid w:val="000A1A2F"/>
     <w:rPr>
       <w:i/>
       <w:iCs/>
@@ -3391,7 +3201,7 @@
     <w:link w:val="IntenseQuoteChar"/>
     <w:uiPriority w:val="30"/>
     <w:qFormat/>
-    <w:rsid w:val="00C47204"/>
+    <w:rsid w:val="000A1A2F"/>
     <w:pPr>
       <w:pBdr>
         <w:top w:val="single" w:sz="4" w:space="10" w:color="0F4761" w:themeColor="accent1" w:themeShade="BF"/>
@@ -3412,7 +3222,7 @@
     <w:basedOn w:val="DefaultParagraphFont"/>
     <w:link w:val="IntenseQuote"/>
     <w:uiPriority w:val="30"/>
-    <w:rsid w:val="00C47204"/>
+    <w:rsid w:val="000A1A2F"/>
     <w:rPr>
       <w:i/>
       <w:iCs/>
@@ -3424,7 +3234,7 @@
     <w:basedOn w:val="DefaultParagraphFont"/>
     <w:uiPriority w:val="32"/>
     <w:qFormat/>
-    <w:rsid w:val="00C47204"/>
+    <w:rsid w:val="000A1A2F"/>
     <w:rPr>
       <w:b/>
       <w:bCs/>

</xml_diff>

<commit_message>
fix docs, and add
</commit_message>
<xml_diff>
--- a/Documentation/Weekly Report/week4/CMSC-4920-Week4Report-Group2.docx
+++ b/Documentation/Weekly Report/week4/CMSC-4920-Week4Report-Group2.docx
@@ -322,43 +322,7 @@
         <w:rPr>
           <w:rFonts w:ascii="Times New Roman" w:hAnsi="Times New Roman" w:cs="Times New Roman"/>
         </w:rPr>
-        <w:t xml:space="preserve">To complete the proposed goals in previous week’s report, our team followed a strict schedule of daily progress and communication. Our team had 4 main goals to complete, </w:t>
-      </w:r>
-      <w:r>
-        <w:rPr>
-          <w:rFonts w:ascii="Times New Roman" w:hAnsi="Times New Roman" w:cs="Times New Roman"/>
-        </w:rPr>
-        <w:t xml:space="preserve">which included fixing the leaderboard page, </w:t>
-      </w:r>
-      <w:r>
-        <w:rPr>
-          <w:rFonts w:ascii="Times New Roman" w:hAnsi="Times New Roman" w:cs="Times New Roman"/>
-        </w:rPr>
-        <w:t>beginning work on the challenges page, continue work on the club page, and implement an ability to view a friend’s profile</w:t>
-      </w:r>
-      <w:r>
-        <w:rPr>
-          <w:rFonts w:ascii="Times New Roman" w:hAnsi="Times New Roman" w:cs="Times New Roman"/>
-        </w:rPr>
-        <w:t xml:space="preserve">. Since each goal needed time allocation for development and testing, we assigned each goal priority based on how they were connected to each other. Throughout the discussion, we decided that leaderboard </w:t>
-      </w:r>
-      <w:r>
-        <w:rPr>
-          <w:rFonts w:ascii="Times New Roman" w:hAnsi="Times New Roman" w:cs="Times New Roman"/>
-        </w:rPr>
-        <w:t>was the main goal to solve as we had hoped to have that done before this week</w:t>
-      </w:r>
-      <w:r>
-        <w:rPr>
-          <w:rFonts w:ascii="Times New Roman" w:hAnsi="Times New Roman" w:cs="Times New Roman"/>
-        </w:rPr>
-        <w:t xml:space="preserve">. </w:t>
-      </w:r>
-      <w:r>
-        <w:rPr>
-          <w:rFonts w:ascii="Times New Roman" w:hAnsi="Times New Roman" w:cs="Times New Roman"/>
-        </w:rPr>
-        <w:t xml:space="preserve">Achieving this goal can help us get back on track. </w:t>
+        <w:t xml:space="preserve">To complete the proposed goals in previous week’s report, our team followed a strict schedule of daily progress and communication. Our team had 4 main goals to complete, leaderboard page set up, club page set up, continuing progress on the dashboard, and improvements to data filtering and validation. Since each goal needed time allocation for development and testing, we assigned each goal priority based on how they were connected to each other. Throughout the discussion, we decided that leaderboard and club page creation was the number one priority to accomplish at the start of the week. This is because the program is now able to accept user data, which we would now like to display on a leaderboard. Creation of the club page is an important first step in the community aspect we would like to create within the program. Creation of database schema and API architecture was included in this priority to make the feature fully work. </w:t>
       </w:r>
     </w:p>
     <w:p>
@@ -398,19 +362,19 @@
         <w:rPr>
           <w:rFonts w:ascii="Times New Roman" w:hAnsi="Times New Roman" w:cs="Times New Roman"/>
         </w:rPr>
-        <w:t xml:space="preserve">One of the most important goals for this week was </w:t>
-      </w:r>
-      <w:r>
-        <w:rPr>
-          <w:rFonts w:ascii="Times New Roman" w:hAnsi="Times New Roman" w:cs="Times New Roman"/>
-        </w:rPr>
-        <w:t>completing the leaderboard page</w:t>
-      </w:r>
-      <w:r>
-        <w:rPr>
-          <w:rFonts w:ascii="Times New Roman" w:hAnsi="Times New Roman" w:cs="Times New Roman"/>
-        </w:rPr>
-        <w:t xml:space="preserve">. The leaderboard page is designed to extract </w:t>
+        <w:t xml:space="preserve">One of the most important goals for this week was the </w:t>
+      </w:r>
+      <w:r>
+        <w:rPr>
+          <w:rFonts w:ascii="Times New Roman" w:hAnsi="Times New Roman" w:cs="Times New Roman"/>
+        </w:rPr>
+        <w:t>setup</w:t>
+      </w:r>
+      <w:r>
+        <w:rPr>
+          <w:rFonts w:ascii="Times New Roman" w:hAnsi="Times New Roman" w:cs="Times New Roman"/>
+        </w:rPr>
+        <w:t xml:space="preserve"> of the leaderboard page. The leaderboard page is designed to extract </w:t>
       </w:r>
       <w:r>
         <w:rPr>
@@ -422,31 +386,300 @@
         <w:rPr>
           <w:rFonts w:ascii="Times New Roman" w:hAnsi="Times New Roman" w:cs="Times New Roman"/>
         </w:rPr>
-        <w:t xml:space="preserve"> activities and filter them based on activity type or other general statistics. </w:t>
-      </w:r>
-      <w:r>
-        <w:rPr>
-          <w:rFonts w:ascii="Times New Roman" w:hAnsi="Times New Roman" w:cs="Times New Roman"/>
-        </w:rPr>
-        <w:t xml:space="preserve">Work was done to extract </w:t>
-      </w:r>
-      <w:r>
-        <w:rPr>
-          <w:rFonts w:ascii="Times New Roman" w:hAnsi="Times New Roman" w:cs="Times New Roman"/>
-        </w:rPr>
-        <w:t>sport-specific</w:t>
-      </w:r>
-      <w:r>
-        <w:rPr>
-          <w:rFonts w:ascii="Times New Roman" w:hAnsi="Times New Roman" w:cs="Times New Roman"/>
-        </w:rPr>
-        <w:t xml:space="preserve"> activities </w:t>
-      </w:r>
-      <w:r>
-        <w:rPr>
-          <w:rFonts w:ascii="Times New Roman" w:hAnsi="Times New Roman" w:cs="Times New Roman"/>
-        </w:rPr>
-        <w:t>and correctly filter the data based on the number extracted from the database.</w:t>
+        <w:t xml:space="preserve"> activities and filter them based on activity type or other general statistics. A new API endpoint was created to extract all public activity data users submit to the database. This </w:t>
+      </w:r>
+      <w:r>
+        <w:rPr>
+          <w:rFonts w:ascii="Times New Roman" w:hAnsi="Times New Roman" w:cs="Times New Roman"/>
+        </w:rPr>
+        <w:t>allows</w:t>
+      </w:r>
+      <w:r>
+        <w:rPr>
+          <w:rFonts w:ascii="Times New Roman" w:hAnsi="Times New Roman" w:cs="Times New Roman"/>
+        </w:rPr>
+        <w:t xml:space="preserve"> public activity data to be pulled from the database and filtered based on the selected filter. Although the leaderboard page is still </w:t>
+      </w:r>
+      <w:r>
+        <w:rPr>
+          <w:rFonts w:ascii="Times New Roman" w:hAnsi="Times New Roman" w:cs="Times New Roman"/>
+        </w:rPr>
+        <w:t>unfinished,</w:t>
+      </w:r>
+      <w:r>
+        <w:rPr>
+          <w:rFonts w:ascii="Times New Roman" w:hAnsi="Times New Roman" w:cs="Times New Roman"/>
+        </w:rPr>
+        <w:t xml:space="preserve"> the progress made this week defines the flow of data from the database to the leaderboard.</w:t>
+      </w:r>
+    </w:p>
+    <w:p>
+      <w:pPr>
+        <w:spacing w:line="480" w:lineRule="auto"/>
+        <w:rPr>
+          <w:rFonts w:ascii="Times New Roman" w:hAnsi="Times New Roman" w:cs="Times New Roman"/>
+        </w:rPr>
+      </w:pPr>
+      <w:r>
+        <w:rPr>
+          <w:rFonts w:ascii="Times New Roman" w:hAnsi="Times New Roman" w:cs="Times New Roman"/>
+        </w:rPr>
+        <w:tab/>
+        <w:t xml:space="preserve">Another goal this week was the initial development and setup of the </w:t>
+      </w:r>
+      <w:r>
+        <w:rPr>
+          <w:rFonts w:ascii="Times New Roman" w:hAnsi="Times New Roman" w:cs="Times New Roman"/>
+        </w:rPr>
+        <w:t>C</w:t>
+      </w:r>
+      <w:r>
+        <w:rPr>
+          <w:rFonts w:ascii="Times New Roman" w:hAnsi="Times New Roman" w:cs="Times New Roman"/>
+        </w:rPr>
+        <w:t xml:space="preserve">lub page. The </w:t>
+      </w:r>
+      <w:r>
+        <w:rPr>
+          <w:rFonts w:ascii="Times New Roman" w:hAnsi="Times New Roman" w:cs="Times New Roman"/>
+        </w:rPr>
+        <w:t>C</w:t>
+      </w:r>
+      <w:r>
+        <w:rPr>
+          <w:rFonts w:ascii="Times New Roman" w:hAnsi="Times New Roman" w:cs="Times New Roman"/>
+        </w:rPr>
+        <w:t>lub page frontend is set up with two main lists on the page. One holds the clubs the current user owns or is a member of</w:t>
+      </w:r>
+      <w:r>
+        <w:rPr>
+          <w:rFonts w:ascii="Times New Roman" w:hAnsi="Times New Roman" w:cs="Times New Roman"/>
+        </w:rPr>
+        <w:t xml:space="preserve"> and </w:t>
+      </w:r>
+      <w:r>
+        <w:rPr>
+          <w:rFonts w:ascii="Times New Roman" w:hAnsi="Times New Roman" w:cs="Times New Roman"/>
+        </w:rPr>
+        <w:t xml:space="preserve">the second list holds all the </w:t>
+      </w:r>
+      <w:r>
+        <w:rPr>
+          <w:rFonts w:ascii="Times New Roman" w:hAnsi="Times New Roman" w:cs="Times New Roman"/>
+        </w:rPr>
+        <w:t>clubs</w:t>
+      </w:r>
+      <w:r>
+        <w:rPr>
+          <w:rFonts w:ascii="Times New Roman" w:hAnsi="Times New Roman" w:cs="Times New Roman"/>
+        </w:rPr>
+        <w:t xml:space="preserve"> the user is not a member or owner </w:t>
+      </w:r>
+      <w:r>
+        <w:rPr>
+          <w:rFonts w:ascii="Times New Roman" w:hAnsi="Times New Roman" w:cs="Times New Roman"/>
+        </w:rPr>
+        <w:lastRenderedPageBreak/>
+        <w:t>of. Along with the two lists there is a form a user can fill out to add make their own club, currently the form only asks for a name and description of the club before allowing creation of the club. A new schema was designed to create a table in the database to hold individual club data like: Club ID, Club Name, Description, Club Creator ID, Members, Created Date, Updated date.</w:t>
+      </w:r>
+    </w:p>
+    <w:p>
+      <w:pPr>
+        <w:spacing w:line="480" w:lineRule="auto"/>
+        <w:rPr>
+          <w:rFonts w:ascii="Times New Roman" w:hAnsi="Times New Roman" w:cs="Times New Roman"/>
+        </w:rPr>
+      </w:pPr>
+      <w:r>
+        <w:rPr>
+          <w:rFonts w:ascii="Times New Roman" w:hAnsi="Times New Roman" w:cs="Times New Roman"/>
+        </w:rPr>
+        <w:tab/>
+        <w:t xml:space="preserve">Our third goal of this week was to continue the development of the dashboard page of the activity tracker. During this week our efforts to work on the dashboard have proven successful, as the dashboard is now able to display user activity data as a clean list. </w:t>
+      </w:r>
+      <w:r>
+        <w:rPr>
+          <w:rFonts w:ascii="Times New Roman" w:hAnsi="Times New Roman" w:cs="Times New Roman"/>
+        </w:rPr>
+        <w:t xml:space="preserve">Activities are stored upon creation on the designated Training page. They are </w:t>
+      </w:r>
+      <w:r>
+        <w:rPr>
+          <w:rFonts w:ascii="Times New Roman" w:hAnsi="Times New Roman" w:cs="Times New Roman"/>
+        </w:rPr>
+        <w:t xml:space="preserve">prepared and normalized for database entry. Activities are stored in the database during this process. A secondary API serves as a fetch to the database </w:t>
+      </w:r>
+      <w:r>
+        <w:rPr>
+          <w:rFonts w:ascii="Times New Roman" w:hAnsi="Times New Roman" w:cs="Times New Roman"/>
+        </w:rPr>
+        <w:t xml:space="preserve">simultaneously. It first displays that there are no activities added </w:t>
+      </w:r>
+      <w:r>
+        <w:rPr>
+          <w:rFonts w:ascii="Times New Roman" w:hAnsi="Times New Roman" w:cs="Times New Roman"/>
+        </w:rPr>
+        <w:t xml:space="preserve">on the dashboard prior to activity creation. When an activity is successfully stored, this API will then fetch the user’s specific activity by cross referencing the user’s unique ID to prevent another user’s data from being displayed. This activity data is then formatted </w:t>
+      </w:r>
+      <w:r>
+        <w:rPr>
+          <w:rFonts w:ascii="Times New Roman" w:hAnsi="Times New Roman" w:cs="Times New Roman"/>
+        </w:rPr>
+        <w:t xml:space="preserve">to be </w:t>
+      </w:r>
+      <w:r>
+        <w:rPr>
+          <w:rFonts w:ascii="Times New Roman" w:hAnsi="Times New Roman" w:cs="Times New Roman"/>
+        </w:rPr>
+        <w:t>user friendly</w:t>
+      </w:r>
+      <w:r>
+        <w:rPr>
+          <w:rFonts w:ascii="Times New Roman" w:hAnsi="Times New Roman" w:cs="Times New Roman"/>
+        </w:rPr>
+        <w:t xml:space="preserve">, by displaying activities in order of newest created and </w:t>
+      </w:r>
+      <w:r>
+        <w:rPr>
+          <w:rFonts w:ascii="Times New Roman" w:hAnsi="Times New Roman" w:cs="Times New Roman"/>
+        </w:rPr>
+        <w:t xml:space="preserve">changing date from database format to user readable. Activities are displayed as dynamic cards on the dashboard to allow for interactable components. They are styled to match the cohesive </w:t>
+      </w:r>
+      <w:r>
+        <w:rPr>
+          <w:rFonts w:ascii="Times New Roman" w:hAnsi="Times New Roman" w:cs="Times New Roman"/>
+        </w:rPr>
+        <w:t xml:space="preserve">overall </w:t>
+      </w:r>
+      <w:r>
+        <w:rPr>
+          <w:rFonts w:ascii="Times New Roman" w:hAnsi="Times New Roman" w:cs="Times New Roman"/>
+        </w:rPr>
+        <w:t xml:space="preserve">design of the platform. </w:t>
+      </w:r>
+      <w:r>
+        <w:rPr>
+          <w:rFonts w:ascii="Times New Roman" w:hAnsi="Times New Roman" w:cs="Times New Roman"/>
+        </w:rPr>
+        <w:t>The activity data being successfully displayed represents the first of many improvements to the dashboard.</w:t>
+      </w:r>
+    </w:p>
+    <w:p>
+      <w:pPr>
+        <w:spacing w:line="480" w:lineRule="auto"/>
+        <w:ind w:firstLine="720"/>
+        <w:rPr>
+          <w:rFonts w:ascii="Times New Roman" w:hAnsi="Times New Roman" w:cs="Times New Roman"/>
+        </w:rPr>
+      </w:pPr>
+      <w:r>
+        <w:rPr>
+          <w:rFonts w:ascii="Times New Roman" w:hAnsi="Times New Roman" w:cs="Times New Roman"/>
+        </w:rPr>
+        <w:t xml:space="preserve">An additional dashboard </w:t>
+      </w:r>
+      <w:r>
+        <w:rPr>
+          <w:rFonts w:ascii="Times New Roman" w:hAnsi="Times New Roman" w:cs="Times New Roman"/>
+        </w:rPr>
+        <w:t xml:space="preserve">improvement was achieved during this week’s development. </w:t>
+      </w:r>
+      <w:r>
+        <w:rPr>
+          <w:rFonts w:ascii="Times New Roman" w:hAnsi="Times New Roman" w:cs="Times New Roman"/>
+        </w:rPr>
+        <w:t xml:space="preserve">This was the creation of the Friends feature. </w:t>
+      </w:r>
+      <w:r>
+        <w:rPr>
+          <w:rFonts w:ascii="Times New Roman" w:hAnsi="Times New Roman" w:cs="Times New Roman"/>
+        </w:rPr>
+        <w:t xml:space="preserve">It was not previously proposed as a goal but was </w:t>
+      </w:r>
+      <w:r>
+        <w:rPr>
+          <w:rFonts w:ascii="Times New Roman" w:hAnsi="Times New Roman" w:cs="Times New Roman"/>
+        </w:rPr>
+        <w:t xml:space="preserve">pivotal to be </w:t>
+      </w:r>
+      <w:r>
+        <w:rPr>
+          <w:rFonts w:ascii="Times New Roman" w:hAnsi="Times New Roman" w:cs="Times New Roman"/>
+        </w:rPr>
+        <w:t xml:space="preserve">developed early in our timeline to allow for continuous development. </w:t>
+      </w:r>
+      <w:r>
+        <w:rPr>
+          <w:rFonts w:ascii="Times New Roman" w:hAnsi="Times New Roman" w:cs="Times New Roman"/>
+        </w:rPr>
+        <w:t xml:space="preserve">The friend’s feature is incorporated on the dashboard. It </w:t>
+      </w:r>
+      <w:r>
+        <w:rPr>
+          <w:rFonts w:ascii="Times New Roman" w:hAnsi="Times New Roman" w:cs="Times New Roman"/>
+        </w:rPr>
+        <w:t>allows</w:t>
+      </w:r>
+      <w:r>
+        <w:rPr>
+          <w:rFonts w:ascii="Times New Roman" w:hAnsi="Times New Roman" w:cs="Times New Roman"/>
+        </w:rPr>
+        <w:t xml:space="preserve"> a user to browse the current registered student users of the Vulcan Activity Tracker. It allows you to select that user by their username and </w:t>
+      </w:r>
+      <w:r>
+        <w:rPr>
+          <w:rFonts w:ascii="Times New Roman" w:hAnsi="Times New Roman" w:cs="Times New Roman"/>
+        </w:rPr>
+        <w:t xml:space="preserve">add </w:t>
+      </w:r>
+      <w:r>
+        <w:rPr>
+          <w:rFonts w:ascii="Times New Roman" w:hAnsi="Times New Roman" w:cs="Times New Roman"/>
+        </w:rPr>
+        <w:lastRenderedPageBreak/>
+        <w:t>them</w:t>
+      </w:r>
+      <w:r>
+        <w:rPr>
+          <w:rFonts w:ascii="Times New Roman" w:hAnsi="Times New Roman" w:cs="Times New Roman"/>
+        </w:rPr>
+        <w:t xml:space="preserve"> </w:t>
+      </w:r>
+      <w:r>
+        <w:rPr>
+          <w:rFonts w:ascii="Times New Roman" w:hAnsi="Times New Roman" w:cs="Times New Roman"/>
+        </w:rPr>
+        <w:t xml:space="preserve">to the Friends card. </w:t>
+      </w:r>
+      <w:r>
+        <w:rPr>
+          <w:rFonts w:ascii="Times New Roman" w:hAnsi="Times New Roman" w:cs="Times New Roman"/>
+        </w:rPr>
+        <w:t xml:space="preserve">Friends are then stored into the database with a cross reference to the user that added them so platform account will not show conflicting or cross information. Once a friend is </w:t>
+      </w:r>
+      <w:r>
+        <w:rPr>
+          <w:rFonts w:ascii="Times New Roman" w:hAnsi="Times New Roman" w:cs="Times New Roman"/>
+        </w:rPr>
+        <w:t xml:space="preserve">added, </w:t>
+      </w:r>
+      <w:r>
+        <w:rPr>
+          <w:rFonts w:ascii="Times New Roman" w:hAnsi="Times New Roman" w:cs="Times New Roman"/>
+        </w:rPr>
+        <w:t xml:space="preserve">that username is removed from the available new friends list. Additionally, users are not allowed to add themselves as a friend. </w:t>
+      </w:r>
+      <w:r>
+        <w:rPr>
+          <w:rFonts w:ascii="Times New Roman" w:hAnsi="Times New Roman" w:cs="Times New Roman"/>
+        </w:rPr>
+        <w:t>Challenges that were</w:t>
+      </w:r>
+      <w:r>
+        <w:rPr>
+          <w:rFonts w:ascii="Times New Roman" w:hAnsi="Times New Roman" w:cs="Times New Roman"/>
+        </w:rPr>
+        <w:t xml:space="preserve"> presented during the creation feature will be discussed further below.</w:t>
       </w:r>
     </w:p>
     <w:p>
@@ -461,12 +694,6 @@
       <w:r>
         <w:rPr>
           <w:rFonts w:ascii="Times New Roman" w:hAnsi="Times New Roman" w:cs="Times New Roman"/>
-        </w:rPr>
-        <w:tab/>
-      </w:r>
-      <w:r>
-        <w:rPr>
-          <w:rFonts w:ascii="Times New Roman" w:hAnsi="Times New Roman" w:cs="Times New Roman"/>
           <w:b/>
           <w:bCs/>
         </w:rPr>
@@ -531,13 +758,85 @@
         <w:rPr>
           <w:rFonts w:ascii="Times New Roman" w:hAnsi="Times New Roman" w:cs="Times New Roman"/>
         </w:rPr>
-        <w:t>The leaderboard table began extracting sport specific data but would not rank the users correctly</w:t>
-      </w:r>
-      <w:r>
-        <w:rPr>
-          <w:rFonts w:ascii="Times New Roman" w:hAnsi="Times New Roman" w:cs="Times New Roman"/>
-        </w:rPr>
-        <w:t xml:space="preserve">. At first, it was ranked based on the users order in the database, so it did not matter what totals each user had. </w:t>
+        <w:t xml:space="preserve">The activity table had residual timing issues from previous week’s development. When an activity form was filled with data and submitted, the viewing table was not </w:t>
+      </w:r>
+      <w:r>
+        <w:rPr>
+          <w:rFonts w:ascii="Times New Roman" w:hAnsi="Times New Roman" w:cs="Times New Roman"/>
+        </w:rPr>
+        <w:t>immediately</w:t>
+      </w:r>
+      <w:r>
+        <w:rPr>
+          <w:rFonts w:ascii="Times New Roman" w:hAnsi="Times New Roman" w:cs="Times New Roman"/>
+        </w:rPr>
+        <w:t xml:space="preserve"> refreshed to show this update. Th</w:t>
+      </w:r>
+      <w:r>
+        <w:rPr>
+          <w:rFonts w:ascii="Times New Roman" w:hAnsi="Times New Roman" w:cs="Times New Roman"/>
+        </w:rPr>
+        <w:t>e</w:t>
+      </w:r>
+      <w:r>
+        <w:rPr>
+          <w:rFonts w:ascii="Times New Roman" w:hAnsi="Times New Roman" w:cs="Times New Roman"/>
+        </w:rPr>
+        <w:t xml:space="preserve"> page had to be manually refreshed to show this change. This </w:t>
+      </w:r>
+      <w:r>
+        <w:rPr>
+          <w:rFonts w:ascii="Times New Roman" w:hAnsi="Times New Roman" w:cs="Times New Roman"/>
+        </w:rPr>
+        <w:t>API timing error broke the user illusion of continuous functionality.</w:t>
+      </w:r>
+      <w:r>
+        <w:rPr>
+          <w:rFonts w:ascii="Times New Roman" w:hAnsi="Times New Roman" w:cs="Times New Roman"/>
+        </w:rPr>
+        <w:t xml:space="preserve"> </w:t>
+      </w:r>
+      <w:r>
+        <w:rPr>
+          <w:rFonts w:ascii="Times New Roman" w:hAnsi="Times New Roman" w:cs="Times New Roman"/>
+        </w:rPr>
+        <w:t>Async</w:t>
+      </w:r>
+      <w:r>
+        <w:rPr>
+          <w:rFonts w:ascii="Times New Roman" w:hAnsi="Times New Roman" w:cs="Times New Roman"/>
+        </w:rPr>
+        <w:t xml:space="preserve"> JavaScript functions </w:t>
+      </w:r>
+      <w:r>
+        <w:rPr>
+          <w:rFonts w:ascii="Times New Roman" w:hAnsi="Times New Roman" w:cs="Times New Roman"/>
+        </w:rPr>
+        <w:t>must</w:t>
+      </w:r>
+      <w:r>
+        <w:rPr>
+          <w:rFonts w:ascii="Times New Roman" w:hAnsi="Times New Roman" w:cs="Times New Roman"/>
+        </w:rPr>
+        <w:t xml:space="preserve"> be paired with an await</w:t>
+      </w:r>
+      <w:r>
+        <w:rPr>
+          <w:rFonts w:ascii="Times New Roman" w:hAnsi="Times New Roman" w:cs="Times New Roman"/>
+        </w:rPr>
+        <w:t xml:space="preserve"> to signal the waiting for data to cross the API</w:t>
+      </w:r>
+      <w:r>
+        <w:rPr>
+          <w:rFonts w:ascii="Times New Roman" w:hAnsi="Times New Roman" w:cs="Times New Roman"/>
+        </w:rPr>
+        <w:t xml:space="preserve">, however this await can </w:t>
+      </w:r>
+      <w:r>
+        <w:rPr>
+          <w:rFonts w:ascii="Times New Roman" w:hAnsi="Times New Roman" w:cs="Times New Roman"/>
+        </w:rPr>
+        <w:t>sometimes not return in proper time due to logic errors.</w:t>
       </w:r>
     </w:p>
     <w:p>
@@ -571,6 +870,199 @@
           <w:rFonts w:ascii="Times New Roman" w:hAnsi="Times New Roman" w:cs="Times New Roman"/>
         </w:rPr>
         <w:t xml:space="preserve"> the club page was a flaw in the logic that adds members to a club, the flaw allowed the creator of the club to join their own club as a normal member. This could lead to duplicate memberships and permission issues within the club.</w:t>
+      </w:r>
+    </w:p>
+    <w:p>
+      <w:pPr>
+        <w:spacing w:line="480" w:lineRule="auto"/>
+        <w:ind w:firstLine="540"/>
+        <w:rPr>
+          <w:rFonts w:ascii="Times New Roman" w:hAnsi="Times New Roman" w:cs="Times New Roman"/>
+        </w:rPr>
+      </w:pPr>
+      <w:r>
+        <w:rPr>
+          <w:rFonts w:ascii="Times New Roman" w:hAnsi="Times New Roman" w:cs="Times New Roman"/>
+        </w:rPr>
+        <w:t xml:space="preserve">3. </w:t>
+      </w:r>
+      <w:r>
+        <w:rPr>
+          <w:rFonts w:ascii="Times New Roman" w:hAnsi="Times New Roman" w:cs="Times New Roman"/>
+        </w:rPr>
+        <w:t>Leaderboard filtering</w:t>
+      </w:r>
+      <w:r>
+        <w:rPr>
+          <w:rFonts w:ascii="Times New Roman" w:hAnsi="Times New Roman" w:cs="Times New Roman"/>
+        </w:rPr>
+        <w:t xml:space="preserve"> presented many challenges during this week</w:t>
+      </w:r>
+      <w:r>
+        <w:rPr>
+          <w:rFonts w:ascii="Times New Roman" w:hAnsi="Times New Roman" w:cs="Times New Roman"/>
+        </w:rPr>
+        <w:t>’</w:t>
+      </w:r>
+      <w:r>
+        <w:rPr>
+          <w:rFonts w:ascii="Times New Roman" w:hAnsi="Times New Roman" w:cs="Times New Roman"/>
+        </w:rPr>
+        <w:t xml:space="preserve">s development. Since a user’s activity data is quite complex due to common and specific </w:t>
+      </w:r>
+      <w:r>
+        <w:rPr>
+          <w:rFonts w:ascii="Times New Roman" w:hAnsi="Times New Roman" w:cs="Times New Roman"/>
+        </w:rPr>
+        <w:t xml:space="preserve">fields per sport type, filtering and displaying this data brought challenges. </w:t>
+      </w:r>
+      <w:r>
+        <w:rPr>
+          <w:rFonts w:ascii="Times New Roman" w:hAnsi="Times New Roman" w:cs="Times New Roman"/>
+        </w:rPr>
+        <w:t xml:space="preserve">The Vulcan Activity Tracker’s leaderboard feature not only processes a singular user </w:t>
+      </w:r>
+      <w:r>
+        <w:rPr>
+          <w:rFonts w:ascii="Times New Roman" w:hAnsi="Times New Roman" w:cs="Times New Roman"/>
+        </w:rPr>
+        <w:t xml:space="preserve">at a </w:t>
+      </w:r>
+      <w:r>
+        <w:rPr>
+          <w:rFonts w:ascii="Times New Roman" w:hAnsi="Times New Roman" w:cs="Times New Roman"/>
+        </w:rPr>
+        <w:t>time but</w:t>
+      </w:r>
+      <w:r>
+        <w:rPr>
+          <w:rFonts w:ascii="Times New Roman" w:hAnsi="Times New Roman" w:cs="Times New Roman"/>
+        </w:rPr>
+        <w:t xml:space="preserve"> also calculates and processes all users of the platform. This data handling </w:t>
+      </w:r>
+      <w:r>
+        <w:rPr>
+          <w:rFonts w:ascii="Times New Roman" w:hAnsi="Times New Roman" w:cs="Times New Roman"/>
+        </w:rPr>
+        <w:t>proves complex in sorting unique user IDs to maintain organization.</w:t>
+      </w:r>
+      <w:r>
+        <w:rPr>
+          <w:rFonts w:ascii="Times New Roman" w:hAnsi="Times New Roman" w:cs="Times New Roman"/>
+        </w:rPr>
+        <w:t xml:space="preserve"> The leaderboard feature does not currently have a solution, since it requires further development. </w:t>
+      </w:r>
+      <w:r>
+        <w:rPr>
+          <w:rFonts w:ascii="Times New Roman" w:hAnsi="Times New Roman" w:cs="Times New Roman"/>
+        </w:rPr>
+        <w:t>Solutions</w:t>
+      </w:r>
+      <w:r>
+        <w:rPr>
+          <w:rFonts w:ascii="Times New Roman" w:hAnsi="Times New Roman" w:cs="Times New Roman"/>
+        </w:rPr>
+        <w:t xml:space="preserve"> will be included in upcoming weekly reports to track </w:t>
+      </w:r>
+      <w:r>
+        <w:rPr>
+          <w:rFonts w:ascii="Times New Roman" w:hAnsi="Times New Roman" w:cs="Times New Roman"/>
+        </w:rPr>
+        <w:t xml:space="preserve">continued leaderboard </w:t>
+      </w:r>
+      <w:r>
+        <w:rPr>
+          <w:rFonts w:ascii="Times New Roman" w:hAnsi="Times New Roman" w:cs="Times New Roman"/>
+        </w:rPr>
+        <w:t>progress.</w:t>
+      </w:r>
+    </w:p>
+    <w:p>
+      <w:pPr>
+        <w:spacing w:line="480" w:lineRule="auto"/>
+        <w:ind w:firstLine="540"/>
+        <w:rPr>
+          <w:rFonts w:ascii="Times New Roman" w:hAnsi="Times New Roman" w:cs="Times New Roman"/>
+        </w:rPr>
+      </w:pPr>
+      <w:r>
+        <w:rPr>
+          <w:rFonts w:ascii="Times New Roman" w:hAnsi="Times New Roman" w:cs="Times New Roman"/>
+        </w:rPr>
+        <w:lastRenderedPageBreak/>
+        <w:t xml:space="preserve">4. </w:t>
+      </w:r>
+      <w:r>
+        <w:rPr>
+          <w:rFonts w:ascii="Times New Roman" w:hAnsi="Times New Roman" w:cs="Times New Roman"/>
+        </w:rPr>
+        <w:t xml:space="preserve">Friend </w:t>
+      </w:r>
+      <w:r>
+        <w:rPr>
+          <w:rFonts w:ascii="Times New Roman" w:hAnsi="Times New Roman" w:cs="Times New Roman"/>
+        </w:rPr>
+        <w:t xml:space="preserve">Dashboard feature had a few </w:t>
+      </w:r>
+      <w:r>
+        <w:rPr>
+          <w:rFonts w:ascii="Times New Roman" w:hAnsi="Times New Roman" w:cs="Times New Roman"/>
+        </w:rPr>
+        <w:t>challenges</w:t>
+      </w:r>
+      <w:r>
+        <w:rPr>
+          <w:rFonts w:ascii="Times New Roman" w:hAnsi="Times New Roman" w:cs="Times New Roman"/>
+        </w:rPr>
+        <w:t xml:space="preserve"> during development. These mostly can be categorized as server</w:t>
+      </w:r>
+      <w:r>
+        <w:rPr>
+          <w:rFonts w:ascii="Times New Roman" w:hAnsi="Times New Roman" w:cs="Times New Roman"/>
+        </w:rPr>
+        <w:t>-</w:t>
+      </w:r>
+      <w:r>
+        <w:rPr>
+          <w:rFonts w:ascii="Times New Roman" w:hAnsi="Times New Roman" w:cs="Times New Roman"/>
+        </w:rPr>
+        <w:t xml:space="preserve">side challenges with database logic. </w:t>
+      </w:r>
+      <w:r>
+        <w:rPr>
+          <w:rFonts w:ascii="Times New Roman" w:hAnsi="Times New Roman" w:cs="Times New Roman"/>
+        </w:rPr>
+        <w:t xml:space="preserve">A user should not be allowed to add themselves as a Friend. </w:t>
+      </w:r>
+      <w:r>
+        <w:rPr>
+          <w:rFonts w:ascii="Times New Roman" w:hAnsi="Times New Roman" w:cs="Times New Roman"/>
+        </w:rPr>
+        <w:t xml:space="preserve">Also, once a friend is added to the list, they must be removed from the list to eliminate duplicate friend errors. It was tricky </w:t>
+      </w:r>
+      <w:r>
+        <w:rPr>
+          <w:rFonts w:ascii="Times New Roman" w:hAnsi="Times New Roman" w:cs="Times New Roman"/>
+        </w:rPr>
+        <w:t>to plan this logic since the platform is designed for multiple users, friends had to be logged per user so for example user1 can only see his friends</w:t>
+      </w:r>
+      <w:r>
+        <w:rPr>
+          <w:rFonts w:ascii="Times New Roman" w:hAnsi="Times New Roman" w:cs="Times New Roman"/>
+        </w:rPr>
+        <w:t xml:space="preserve"> on his dashboard </w:t>
+      </w:r>
+      <w:r>
+        <w:rPr>
+          <w:rFonts w:ascii="Times New Roman" w:hAnsi="Times New Roman" w:cs="Times New Roman"/>
+        </w:rPr>
+        <w:t xml:space="preserve">and user 2 </w:t>
+      </w:r>
+      <w:r>
+        <w:rPr>
+          <w:rFonts w:ascii="Times New Roman" w:hAnsi="Times New Roman" w:cs="Times New Roman"/>
+        </w:rPr>
+        <w:t>can’t see user1 friends. This separation proved to be challenging.</w:t>
       </w:r>
     </w:p>
     <w:p>
@@ -588,7 +1080,6 @@
           <w:b/>
           <w:bCs/>
         </w:rPr>
-        <w:lastRenderedPageBreak/>
         <w:t>Solutions:</w:t>
       </w:r>
     </w:p>
@@ -623,19 +1114,210 @@
         <w:rPr>
           <w:rFonts w:ascii="Times New Roman" w:hAnsi="Times New Roman" w:cs="Times New Roman"/>
         </w:rPr>
-        <w:t xml:space="preserve">Originally, once the leaderboard page was rendered, the rankings would not update the values based on the sport type. So, we had to implement a function that would render the rows based on the sport type. So in the same way we extracted </w:t>
-      </w:r>
-      <w:r>
-        <w:rPr>
-          <w:rFonts w:ascii="Times New Roman" w:hAnsi="Times New Roman" w:cs="Times New Roman"/>
-        </w:rPr>
-        <w:t xml:space="preserve">sport specific data, we sort the table. When a new sport is selected, the database is looked through for that type of activity and totals up any data in an activity that matches the filter applied. This resulted in successful </w:t>
-      </w:r>
-      <w:r>
-        <w:rPr>
-          <w:rFonts w:ascii="Times New Roman" w:hAnsi="Times New Roman" w:cs="Times New Roman"/>
-        </w:rPr>
-        <w:t>and accurate leaderboard rankings.</w:t>
+        <w:t xml:space="preserve">Activity table submission logic was corrected by carefully tracing API timing paths. Many console logs were placed to follow the </w:t>
+      </w:r>
+      <w:r>
+        <w:rPr>
+          <w:rFonts w:ascii="Times New Roman" w:hAnsi="Times New Roman" w:cs="Times New Roman"/>
+        </w:rPr>
+        <w:t xml:space="preserve">data sent through the code. Once identified </w:t>
+      </w:r>
+      <w:r>
+        <w:rPr>
+          <w:rFonts w:ascii="Times New Roman" w:hAnsi="Times New Roman" w:cs="Times New Roman"/>
+        </w:rPr>
+        <w:t xml:space="preserve">where the data was being caught, a solution could be made. </w:t>
+      </w:r>
+      <w:r>
+        <w:rPr>
+          <w:rFonts w:ascii="Times New Roman" w:hAnsi="Times New Roman" w:cs="Times New Roman"/>
+        </w:rPr>
+        <w:t xml:space="preserve">The activity table needs to be triggered twice, once when data is submitted and second when </w:t>
+      </w:r>
+      <w:r>
+        <w:rPr>
+          <w:rFonts w:ascii="Times New Roman" w:hAnsi="Times New Roman" w:cs="Times New Roman"/>
+        </w:rPr>
+        <w:t xml:space="preserve">the page is loaded. Each </w:t>
+      </w:r>
+      <w:r>
+        <w:rPr>
+          <w:rFonts w:ascii="Times New Roman" w:hAnsi="Times New Roman" w:cs="Times New Roman"/>
+          <w:i/>
+          <w:iCs/>
+        </w:rPr>
+        <w:t>fillActivityTable(username)</w:t>
+      </w:r>
+      <w:r>
+        <w:rPr>
+          <w:rFonts w:ascii="Times New Roman" w:hAnsi="Times New Roman" w:cs="Times New Roman"/>
+          <w:i/>
+          <w:iCs/>
+        </w:rPr>
+        <w:t xml:space="preserve"> </w:t>
+      </w:r>
+      <w:r>
+        <w:rPr>
+          <w:rFonts w:ascii="Times New Roman" w:hAnsi="Times New Roman" w:cs="Times New Roman"/>
+        </w:rPr>
+        <w:t xml:space="preserve">function is </w:t>
+      </w:r>
+      <w:r>
+        <w:rPr>
+          <w:rFonts w:ascii="Times New Roman" w:hAnsi="Times New Roman" w:cs="Times New Roman"/>
+        </w:rPr>
+        <w:t>paired with an await statement to halt processing until data is completely sent.</w:t>
+      </w:r>
+      <w:r>
+        <w:rPr>
+          <w:rFonts w:ascii="Times New Roman" w:hAnsi="Times New Roman" w:cs="Times New Roman"/>
+        </w:rPr>
+        <w:t xml:space="preserve"> Now when a student user fills out the table and clicks submit, the API is triggered to collect the data, send to backend where it is stored in the database, and then sent back to the frontend to be prepared/ displayed in the table. The second </w:t>
+      </w:r>
+      <w:r>
+        <w:rPr>
+          <w:rFonts w:ascii="Times New Roman" w:hAnsi="Times New Roman" w:cs="Times New Roman"/>
+        </w:rPr>
+        <w:t>fill activity command runs when a user, for example, changes pages then returns to the Training Page. This second API fills the table immediately with the stored activity data so the user can always view progress.</w:t>
+      </w:r>
+    </w:p>
+    <w:p>
+      <w:pPr>
+        <w:spacing w:line="480" w:lineRule="auto"/>
+        <w:ind w:firstLine="720"/>
+        <w:rPr>
+          <w:rFonts w:ascii="Times New Roman" w:hAnsi="Times New Roman" w:cs="Times New Roman"/>
+        </w:rPr>
+      </w:pPr>
+      <w:r>
+        <w:rPr>
+          <w:rFonts w:ascii="Times New Roman" w:hAnsi="Times New Roman" w:cs="Times New Roman"/>
+        </w:rPr>
+        <w:t>2</w:t>
+      </w:r>
+      <w:r>
+        <w:rPr>
+          <w:rFonts w:ascii="Times New Roman" w:hAnsi="Times New Roman" w:cs="Times New Roman"/>
+        </w:rPr>
+        <w:t>.</w:t>
+      </w:r>
+      <w:r>
+        <w:rPr>
+          <w:rFonts w:ascii="Times New Roman" w:hAnsi="Times New Roman" w:cs="Times New Roman"/>
+        </w:rPr>
+        <w:t>To</w:t>
+      </w:r>
+      <w:r>
+        <w:rPr>
+          <w:rFonts w:ascii="Times New Roman" w:hAnsi="Times New Roman" w:cs="Times New Roman"/>
+        </w:rPr>
+        <w:t xml:space="preserve"> fix this issue we implemented a specific column in the clubs schema that holds the </w:t>
+      </w:r>
+      <w:r>
+        <w:rPr>
+          <w:rFonts w:ascii="Times New Roman" w:hAnsi="Times New Roman" w:cs="Times New Roman"/>
+        </w:rPr>
+        <w:t>creator’s</w:t>
+      </w:r>
+      <w:r>
+        <w:rPr>
+          <w:rFonts w:ascii="Times New Roman" w:hAnsi="Times New Roman" w:cs="Times New Roman"/>
+        </w:rPr>
+        <w:t xml:space="preserve"> user id and added </w:t>
+      </w:r>
+      <w:r>
+        <w:rPr>
+          <w:rFonts w:ascii="Times New Roman" w:hAnsi="Times New Roman" w:cs="Times New Roman"/>
+        </w:rPr>
+        <w:t>a</w:t>
+      </w:r>
+      <w:r>
+        <w:rPr>
+          <w:rFonts w:ascii="Times New Roman" w:hAnsi="Times New Roman" w:cs="Times New Roman"/>
+        </w:rPr>
+        <w:t xml:space="preserve"> conditional verification to make sure the owner </w:t>
+      </w:r>
+      <w:r>
+        <w:rPr>
+          <w:rFonts w:ascii="Times New Roman" w:hAnsi="Times New Roman" w:cs="Times New Roman"/>
+        </w:rPr>
+        <w:t>cannot</w:t>
+      </w:r>
+      <w:r>
+        <w:rPr>
+          <w:rFonts w:ascii="Times New Roman" w:hAnsi="Times New Roman" w:cs="Times New Roman"/>
+        </w:rPr>
+        <w:t xml:space="preserve"> join their own club. We also removed clubs owned by a user from the joinable club list so they cannot even attempt to join them.</w:t>
+      </w:r>
+    </w:p>
+    <w:p>
+      <w:pPr>
+        <w:spacing w:line="480" w:lineRule="auto"/>
+        <w:ind w:firstLine="720"/>
+        <w:rPr>
+          <w:rFonts w:ascii="Times New Roman" w:hAnsi="Times New Roman" w:cs="Times New Roman"/>
+        </w:rPr>
+      </w:pPr>
+      <w:r>
+        <w:rPr>
+          <w:rFonts w:ascii="Times New Roman" w:hAnsi="Times New Roman" w:cs="Times New Roman"/>
+        </w:rPr>
+        <w:lastRenderedPageBreak/>
+        <w:t xml:space="preserve">4. </w:t>
+      </w:r>
+      <w:r>
+        <w:rPr>
+          <w:rFonts w:ascii="Times New Roman" w:hAnsi="Times New Roman" w:cs="Times New Roman"/>
+        </w:rPr>
+        <w:t>The following solutions completed the addition of Friends Feature for this week’s development</w:t>
+      </w:r>
+      <w:r>
+        <w:rPr>
+          <w:rFonts w:ascii="Times New Roman" w:hAnsi="Times New Roman" w:cs="Times New Roman"/>
+        </w:rPr>
+        <w:t xml:space="preserve">. </w:t>
+      </w:r>
+      <w:r>
+        <w:rPr>
+          <w:rFonts w:ascii="Times New Roman" w:hAnsi="Times New Roman" w:cs="Times New Roman"/>
+        </w:rPr>
+        <w:t xml:space="preserve">A database table was created strictly for Friends. Here, </w:t>
+      </w:r>
+      <w:r>
+        <w:rPr>
+          <w:rFonts w:ascii="Times New Roman" w:hAnsi="Times New Roman" w:cs="Times New Roman"/>
+        </w:rPr>
+        <w:t>friends can be cross referenced with the user</w:t>
+      </w:r>
+      <w:r>
+        <w:rPr>
+          <w:rFonts w:ascii="Times New Roman" w:hAnsi="Times New Roman" w:cs="Times New Roman"/>
+        </w:rPr>
+        <w:t xml:space="preserve">’s unique ID </w:t>
+      </w:r>
+      <w:r>
+        <w:rPr>
+          <w:rFonts w:ascii="Times New Roman" w:hAnsi="Times New Roman" w:cs="Times New Roman"/>
+        </w:rPr>
+        <w:t>that added them. A list can be stored of saved friends</w:t>
+      </w:r>
+      <w:r>
+        <w:rPr>
+          <w:rFonts w:ascii="Times New Roman" w:hAnsi="Times New Roman" w:cs="Times New Roman"/>
+        </w:rPr>
+        <w:t xml:space="preserve">/ </w:t>
+      </w:r>
+      <w:r>
+        <w:rPr>
+          <w:rFonts w:ascii="Times New Roman" w:hAnsi="Times New Roman" w:cs="Times New Roman"/>
+        </w:rPr>
+        <w:t xml:space="preserve">existing friends, and also users that are still available to be added as a friend. </w:t>
+      </w:r>
+      <w:r>
+        <w:rPr>
+          <w:rFonts w:ascii="Times New Roman" w:hAnsi="Times New Roman" w:cs="Times New Roman"/>
+        </w:rPr>
+        <w:t xml:space="preserve">Filtering is processed on the client side of the application to not allow a user to add themselves or a friend that already exists in their friend list. </w:t>
       </w:r>
     </w:p>
     <w:p>
@@ -768,6 +1450,7 @@
           <w:b/>
           <w:bCs/>
         </w:rPr>
+        <w:lastRenderedPageBreak/>
         <w:t>Gan</w:t>
       </w:r>
       <w:r>
@@ -885,7 +1568,7 @@
           <w:b/>
           <w:bCs/>
         </w:rPr>
-        <w:t xml:space="preserve"> </w:t>
+        <w:t xml:space="preserve"> 4 </w:t>
       </w:r>
       <w:r>
         <w:rPr>
@@ -893,22 +1576,6 @@
           <w:b/>
           <w:bCs/>
         </w:rPr>
-        <w:t>5</w:t>
-      </w:r>
-      <w:r>
-        <w:rPr>
-          <w:rFonts w:ascii="Times New Roman" w:hAnsi="Times New Roman" w:cs="Times New Roman"/>
-          <w:b/>
-          <w:bCs/>
-        </w:rPr>
-        <w:t xml:space="preserve"> </w:t>
-      </w:r>
-      <w:r>
-        <w:rPr>
-          <w:rFonts w:ascii="Times New Roman" w:hAnsi="Times New Roman" w:cs="Times New Roman"/>
-          <w:b/>
-          <w:bCs/>
-        </w:rPr>
         <w:t>Plan:</w:t>
       </w:r>
     </w:p>
@@ -924,19 +1591,7 @@
           <w:rFonts w:ascii="Times New Roman" w:hAnsi="Times New Roman" w:cs="Times New Roman"/>
         </w:rPr>
         <w:tab/>
-        <w:t xml:space="preserve">Durning week </w:t>
-      </w:r>
-      <w:r>
-        <w:rPr>
-          <w:rFonts w:ascii="Times New Roman" w:hAnsi="Times New Roman" w:cs="Times New Roman"/>
-        </w:rPr>
-        <w:t>5</w:t>
-      </w:r>
-      <w:r>
-        <w:rPr>
-          <w:rFonts w:ascii="Times New Roman" w:hAnsi="Times New Roman" w:cs="Times New Roman"/>
-        </w:rPr>
-        <w:t xml:space="preserve"> our team plans to continue development on the features and pages worked on this week while also starting development on some new features. With the initial design and some of the basic features being completed within the clubs and leaderboard pages, one of this </w:t>
+        <w:t xml:space="preserve">Durning week 4 our team plans to continue development on the features and pages worked on this week while also starting development on some new features. With the initial design and some of the basic features being completed within the clubs and leaderboard pages, one of this </w:t>
       </w:r>
       <w:r>
         <w:rPr>
@@ -1034,7 +1689,7 @@
         <w:rPr>
           <w:rFonts w:ascii="Times New Roman" w:hAnsi="Times New Roman" w:cs="Times New Roman"/>
         </w:rPr>
-        <w:t>5</w:t>
+        <w:t>4</w:t>
       </w:r>
       <w:r>
         <w:rPr>
@@ -1133,7 +1788,7 @@
         <w:rPr>
           <w:rFonts w:ascii="Times New Roman" w:hAnsi="Times New Roman" w:cs="Times New Roman"/>
         </w:rPr>
-        <w:t>5</w:t>
+        <w:t>4</w:t>
       </w:r>
       <w:r>
         <w:rPr>
@@ -1190,19 +1845,7 @@
         <w:rPr>
           <w:rFonts w:ascii="Times New Roman" w:hAnsi="Times New Roman" w:cs="Times New Roman"/>
         </w:rPr>
-        <w:t xml:space="preserve">Team meeting, Week </w:t>
-      </w:r>
-      <w:r>
-        <w:rPr>
-          <w:rFonts w:ascii="Times New Roman" w:hAnsi="Times New Roman" w:cs="Times New Roman"/>
-        </w:rPr>
-        <w:t>5</w:t>
-      </w:r>
-      <w:r>
-        <w:rPr>
-          <w:rFonts w:ascii="Times New Roman" w:hAnsi="Times New Roman" w:cs="Times New Roman"/>
-        </w:rPr>
-        <w:t xml:space="preserve"> Report &amp; Slides, Clubs page progress</w:t>
+        <w:t>Team meeting, Week 4 Report &amp; Slides, Clubs page progress</w:t>
       </w:r>
     </w:p>
     <w:p>
@@ -2287,7 +2930,6 @@
   <w:style w:type="character" w:default="1" w:styleId="DefaultParagraphFont">
     <w:name w:val="Default Paragraph Font"/>
     <w:uiPriority w:val="1"/>
-    <w:semiHidden/>
     <w:unhideWhenUsed/>
   </w:style>
   <w:style w:type="table" w:default="1" w:styleId="TableNormal">

</xml_diff>